<commit_message>
Deploy website to GitHub: cf64c854a707261f168cbe9d8c7c6f4d8b010ac1
</commit_message>
<xml_diff>
--- a/uploads/SIG Application Form-1.docx
+++ b/uploads/SIG Application Form-1.docx
@@ -5,7 +5,6 @@
     <w:p>
       <w:pPr>
         <w:pStyle w:val="NoSpacing"/>
-        <w:jc w:val="center"/>
         <w:rPr>
           <w:b/>
           <w:sz w:val="30"/>
@@ -18,6 +17,7 @@
       <w:pPr>
         <w:pStyle w:val="NoSpacing"/>
         <w:jc w:val="center"/>
+        <w:outlineLvl w:val="0"/>
         <w:rPr>
           <w:b/>
           <w:sz w:val="30"/>
@@ -25,6 +25,140 @@
           <w:u w:val="single"/>
         </w:rPr>
       </w:pPr>
+      <w:r>
+        <w:rPr>
+          <w:noProof/>
+          <w:sz w:val="30"/>
+          <w:szCs w:val="30"/>
+          <w:lang w:val="en-US"/>
+        </w:rPr>
+        <mc:AlternateContent>
+          <mc:Choice Requires="wpi">
+            <w:drawing>
+              <wp:anchor distT="0" distB="0" distL="114300" distR="114300" simplePos="0" relativeHeight="251665408" behindDoc="0" locked="0" layoutInCell="1" allowOverlap="1" wp14:anchorId="67CEA3E5" wp14:editId="6FF2A61F">
+                <wp:simplePos x="0" y="0"/>
+                <wp:positionH relativeFrom="column">
+                  <wp:posOffset>9196282</wp:posOffset>
+                </wp:positionH>
+                <wp:positionV relativeFrom="paragraph">
+                  <wp:posOffset>301770</wp:posOffset>
+                </wp:positionV>
+                <wp:extent cx="19260" cy="9720"/>
+                <wp:effectExtent l="38100" t="19050" r="38100" b="47625"/>
+                <wp:wrapNone/>
+                <wp:docPr id="7" name="Ink 7"/>
+                <wp:cNvGraphicFramePr/>
+                <a:graphic xmlns:a="http://schemas.openxmlformats.org/drawingml/2006/main">
+                  <a:graphicData uri="http://schemas.microsoft.com/office/word/2010/wordprocessingInk">
+                    <w14:contentPart bwMode="auto" r:id="rId8">
+                      <w14:nvContentPartPr>
+                        <w14:cNvContentPartPr/>
+                      </w14:nvContentPartPr>
+                      <w14:xfrm>
+                        <a:off x="0" y="0"/>
+                        <a:ext cx="19260" cy="9720"/>
+                      </w14:xfrm>
+                    </w14:contentPart>
+                  </a:graphicData>
+                </a:graphic>
+              </wp:anchor>
+            </w:drawing>
+          </mc:Choice>
+          <mc:Fallback xmlns:w16se="http://schemas.microsoft.com/office/word/2015/wordml/symex" xmlns:w16cid="http://schemas.microsoft.com/office/word/2016/wordml/cid" xmlns:am3d="http://schemas.microsoft.com/office/drawing/2017/model3d" xmlns:aink="http://schemas.microsoft.com/office/drawing/2016/ink" xmlns:cx8="http://schemas.microsoft.com/office/drawing/2016/5/14/chartex" xmlns:cx7="http://schemas.microsoft.com/office/drawing/2016/5/13/chartex" xmlns:cx6="http://schemas.microsoft.com/office/drawing/2016/5/12/chartex" xmlns:cx5="http://schemas.microsoft.com/office/drawing/2016/5/11/chartex" xmlns:cx4="http://schemas.microsoft.com/office/drawing/2016/5/10/chartex" xmlns:cx3="http://schemas.microsoft.com/office/drawing/2016/5/9/chartex" xmlns:cx2="http://schemas.microsoft.com/office/drawing/2015/10/21/chartex" xmlns:cx1="http://schemas.microsoft.com/office/drawing/2015/9/8/chartex" xmlns:cx="http://schemas.microsoft.com/office/drawing/2014/chartex">
+            <w:pict>
+              <v:shapetype w14:anchorId="38D01144" id="_x0000_t75" coordsize="21600,21600" o:spt="75" o:preferrelative="t" path="m@4@5l@4@11@9@11@9@5xe" filled="f" stroked="f">
+                <v:stroke joinstyle="miter"/>
+                <v:formulas>
+                  <v:f eqn="if lineDrawn pixelLineWidth 0"/>
+                  <v:f eqn="sum @0 1 0"/>
+                  <v:f eqn="sum 0 0 @1"/>
+                  <v:f eqn="prod @2 1 2"/>
+                  <v:f eqn="prod @3 21600 pixelWidth"/>
+                  <v:f eqn="prod @3 21600 pixelHeight"/>
+                  <v:f eqn="sum @0 0 1"/>
+                  <v:f eqn="prod @6 1 2"/>
+                  <v:f eqn="prod @7 21600 pixelWidth"/>
+                  <v:f eqn="sum @8 21600 0"/>
+                  <v:f eqn="prod @7 21600 pixelHeight"/>
+                  <v:f eqn="sum @10 21600 0"/>
+                </v:formulas>
+                <v:path o:extrusionok="f" gradientshapeok="t" o:connecttype="rect"/>
+                <o:lock v:ext="edit" aspectratio="t"/>
+              </v:shapetype>
+              <v:shape id="Ink 7" o:spid="_x0000_s1026" type="#_x0000_t75" style="position:absolute;margin-left:723.75pt;margin-top:23.4pt;width:2.2pt;height:1.45pt;z-index:251665408;visibility:visible;mso-wrap-style:square;mso-wrap-distance-left:9pt;mso-wrap-distance-top:0;mso-wrap-distance-right:9pt;mso-wrap-distance-bottom:0;mso-position-horizontal:absolute;mso-position-horizontal-relative:text;mso-position-vertical:absolute;mso-position-vertical-relative:text" o:gfxdata="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">
+                <v:imagedata r:id="rId9" o:title=""/>
+              </v:shape>
+            </w:pict>
+          </mc:Fallback>
+        </mc:AlternateContent>
+      </w:r>
+      <w:r>
+        <w:rPr>
+          <w:noProof/>
+          <w:sz w:val="30"/>
+          <w:szCs w:val="30"/>
+          <w:lang w:val="en-US"/>
+        </w:rPr>
+        <mc:AlternateContent>
+          <mc:Choice Requires="wpi">
+            <w:drawing>
+              <wp:anchor distT="0" distB="0" distL="114300" distR="114300" simplePos="0" relativeHeight="251660288" behindDoc="0" locked="0" layoutInCell="1" allowOverlap="1" wp14:anchorId="6C676104" wp14:editId="2611FFFD">
+                <wp:simplePos x="0" y="0"/>
+                <wp:positionH relativeFrom="column">
+                  <wp:posOffset>9382102</wp:posOffset>
+                </wp:positionH>
+                <wp:positionV relativeFrom="paragraph">
+                  <wp:posOffset>182790</wp:posOffset>
+                </wp:positionV>
+                <wp:extent cx="9720" cy="14400"/>
+                <wp:effectExtent l="19050" t="38100" r="47625" b="43180"/>
+                <wp:wrapNone/>
+                <wp:docPr id="1" name="Ink 1"/>
+                <wp:cNvGraphicFramePr/>
+                <a:graphic xmlns:a="http://schemas.openxmlformats.org/drawingml/2006/main">
+                  <a:graphicData uri="http://schemas.microsoft.com/office/word/2010/wordprocessingInk">
+                    <w14:contentPart bwMode="auto" r:id="rId10">
+                      <w14:nvContentPartPr>
+                        <w14:cNvContentPartPr/>
+                      </w14:nvContentPartPr>
+                      <w14:xfrm>
+                        <a:off x="0" y="0"/>
+                        <a:ext cx="9720" cy="14400"/>
+                      </w14:xfrm>
+                    </w14:contentPart>
+                  </a:graphicData>
+                </a:graphic>
+              </wp:anchor>
+            </w:drawing>
+          </mc:Choice>
+          <mc:Fallback xmlns:w16se="http://schemas.microsoft.com/office/word/2015/wordml/symex" xmlns:w16cid="http://schemas.microsoft.com/office/word/2016/wordml/cid" xmlns:am3d="http://schemas.microsoft.com/office/drawing/2017/model3d" xmlns:aink="http://schemas.microsoft.com/office/drawing/2016/ink" xmlns:cx8="http://schemas.microsoft.com/office/drawing/2016/5/14/chartex" xmlns:cx7="http://schemas.microsoft.com/office/drawing/2016/5/13/chartex" xmlns:cx6="http://schemas.microsoft.com/office/drawing/2016/5/12/chartex" xmlns:cx5="http://schemas.microsoft.com/office/drawing/2016/5/11/chartex" xmlns:cx4="http://schemas.microsoft.com/office/drawing/2016/5/10/chartex" xmlns:cx3="http://schemas.microsoft.com/office/drawing/2016/5/9/chartex" xmlns:cx2="http://schemas.microsoft.com/office/drawing/2015/10/21/chartex" xmlns:cx1="http://schemas.microsoft.com/office/drawing/2015/9/8/chartex" xmlns:cx="http://schemas.microsoft.com/office/drawing/2014/chartex">
+            <w:pict>
+              <v:shapetype w14:anchorId="5B2075FD" id="_x0000_t75" coordsize="21600,21600" o:spt="75" o:preferrelative="t" path="m@4@5l@4@11@9@11@9@5xe" filled="f" stroked="f">
+                <v:stroke joinstyle="miter"/>
+                <v:formulas>
+                  <v:f eqn="if lineDrawn pixelLineWidth 0"/>
+                  <v:f eqn="sum @0 1 0"/>
+                  <v:f eqn="sum 0 0 @1"/>
+                  <v:f eqn="prod @2 1 2"/>
+                  <v:f eqn="prod @3 21600 pixelWidth"/>
+                  <v:f eqn="prod @3 21600 pixelHeight"/>
+                  <v:f eqn="sum @0 0 1"/>
+                  <v:f eqn="prod @6 1 2"/>
+                  <v:f eqn="prod @7 21600 pixelWidth"/>
+                  <v:f eqn="sum @8 21600 0"/>
+                  <v:f eqn="prod @7 21600 pixelHeight"/>
+                  <v:f eqn="sum @10 21600 0"/>
+                </v:formulas>
+                <v:path o:extrusionok="f" gradientshapeok="t" o:connecttype="rect"/>
+                <o:lock v:ext="edit" aspectratio="t"/>
+              </v:shapetype>
+              <v:shape id="Ink 1" o:spid="_x0000_s1026" type="#_x0000_t75" style="position:absolute;margin-left:738.4pt;margin-top:14.05pt;width:1.5pt;height:1.9pt;z-index:251660288;visibility:visible;mso-wrap-style:square;mso-wrap-distance-left:9pt;mso-wrap-distance-top:0;mso-wrap-distance-right:9pt;mso-wrap-distance-bottom:0;mso-position-horizontal:absolute;mso-position-horizontal-relative:text;mso-position-vertical:absolute;mso-position-vertical-relative:text" o:gfxdata="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">
+                <v:imagedata r:id="rId11" o:title=""/>
+              </v:shape>
+            </w:pict>
+          </mc:Fallback>
+        </mc:AlternateContent>
+      </w:r>
       <w:r>
         <w:rPr>
           <w:noProof/>
@@ -58,7 +192,7 @@
                     </pic:cNvPicPr>
                   </pic:nvPicPr>
                   <pic:blipFill>
-                    <a:blip r:embed="rId7" cstate="print">
+                    <a:blip r:embed="rId12" cstate="print">
                       <a:extLst>
                         <a:ext uri="{28A0092B-C50C-407E-A947-70E740481C1C}">
                           <a14:useLocalDpi xmlns:a14="http://schemas.microsoft.com/office/drawing/2010/main" val="0"/>
@@ -121,18 +255,58 @@
           <w:i/>
         </w:rPr>
       </w:pPr>
-    </w:p>
-    <w:p>
-      <w:pPr>
-        <w:pStyle w:val="NoSpacing"/>
+      <w:r>
         <w:rPr>
           <w:i/>
-        </w:rPr>
-      </w:pPr>
-    </w:p>
-    <w:p>
-      <w:pPr>
-        <w:pStyle w:val="NoSpacing"/>
+          <w:noProof/>
+          <w:lang w:val="en-US"/>
+        </w:rPr>
+        <mc:AlternateContent>
+          <mc:Choice Requires="wpi">
+            <w:drawing>
+              <wp:anchor distT="0" distB="0" distL="114300" distR="114300" simplePos="0" relativeHeight="251664384" behindDoc="0" locked="0" layoutInCell="1" allowOverlap="1" wp14:anchorId="488FD291" wp14:editId="41CBD309">
+                <wp:simplePos x="0" y="0"/>
+                <wp:positionH relativeFrom="column">
+                  <wp:posOffset>8734402</wp:posOffset>
+                </wp:positionH>
+                <wp:positionV relativeFrom="paragraph">
+                  <wp:posOffset>188520</wp:posOffset>
+                </wp:positionV>
+                <wp:extent cx="19260" cy="14400"/>
+                <wp:effectExtent l="38100" t="38100" r="38100" b="43180"/>
+                <wp:wrapNone/>
+                <wp:docPr id="6" name="Ink 6"/>
+                <wp:cNvGraphicFramePr/>
+                <a:graphic xmlns:a="http://schemas.openxmlformats.org/drawingml/2006/main">
+                  <a:graphicData uri="http://schemas.microsoft.com/office/word/2010/wordprocessingInk">
+                    <w14:contentPart bwMode="auto" r:id="rId13">
+                      <w14:nvContentPartPr>
+                        <w14:cNvContentPartPr/>
+                      </w14:nvContentPartPr>
+                      <w14:xfrm>
+                        <a:off x="0" y="0"/>
+                        <a:ext cx="19260" cy="14400"/>
+                      </w14:xfrm>
+                    </w14:contentPart>
+                  </a:graphicData>
+                </a:graphic>
+              </wp:anchor>
+            </w:drawing>
+          </mc:Choice>
+          <mc:Fallback xmlns:w16se="http://schemas.microsoft.com/office/word/2015/wordml/symex" xmlns:w16cid="http://schemas.microsoft.com/office/word/2016/wordml/cid" xmlns:am3d="http://schemas.microsoft.com/office/drawing/2017/model3d" xmlns:aink="http://schemas.microsoft.com/office/drawing/2016/ink" xmlns:cx8="http://schemas.microsoft.com/office/drawing/2016/5/14/chartex" xmlns:cx7="http://schemas.microsoft.com/office/drawing/2016/5/13/chartex" xmlns:cx6="http://schemas.microsoft.com/office/drawing/2016/5/12/chartex" xmlns:cx5="http://schemas.microsoft.com/office/drawing/2016/5/11/chartex" xmlns:cx4="http://schemas.microsoft.com/office/drawing/2016/5/10/chartex" xmlns:cx3="http://schemas.microsoft.com/office/drawing/2016/5/9/chartex" xmlns:cx2="http://schemas.microsoft.com/office/drawing/2015/10/21/chartex" xmlns:cx1="http://schemas.microsoft.com/office/drawing/2015/9/8/chartex" xmlns:cx="http://schemas.microsoft.com/office/drawing/2014/chartex">
+            <w:pict>
+              <v:shape w14:anchorId="11D0DC92" id="Ink 6" o:spid="_x0000_s1026" type="#_x0000_t75" style="position:absolute;margin-left:687.4pt;margin-top:14.5pt;width:2.2pt;height:1.85pt;z-index:251664384;visibility:visible;mso-wrap-style:square;mso-wrap-distance-left:9pt;mso-wrap-distance-top:0;mso-wrap-distance-right:9pt;mso-wrap-distance-bottom:0;mso-position-horizontal:absolute;mso-position-horizontal-relative:text;mso-position-vertical:absolute;mso-position-vertical-relative:text" o:gfxdata="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">
+                <v:imagedata r:id="rId17" o:title=""/>
+              </v:shape>
+            </w:pict>
+          </mc:Fallback>
+        </mc:AlternateContent>
+      </w:r>
+    </w:p>
+    <w:p>
+      <w:pPr>
+        <w:pStyle w:val="NoSpacing"/>
+        <w:outlineLvl w:val="0"/>
       </w:pPr>
       <w:r>
         <w:rPr>
@@ -140,37 +314,37 @@
         </w:rPr>
         <w:t xml:space="preserve">DUE DATE: </w:t>
       </w:r>
-      <w:r>
-        <w:t>January 18</w:t>
-      </w:r>
-      <w:r>
-        <w:t xml:space="preserve">, </w:t>
-      </w:r>
-      <w:r>
-        <w:t>2017</w:t>
-      </w:r>
+    </w:p>
+    <w:p>
+      <w:pPr>
+        <w:pStyle w:val="NoSpacing"/>
+      </w:pPr>
       <w:bookmarkStart w:id="0" w:name="_GoBack"/>
       <w:bookmarkEnd w:id="0"/>
-      <w:r>
-        <w:t xml:space="preserve"> at 11:59pm (applicant’s local time)</w:t>
-      </w:r>
-    </w:p>
-    <w:p>
-      <w:pPr>
-        <w:pStyle w:val="NoSpacing"/>
-      </w:pPr>
-    </w:p>
-    <w:p>
-      <w:pPr>
-        <w:pStyle w:val="NoSpacing"/>
-      </w:pPr>
-      <w:r>
-        <w:t>To submit completed application, or if there are questions or concerns</w:t>
-      </w:r>
-      <w:r>
-        <w:t xml:space="preserve">, please email the current Student Initiative Grants program coordinator at </w:t>
-      </w:r>
-      <w:hyperlink r:id="rId8" w:history="1">
+    </w:p>
+    <w:p>
+      <w:pPr>
+        <w:pStyle w:val="NoSpacing"/>
+      </w:pPr>
+      <w:r>
+        <w:t xml:space="preserve">To submit </w:t>
+      </w:r>
+      <w:r>
+        <w:t xml:space="preserve">a </w:t>
+      </w:r>
+      <w:r>
+        <w:t>completed application, or if there are questions or concerns</w:t>
+      </w:r>
+      <w:r>
+        <w:t xml:space="preserve">, please email the Student Initiative Grants </w:t>
+      </w:r>
+      <w:r>
+        <w:t>P</w:t>
+      </w:r>
+      <w:r>
+        <w:t xml:space="preserve">rogram coordinator at </w:t>
+      </w:r>
+      <w:hyperlink r:id="rId18" w:history="1">
         <w:r>
           <w:rPr>
             <w:rStyle w:val="Hyperlink"/>
@@ -181,34 +355,89 @@
       <w:r>
         <w:t xml:space="preserve">. </w:t>
       </w:r>
-    </w:p>
-    <w:p>
-      <w:pPr>
-        <w:pStyle w:val="NoSpacing"/>
+      <w:r>
+        <w:t xml:space="preserve">Applications must be submitted </w:t>
+      </w:r>
+      <w:r>
+        <w:t>via</w:t>
+      </w:r>
+      <w:r>
+        <w:t xml:space="preserve"> </w:t>
+      </w:r>
+      <w:r>
+        <w:rPr>
+          <w:b/>
+        </w:rPr>
+        <w:t>PDF.</w:t>
+      </w:r>
+    </w:p>
+    <w:p>
+      <w:pPr>
+        <w:pStyle w:val="NoSpacing"/>
+        <w:rPr>
+          <w:u w:val="single"/>
+        </w:rPr>
+      </w:pPr>
+      <w:r>
         <w:rPr>
           <w:i/>
-        </w:rPr>
-      </w:pPr>
-    </w:p>
-    <w:p>
-      <w:pPr>
-        <w:pStyle w:val="NoSpacing"/>
+          <w:noProof/>
+          <w:lang w:val="en-US"/>
+        </w:rPr>
+        <mc:AlternateContent>
+          <mc:Choice Requires="wpi">
+            <w:drawing>
+              <wp:anchor distT="0" distB="0" distL="114300" distR="114300" simplePos="0" relativeHeight="251663360" behindDoc="0" locked="0" layoutInCell="1" allowOverlap="1" wp14:anchorId="4C98DEF9" wp14:editId="5D81DDBF">
+                <wp:simplePos x="0" y="0"/>
+                <wp:positionH relativeFrom="column">
+                  <wp:posOffset>10572742</wp:posOffset>
+                </wp:positionH>
+                <wp:positionV relativeFrom="paragraph">
+                  <wp:posOffset>179380</wp:posOffset>
+                </wp:positionV>
+                <wp:extent cx="71640" cy="385920"/>
+                <wp:effectExtent l="38100" t="19050" r="43180" b="33655"/>
+                <wp:wrapNone/>
+                <wp:docPr id="5" name="Ink 5"/>
+                <wp:cNvGraphicFramePr/>
+                <a:graphic xmlns:a="http://schemas.openxmlformats.org/drawingml/2006/main">
+                  <a:graphicData uri="http://schemas.microsoft.com/office/word/2010/wordprocessingInk">
+                    <w14:contentPart bwMode="auto" r:id="rId19">
+                      <w14:nvContentPartPr>
+                        <w14:cNvContentPartPr/>
+                      </w14:nvContentPartPr>
+                      <w14:xfrm>
+                        <a:off x="0" y="0"/>
+                        <a:ext cx="71640" cy="385920"/>
+                      </w14:xfrm>
+                    </w14:contentPart>
+                  </a:graphicData>
+                </a:graphic>
+              </wp:anchor>
+            </w:drawing>
+          </mc:Choice>
+          <mc:Fallback xmlns:w16se="http://schemas.microsoft.com/office/word/2015/wordml/symex" xmlns:w16cid="http://schemas.microsoft.com/office/word/2016/wordml/cid" xmlns:am3d="http://schemas.microsoft.com/office/drawing/2017/model3d" xmlns:aink="http://schemas.microsoft.com/office/drawing/2016/ink" xmlns:cx8="http://schemas.microsoft.com/office/drawing/2016/5/14/chartex" xmlns:cx7="http://schemas.microsoft.com/office/drawing/2016/5/13/chartex" xmlns:cx6="http://schemas.microsoft.com/office/drawing/2016/5/12/chartex" xmlns:cx5="http://schemas.microsoft.com/office/drawing/2016/5/11/chartex" xmlns:cx4="http://schemas.microsoft.com/office/drawing/2016/5/10/chartex" xmlns:cx3="http://schemas.microsoft.com/office/drawing/2016/5/9/chartex" xmlns:cx2="http://schemas.microsoft.com/office/drawing/2015/10/21/chartex" xmlns:cx1="http://schemas.microsoft.com/office/drawing/2015/9/8/chartex" xmlns:cx="http://schemas.microsoft.com/office/drawing/2014/chartex">
+            <w:pict>
+              <v:shape w14:anchorId="100900C0" id="Ink 5" o:spid="_x0000_s1026" type="#_x0000_t75" style="position:absolute;margin-left:832.15pt;margin-top:13.75pt;width:6.35pt;height:31.1pt;z-index:251663360;visibility:visible;mso-wrap-style:square;mso-wrap-distance-left:9pt;mso-wrap-distance-top:0;mso-wrap-distance-right:9pt;mso-wrap-distance-bottom:0;mso-position-horizontal:absolute;mso-position-horizontal-relative:text;mso-position-vertical:absolute;mso-position-vertical-relative:text" o:gfxdata="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">
+                <v:imagedata r:id="rId20" o:title=""/>
+              </v:shape>
+            </w:pict>
+          </mc:Fallback>
+        </mc:AlternateContent>
+      </w:r>
+    </w:p>
+    <w:p>
+      <w:pPr>
+        <w:pStyle w:val="NoSpacing"/>
+        <w:outlineLvl w:val="0"/>
         <w:rPr>
           <w:u w:val="single"/>
         </w:rPr>
       </w:pPr>
-    </w:p>
-    <w:p>
-      <w:pPr>
-        <w:pStyle w:val="NoSpacing"/>
+      <w:r>
         <w:rPr>
           <w:u w:val="single"/>
         </w:rPr>
-      </w:pPr>
-      <w:r>
-        <w:rPr>
-          <w:u w:val="single"/>
-        </w:rPr>
         <w:t>INITIATIVE CONTACT INFORMATION</w:t>
       </w:r>
     </w:p>
@@ -223,7 +452,55 @@
     <w:p>
       <w:pPr>
         <w:pStyle w:val="NoSpacing"/>
-      </w:pPr>
+        <w:outlineLvl w:val="0"/>
+      </w:pPr>
+      <w:r>
+        <w:rPr>
+          <w:b/>
+          <w:noProof/>
+          <w:lang w:val="en-US"/>
+        </w:rPr>
+        <mc:AlternateContent>
+          <mc:Choice Requires="wpi">
+            <w:drawing>
+              <wp:anchor distT="0" distB="0" distL="114300" distR="114300" simplePos="0" relativeHeight="251661312" behindDoc="0" locked="0" layoutInCell="1" allowOverlap="1" wp14:anchorId="1C99ED84" wp14:editId="62CE4E8F">
+                <wp:simplePos x="0" y="0"/>
+                <wp:positionH relativeFrom="column">
+                  <wp:posOffset>5914942</wp:posOffset>
+                </wp:positionH>
+                <wp:positionV relativeFrom="paragraph">
+                  <wp:posOffset>21190</wp:posOffset>
+                </wp:positionV>
+                <wp:extent cx="23940" cy="23940"/>
+                <wp:effectExtent l="38100" t="38100" r="33655" b="33655"/>
+                <wp:wrapNone/>
+                <wp:docPr id="3" name="Ink 3"/>
+                <wp:cNvGraphicFramePr/>
+                <a:graphic xmlns:a="http://schemas.openxmlformats.org/drawingml/2006/main">
+                  <a:graphicData uri="http://schemas.microsoft.com/office/word/2010/wordprocessingInk">
+                    <w14:contentPart bwMode="auto" r:id="rId21">
+                      <w14:nvContentPartPr>
+                        <w14:cNvContentPartPr/>
+                      </w14:nvContentPartPr>
+                      <w14:xfrm>
+                        <a:off x="0" y="0"/>
+                        <a:ext cx="23940" cy="23940"/>
+                      </w14:xfrm>
+                    </w14:contentPart>
+                  </a:graphicData>
+                </a:graphic>
+              </wp:anchor>
+            </w:drawing>
+          </mc:Choice>
+          <mc:Fallback xmlns:w16se="http://schemas.microsoft.com/office/word/2015/wordml/symex" xmlns:w16cid="http://schemas.microsoft.com/office/word/2016/wordml/cid" xmlns:am3d="http://schemas.microsoft.com/office/drawing/2017/model3d" xmlns:aink="http://schemas.microsoft.com/office/drawing/2016/ink" xmlns:cx8="http://schemas.microsoft.com/office/drawing/2016/5/14/chartex" xmlns:cx7="http://schemas.microsoft.com/office/drawing/2016/5/13/chartex" xmlns:cx6="http://schemas.microsoft.com/office/drawing/2016/5/12/chartex" xmlns:cx5="http://schemas.microsoft.com/office/drawing/2016/5/11/chartex" xmlns:cx4="http://schemas.microsoft.com/office/drawing/2016/5/10/chartex" xmlns:cx3="http://schemas.microsoft.com/office/drawing/2016/5/9/chartex" xmlns:cx2="http://schemas.microsoft.com/office/drawing/2015/10/21/chartex" xmlns:cx1="http://schemas.microsoft.com/office/drawing/2015/9/8/chartex" xmlns:cx="http://schemas.microsoft.com/office/drawing/2014/chartex">
+            <w:pict>
+              <v:shape w14:anchorId="0082EE8B" id="Ink 3" o:spid="_x0000_s1026" type="#_x0000_t75" style="position:absolute;margin-left:465.4pt;margin-top:1.3pt;width:2.6pt;height:2.6pt;z-index:251661312;visibility:visible;mso-wrap-style:square;mso-wrap-distance-left:9pt;mso-wrap-distance-top:0;mso-wrap-distance-right:9pt;mso-wrap-distance-bottom:0;mso-position-horizontal:absolute;mso-position-horizontal-relative:text;mso-position-vertical:absolute;mso-position-vertical-relative:text" o:gfxdata="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">
+                <v:imagedata r:id="rId22" o:title=""/>
+              </v:shape>
+            </w:pict>
+          </mc:Fallback>
+        </mc:AlternateContent>
+      </w:r>
       <w:r>
         <w:rPr>
           <w:b/>
@@ -348,6 +625,52 @@
       <w:pPr>
         <w:pStyle w:val="NoSpacing"/>
       </w:pPr>
+      <w:r>
+        <w:rPr>
+          <w:noProof/>
+          <w:lang w:val="en-US"/>
+        </w:rPr>
+        <mc:AlternateContent>
+          <mc:Choice Requires="wpi">
+            <w:drawing>
+              <wp:anchor distT="0" distB="0" distL="114300" distR="114300" simplePos="0" relativeHeight="251662336" behindDoc="0" locked="0" layoutInCell="1" allowOverlap="1" wp14:anchorId="2FC2895E" wp14:editId="6F3C04CC">
+                <wp:simplePos x="0" y="0"/>
+                <wp:positionH relativeFrom="column">
+                  <wp:posOffset>9772642</wp:posOffset>
+                </wp:positionH>
+                <wp:positionV relativeFrom="paragraph">
+                  <wp:posOffset>92325</wp:posOffset>
+                </wp:positionV>
+                <wp:extent cx="33480" cy="357300"/>
+                <wp:effectExtent l="38100" t="38100" r="43180" b="43180"/>
+                <wp:wrapNone/>
+                <wp:docPr id="4" name="Ink 4"/>
+                <wp:cNvGraphicFramePr/>
+                <a:graphic xmlns:a="http://schemas.openxmlformats.org/drawingml/2006/main">
+                  <a:graphicData uri="http://schemas.microsoft.com/office/word/2010/wordprocessingInk">
+                    <w14:contentPart bwMode="auto" r:id="rId23">
+                      <w14:nvContentPartPr>
+                        <w14:cNvContentPartPr/>
+                      </w14:nvContentPartPr>
+                      <w14:xfrm>
+                        <a:off x="0" y="0"/>
+                        <a:ext cx="33480" cy="357300"/>
+                      </w14:xfrm>
+                    </w14:contentPart>
+                  </a:graphicData>
+                </a:graphic>
+              </wp:anchor>
+            </w:drawing>
+          </mc:Choice>
+          <mc:Fallback xmlns:w16se="http://schemas.microsoft.com/office/word/2015/wordml/symex" xmlns:w16cid="http://schemas.microsoft.com/office/word/2016/wordml/cid" xmlns:am3d="http://schemas.microsoft.com/office/drawing/2017/model3d" xmlns:aink="http://schemas.microsoft.com/office/drawing/2016/ink" xmlns:cx8="http://schemas.microsoft.com/office/drawing/2016/5/14/chartex" xmlns:cx7="http://schemas.microsoft.com/office/drawing/2016/5/13/chartex" xmlns:cx6="http://schemas.microsoft.com/office/drawing/2016/5/12/chartex" xmlns:cx5="http://schemas.microsoft.com/office/drawing/2016/5/11/chartex" xmlns:cx4="http://schemas.microsoft.com/office/drawing/2016/5/10/chartex" xmlns:cx3="http://schemas.microsoft.com/office/drawing/2016/5/9/chartex" xmlns:cx2="http://schemas.microsoft.com/office/drawing/2015/10/21/chartex" xmlns:cx1="http://schemas.microsoft.com/office/drawing/2015/9/8/chartex" xmlns:cx="http://schemas.microsoft.com/office/drawing/2014/chartex">
+            <w:pict>
+              <v:shape w14:anchorId="4E8517F5" id="Ink 4" o:spid="_x0000_s1026" type="#_x0000_t75" style="position:absolute;margin-left:769.15pt;margin-top:6.9pt;width:3.35pt;height:28.85pt;z-index:251662336;visibility:visible;mso-wrap-style:square;mso-wrap-distance-left:9pt;mso-wrap-distance-top:0;mso-wrap-distance-right:9pt;mso-wrap-distance-bottom:0;mso-position-horizontal:absolute;mso-position-horizontal-relative:text;mso-position-vertical:absolute;mso-position-vertical-relative:text" o:gfxdata="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">
+                <v:imagedata r:id="rId24" o:title=""/>
+              </v:shape>
+            </w:pict>
+          </mc:Fallback>
+        </mc:AlternateContent>
+      </w:r>
     </w:p>
     <w:p>
       <w:pPr>
@@ -552,28 +875,33 @@
         <w:rPr>
           <w:i/>
         </w:rPr>
-        <w:t xml:space="preserve">Note: If the application is being made jointly by students from more than one medical school, please note both schools above and indicate which school the applicants attend. </w:t>
-      </w:r>
-    </w:p>
-    <w:p>
-      <w:pPr>
-        <w:pStyle w:val="NoSpacing"/>
+        <w:t>Note: If the application is being made jointly by students from more than one medical school, please note both schools above and indicate which school</w:t>
+      </w:r>
+      <w:r>
         <w:rPr>
           <w:i/>
         </w:rPr>
-      </w:pPr>
-    </w:p>
-    <w:p>
-      <w:pPr>
-        <w:pStyle w:val="NoSpacing"/>
+        <w:t>s</w:t>
+      </w:r>
+      <w:r>
         <w:rPr>
           <w:i/>
         </w:rPr>
-      </w:pPr>
-    </w:p>
-    <w:p>
-      <w:pPr>
-        <w:pStyle w:val="NoSpacing"/>
+        <w:t xml:space="preserve"> the applicants attend. </w:t>
+      </w:r>
+    </w:p>
+    <w:p>
+      <w:pPr>
+        <w:pStyle w:val="NoSpacing"/>
+        <w:rPr>
+          <w:i/>
+        </w:rPr>
+      </w:pPr>
+    </w:p>
+    <w:p>
+      <w:pPr>
+        <w:pStyle w:val="NoSpacing"/>
+        <w:outlineLvl w:val="0"/>
         <w:rPr>
           <w:u w:val="single"/>
         </w:rPr>
@@ -582,16 +910,191 @@
         <w:rPr>
           <w:u w:val="single"/>
         </w:rPr>
+        <w:t>APPLICATION DECLARATION</w:t>
+      </w:r>
+    </w:p>
+    <w:p>
+      <w:pPr>
+        <w:pStyle w:val="NoSpacing"/>
+        <w:rPr>
+          <w:u w:val="single"/>
+        </w:rPr>
+      </w:pPr>
+    </w:p>
+    <w:p>
+      <w:pPr>
+        <w:pStyle w:val="NoSpacing"/>
+      </w:pPr>
+      <w:r>
+        <w:t>By checking the boxes below, the above applicants confirm the following:</w:t>
+      </w:r>
+    </w:p>
+    <w:p>
+      <w:pPr>
+        <w:pStyle w:val="NoSpacing"/>
+      </w:pPr>
+      <w:sdt>
+        <w:sdtPr>
+          <w:id w:val="-1660072713"/>
+          <w14:checkbox>
+            <w14:checked w14:val="0"/>
+            <w14:checkedState w14:val="2612" w14:font="MS Gothic"/>
+            <w14:uncheckedState w14:val="2610" w14:font="MS Gothic"/>
+          </w14:checkbox>
+        </w:sdtPr>
+        <w:sdtEndPr/>
+        <w:sdtContent>
+          <w:r>
+            <w:rPr>
+              <w:rFonts w:ascii="MS Gothic" w:eastAsia="MS Gothic" w:hAnsi="MS Gothic" w:hint="eastAsia"/>
+            </w:rPr>
+            <w:t>☐</w:t>
+          </w:r>
+        </w:sdtContent>
+      </w:sdt>
+      <w:r>
+        <w:tab/>
+        <w:t>The information in this document is accurate to the best of their knowledge.</w:t>
+      </w:r>
+    </w:p>
+    <w:p>
+      <w:pPr>
+        <w:pStyle w:val="NoSpacing"/>
+      </w:pPr>
+      <w:sdt>
+        <w:sdtPr>
+          <w:id w:val="-384573465"/>
+          <w14:checkbox>
+            <w14:checked w14:val="0"/>
+            <w14:checkedState w14:val="2612" w14:font="MS Gothic"/>
+            <w14:uncheckedState w14:val="2610" w14:font="MS Gothic"/>
+          </w14:checkbox>
+        </w:sdtPr>
+        <w:sdtEndPr/>
+        <w:sdtContent>
+          <w:r>
+            <w:rPr>
+              <w:rFonts w:ascii="MS Gothic" w:eastAsia="MS Gothic" w:hAnsi="MS Gothic" w:hint="eastAsia"/>
+            </w:rPr>
+            <w:t>☐</w:t>
+          </w:r>
+        </w:sdtContent>
+      </w:sdt>
+      <w:r>
+        <w:tab/>
+        <w:t xml:space="preserve">All eligibility and other guidelines laid out in the Student Initiative Grants Program Guidelines document have been abided by. </w:t>
+      </w:r>
+    </w:p>
+    <w:p>
+      <w:pPr>
+        <w:pStyle w:val="NoSpacing"/>
+        <w:rPr>
+          <w:i/>
+        </w:rPr>
+      </w:pPr>
+    </w:p>
+    <w:p>
+      <w:pPr>
+        <w:pStyle w:val="NoSpacing"/>
+      </w:pPr>
+    </w:p>
+    <w:p>
+      <w:pPr>
+        <w:pStyle w:val="NoSpacing"/>
+      </w:pPr>
+      <w:r>
+        <w:t>____________________________________________________________</w:t>
+      </w:r>
+    </w:p>
+    <w:p>
+      <w:pPr>
+        <w:pStyle w:val="NoSpacing"/>
+      </w:pPr>
+      <w:r>
+        <w:t>Applicant Name(s)</w:t>
+      </w:r>
+    </w:p>
+    <w:p>
+      <w:pPr>
+        <w:pStyle w:val="NoSpacing"/>
+      </w:pPr>
+    </w:p>
+    <w:p>
+      <w:pPr>
+        <w:pStyle w:val="NoSpacing"/>
+      </w:pPr>
+    </w:p>
+    <w:p>
+      <w:pPr>
+        <w:pStyle w:val="NoSpacing"/>
+      </w:pPr>
+      <w:r>
+        <w:t>____________________________________________________________</w:t>
+      </w:r>
+    </w:p>
+    <w:p>
+      <w:pPr>
+        <w:pStyle w:val="NoSpacing"/>
+      </w:pPr>
+      <w:r>
+        <w:t>Applicant Signature(s)</w:t>
+      </w:r>
+    </w:p>
+    <w:p>
+      <w:pPr>
+        <w:pStyle w:val="NoSpacing"/>
+      </w:pPr>
+    </w:p>
+    <w:p>
+      <w:pPr>
+        <w:pStyle w:val="NoSpacing"/>
+      </w:pPr>
+    </w:p>
+    <w:p>
+      <w:pPr>
+        <w:pStyle w:val="NoSpacing"/>
+      </w:pPr>
+      <w:r>
+        <w:t>____________________</w:t>
+      </w:r>
+    </w:p>
+    <w:p>
+      <w:pPr>
+        <w:pStyle w:val="NoSpacing"/>
+      </w:pPr>
+      <w:r>
+        <w:t>Date</w:t>
+      </w:r>
+      <w:r>
+        <w:rPr>
+          <w:i/>
+        </w:rPr>
+        <w:br w:type="page"/>
+      </w:r>
+    </w:p>
+    <w:p>
+      <w:pPr>
+        <w:pStyle w:val="NoSpacing"/>
+        <w:outlineLvl w:val="0"/>
+        <w:rPr>
+          <w:u w:val="single"/>
+        </w:rPr>
+      </w:pPr>
+      <w:commentRangeStart w:id="1"/>
+      <w:r>
+        <w:rPr>
+          <w:u w:val="single"/>
+        </w:rPr>
+        <w:lastRenderedPageBreak/>
         <w:t>INITIATIVE DETAILS</w:t>
       </w:r>
-    </w:p>
-    <w:p>
-      <w:pPr>
-        <w:pStyle w:val="NoSpacing"/>
-        <w:rPr>
-          <w:u w:val="single"/>
-        </w:rPr>
-      </w:pPr>
+      <w:commentRangeEnd w:id="1"/>
+      <w:r>
+        <w:rPr>
+          <w:rStyle w:val="CommentReference"/>
+        </w:rPr>
+        <w:commentReference w:id="1"/>
+      </w:r>
     </w:p>
     <w:p>
       <w:pPr>
@@ -600,44 +1103,6 @@
           <w:i/>
         </w:rPr>
       </w:pPr>
-      <w:r>
-        <w:rPr>
-          <w:i/>
-        </w:rPr>
-        <w:t>Note: Although there are separate questions for each component of what the proposed initiative may enhance, it is not required that a proposed initiative provide enhancement in all of the</w:t>
-      </w:r>
-      <w:r>
-        <w:rPr>
-          <w:i/>
-        </w:rPr>
-        <w:t xml:space="preserve"> inquired about</w:t>
-      </w:r>
-      <w:r>
-        <w:rPr>
-          <w:i/>
-        </w:rPr>
-        <w:t xml:space="preserve"> areas. These components have simply been split apart in order to allow applicants more opportuni</w:t>
-      </w:r>
-      <w:r>
-        <w:rPr>
-          <w:i/>
-        </w:rPr>
-        <w:t>ty to explain their proposed initiative’s potential impact</w:t>
-      </w:r>
-      <w:r>
-        <w:rPr>
-          <w:i/>
-        </w:rPr>
-        <w:t xml:space="preserve"> in various domains. </w:t>
-      </w:r>
-    </w:p>
-    <w:p>
-      <w:pPr>
-        <w:pStyle w:val="NoSpacing"/>
-        <w:rPr>
-          <w:i/>
-        </w:rPr>
-      </w:pPr>
     </w:p>
     <w:p>
       <w:pPr>
@@ -668,7 +1133,21 @@
         <w:rPr>
           <w:b/>
         </w:rPr>
-        <w:t>ve(s), the specific activities that will be undertaken, and any other information that you feel is imp</w:t>
+        <w:t>ve(</w:t>
+      </w:r>
+      <w:proofErr w:type="spellStart"/>
+      <w:r>
+        <w:rPr>
+          <w:b/>
+        </w:rPr>
+        <w:t>s</w:t>
+      </w:r>
+      <w:proofErr w:type="spellEnd"/>
+      <w:r>
+        <w:rPr>
+          <w:b/>
+        </w:rPr>
+        <w:t>), the specific activities that will be undertaken, and any other information that you feel is imp</w:t>
       </w:r>
       <w:r>
         <w:rPr>
@@ -728,6 +1207,7 @@
         <w:p>
           <w:pPr>
             <w:pStyle w:val="NoSpacing"/>
+            <w:outlineLvl w:val="0"/>
           </w:pPr>
           <w:r>
             <w:rPr>
@@ -761,38 +1241,35 @@
           <w:b/>
         </w:rPr>
       </w:pPr>
-    </w:p>
-    <w:p>
-      <w:pPr>
-        <w:pStyle w:val="NoSpacing"/>
-        <w:rPr>
-          <w:b/>
-        </w:rPr>
-      </w:pPr>
-      <w:r>
-        <w:rPr>
-          <w:b/>
-        </w:rPr>
-        <w:lastRenderedPageBreak/>
-        <w:t>Please detail</w:t>
-      </w:r>
-      <w:r>
-        <w:rPr>
-          <w:b/>
-        </w:rPr>
-        <w:t>, if applicable,</w:t>
-      </w:r>
-      <w:r>
-        <w:rPr>
-          <w:b/>
-        </w:rPr>
-        <w:t xml:space="preserve"> how the</w:t>
-      </w:r>
-      <w:r>
-        <w:rPr>
-          <w:b/>
-        </w:rPr>
-        <w:t xml:space="preserve"> proposed initiative will enhance the experience of Canadian medical students with respect to their education, wellbeing, or otherwise. (max. 250 words)</w:t>
+      <w:r>
+        <w:rPr>
+          <w:b/>
+        </w:rPr>
+        <w:t>Please detail how the</w:t>
+      </w:r>
+      <w:r>
+        <w:rPr>
+          <w:b/>
+        </w:rPr>
+        <w:t xml:space="preserve"> proposed initiative will enhance the experience of Canadian medical students with respect to their education, wellbeing, or otherwise. (max. </w:t>
+      </w:r>
+      <w:r>
+        <w:rPr>
+          <w:b/>
+        </w:rPr>
+        <w:t>30</w:t>
+      </w:r>
+      <w:r>
+        <w:rPr>
+          <w:b/>
+        </w:rPr>
+        <w:t>0</w:t>
+      </w:r>
+      <w:r>
+        <w:rPr>
+          <w:b/>
+        </w:rPr>
+        <w:t xml:space="preserve"> words)</w:t>
       </w:r>
     </w:p>
     <w:p>
@@ -816,6 +1293,7 @@
         <w:p>
           <w:pPr>
             <w:pStyle w:val="NoSpacing"/>
+            <w:outlineLvl w:val="0"/>
           </w:pPr>
           <w:r>
             <w:rPr>
@@ -841,64 +1319,49 @@
           <w:b/>
         </w:rPr>
       </w:pPr>
-      <w:r>
-        <w:rPr>
-          <w:b/>
-        </w:rPr>
-        <w:t>Please detail, if applicable, how the proposed initiative will enhance the health of Canadians or the Canadian healthcare system. (max. 250 words)</w:t>
-      </w:r>
-    </w:p>
-    <w:p>
-      <w:pPr>
-        <w:pStyle w:val="NoSpacing"/>
-        <w:rPr>
-          <w:b/>
-        </w:rPr>
-      </w:pPr>
-    </w:p>
-    <w:sdt>
-      <w:sdtPr>
-        <w:id w:val="1140762593"/>
-        <w:placeholder>
-          <w:docPart w:val="FBF88D87766947BD9B64EFBF4E3129DC"/>
-        </w:placeholder>
-        <w:showingPlcHdr/>
-      </w:sdtPr>
-      <w:sdtEndPr/>
-      <w:sdtContent>
-        <w:p>
-          <w:pPr>
-            <w:pStyle w:val="NoSpacing"/>
-          </w:pPr>
-          <w:r>
-            <w:rPr>
-              <w:rStyle w:val="PlaceholderText"/>
-            </w:rPr>
-            <w:t>Click or tap here to enter text.</w:t>
-          </w:r>
-        </w:p>
-      </w:sdtContent>
-    </w:sdt>
-    <w:p>
-      <w:pPr>
-        <w:pStyle w:val="NoSpacing"/>
-        <w:rPr>
-          <w:b/>
-        </w:rPr>
-      </w:pPr>
-    </w:p>
-    <w:p>
-      <w:pPr>
-        <w:pStyle w:val="NoSpacing"/>
-        <w:rPr>
-          <w:b/>
-        </w:rPr>
-      </w:pPr>
-      <w:r>
-        <w:rPr>
-          <w:b/>
-        </w:rPr>
-        <w:t>Please detail, if applicable, how the proposed initiative will enhance the local, provincial, or national community of the applicant(s). (max. 250 words)</w:t>
+    </w:p>
+    <w:p>
+      <w:pPr>
+        <w:pStyle w:val="NoSpacing"/>
+        <w:rPr>
+          <w:b/>
+        </w:rPr>
+      </w:pPr>
+      <w:r>
+        <w:rPr>
+          <w:b/>
+        </w:rPr>
+        <w:t>Please detail how the proposed initiative will enhance the local</w:t>
+      </w:r>
+      <w:r>
+        <w:rPr>
+          <w:b/>
+        </w:rPr>
+        <w:t xml:space="preserve"> and/or provincial </w:t>
+      </w:r>
+      <w:r>
+        <w:rPr>
+          <w:b/>
+        </w:rPr>
+        <w:t xml:space="preserve">community of the applicant(s). (max. </w:t>
+      </w:r>
+      <w:r>
+        <w:rPr>
+          <w:b/>
+        </w:rPr>
+        <w:t>25</w:t>
+      </w:r>
+      <w:r>
+        <w:rPr>
+          <w:b/>
+        </w:rPr>
+        <w:t>0</w:t>
+      </w:r>
+      <w:r>
+        <w:rPr>
+          <w:b/>
+        </w:rPr>
+        <w:t xml:space="preserve"> words)</w:t>
       </w:r>
     </w:p>
     <w:p>
@@ -922,6 +1385,7 @@
         <w:p>
           <w:pPr>
             <w:pStyle w:val="NoSpacing"/>
+            <w:outlineLvl w:val="0"/>
           </w:pPr>
           <w:r>
             <w:rPr>
@@ -947,17 +1411,43 @@
           <w:b/>
         </w:rPr>
       </w:pPr>
-      <w:r>
-        <w:rPr>
-          <w:b/>
-        </w:rPr>
-        <w:t xml:space="preserve">Please detail, if applicable, </w:t>
-      </w:r>
-      <w:r>
-        <w:rPr>
-          <w:b/>
-        </w:rPr>
-        <w:t>how the proposed initiative will have a long-term impact and/or how the initiative will be maintained once the requested SIG funding is used up. (max. 150 words)</w:t>
+    </w:p>
+    <w:p>
+      <w:pPr>
+        <w:pStyle w:val="NoSpacing"/>
+        <w:rPr>
+          <w:b/>
+        </w:rPr>
+      </w:pPr>
+      <w:r>
+        <w:rPr>
+          <w:b/>
+        </w:rPr>
+        <w:t>Please detail</w:t>
+      </w:r>
+      <w:r>
+        <w:rPr>
+          <w:b/>
+        </w:rPr>
+        <w:t xml:space="preserve"> </w:t>
+      </w:r>
+      <w:r>
+        <w:rPr>
+          <w:b/>
+        </w:rPr>
+        <w:t xml:space="preserve">how the proposed initiative will have a long-term impact and/or how the initiative will be maintained once the requested SIG funding is used up. (max. </w:t>
+      </w:r>
+      <w:r>
+        <w:rPr>
+          <w:b/>
+        </w:rPr>
+        <w:t>250</w:t>
+      </w:r>
+      <w:r>
+        <w:rPr>
+          <w:b/>
+        </w:rPr>
+        <w:t xml:space="preserve"> words)</w:t>
       </w:r>
     </w:p>
     <w:p>
@@ -981,6 +1471,7 @@
         <w:p>
           <w:pPr>
             <w:pStyle w:val="NoSpacing"/>
+            <w:outlineLvl w:val="0"/>
           </w:pPr>
           <w:r>
             <w:rPr>
@@ -1006,11 +1497,33 @@
           <w:b/>
         </w:rPr>
       </w:pPr>
-      <w:r>
-        <w:rPr>
-          <w:b/>
-        </w:rPr>
-        <w:t>If you have a website or any other social media for your initiative, please include the address(es) and/or handle(s) below:</w:t>
+    </w:p>
+    <w:p>
+      <w:pPr>
+        <w:pStyle w:val="NoSpacing"/>
+        <w:rPr>
+          <w:b/>
+        </w:rPr>
+      </w:pPr>
+      <w:r>
+        <w:rPr>
+          <w:b/>
+        </w:rPr>
+        <w:t>If you have a website or any other social media for your initiative, please include the address(</w:t>
+      </w:r>
+      <w:proofErr w:type="spellStart"/>
+      <w:r>
+        <w:rPr>
+          <w:b/>
+        </w:rPr>
+        <w:t>es</w:t>
+      </w:r>
+      <w:proofErr w:type="spellEnd"/>
+      <w:r>
+        <w:rPr>
+          <w:b/>
+        </w:rPr>
+        <w:t>) and/or handle(s) below:</w:t>
       </w:r>
     </w:p>
     <w:p>
@@ -1057,6 +1570,7 @@
             <w:p>
               <w:pPr>
                 <w:pStyle w:val="NoSpacing"/>
+                <w:outlineLvl w:val="0"/>
               </w:pPr>
               <w:r>
                 <w:rPr>
@@ -1088,6 +1602,7 @@
     <w:p>
       <w:pPr>
         <w:pStyle w:val="NoSpacing"/>
+        <w:outlineLvl w:val="0"/>
         <w:rPr>
           <w:u w:val="single"/>
         </w:rPr>
@@ -1154,6 +1669,7 @@
         <w:p>
           <w:pPr>
             <w:pStyle w:val="NoSpacing"/>
+            <w:outlineLvl w:val="0"/>
           </w:pPr>
           <w:r>
             <w:rPr>
@@ -1182,7 +1698,6 @@
     </w:p>
     <w:p>
       <w:pPr>
-        <w:pStyle w:val="NoSpacing"/>
         <w:rPr>
           <w:u w:val="single"/>
         </w:rPr>
@@ -1191,6 +1706,22 @@
         <w:rPr>
           <w:u w:val="single"/>
         </w:rPr>
+        <w:br w:type="page"/>
+      </w:r>
+    </w:p>
+    <w:p>
+      <w:pPr>
+        <w:pStyle w:val="NoSpacing"/>
+        <w:outlineLvl w:val="0"/>
+        <w:rPr>
+          <w:u w:val="single"/>
+        </w:rPr>
+      </w:pPr>
+      <w:r>
+        <w:rPr>
+          <w:u w:val="single"/>
+        </w:rPr>
+        <w:lastRenderedPageBreak/>
         <w:t>FUNDING</w:t>
       </w:r>
     </w:p>
@@ -1205,6 +1736,7 @@
     <w:p>
       <w:pPr>
         <w:pStyle w:val="NoSpacing"/>
+        <w:outlineLvl w:val="0"/>
       </w:pPr>
       <w:r>
         <w:rPr>
@@ -1287,7 +1819,6 @@
         </w:numPr>
       </w:pPr>
       <w:r>
-        <w:lastRenderedPageBreak/>
         <w:t>Within “Description”, include information such as (but not limited to) what the item is required for, what the price per unit is (if purchasing multiple of the same item), et cetera.</w:t>
       </w:r>
     </w:p>
@@ -1339,6 +1870,21 @@
     <w:p>
       <w:pPr>
         <w:pStyle w:val="NoSpacing"/>
+        <w:numPr>
+          <w:ilvl w:val="0"/>
+          <w:numId w:val="1"/>
+        </w:numPr>
+      </w:pPr>
+      <w:r>
+        <w:t>Within “Timeline,” specify the anticipated timeline of the required distribution of funds. This would be the month and year that you anticipate this cost.</w:t>
+      </w:r>
+      <w:r>
+        <w:t xml:space="preserve"> If there is no cost to the CFMS (i.e. you will not require reimbursement for the Item), please write “n/a".</w:t>
+      </w:r>
+    </w:p>
+    <w:p>
+      <w:pPr>
+        <w:pStyle w:val="NoSpacing"/>
       </w:pPr>
     </w:p>
     <w:p>
@@ -1366,117 +1912,13 @@
     <w:p>
       <w:pPr>
         <w:pStyle w:val="NoSpacing"/>
+        <w:outlineLvl w:val="0"/>
+      </w:pPr>
+      <w:r>
         <w:rPr>
           <w:i/>
         </w:rPr>
-      </w:pPr>
-      <w:r>
-        <w:rPr>
-          <w:i/>
-        </w:rPr>
-        <w:t xml:space="preserve">Note: When completing the budget form, please remove the examples. </w:t>
-      </w:r>
-    </w:p>
-    <w:p>
-      <w:pPr>
-        <w:pStyle w:val="NoSpacing"/>
-        <w:rPr>
-          <w:i/>
-        </w:rPr>
-      </w:pPr>
-    </w:p>
-    <w:p>
-      <w:pPr>
-        <w:pStyle w:val="NoSpacing"/>
-        <w:rPr>
-          <w:u w:val="single"/>
-        </w:rPr>
-      </w:pPr>
-    </w:p>
-    <w:p>
-      <w:pPr>
-        <w:pStyle w:val="NoSpacing"/>
-        <w:rPr>
-          <w:u w:val="single"/>
-        </w:rPr>
-      </w:pPr>
-      <w:r>
-        <w:rPr>
-          <w:u w:val="single"/>
-        </w:rPr>
-        <w:t>APPLICATION DECLARATION</w:t>
-      </w:r>
-    </w:p>
-    <w:p>
-      <w:pPr>
-        <w:pStyle w:val="NoSpacing"/>
-        <w:rPr>
-          <w:u w:val="single"/>
-        </w:rPr>
-      </w:pPr>
-    </w:p>
-    <w:p>
-      <w:pPr>
-        <w:pStyle w:val="NoSpacing"/>
-      </w:pPr>
-      <w:r>
-        <w:t>By checking the boxes below, the above applicants confirm the following:</w:t>
-      </w:r>
-    </w:p>
-    <w:p>
-      <w:pPr>
-        <w:pStyle w:val="NoSpacing"/>
-      </w:pPr>
-      <w:sdt>
-        <w:sdtPr>
-          <w:id w:val="-1228912781"/>
-          <w14:checkbox>
-            <w14:checked w14:val="0"/>
-            <w14:checkedState w14:val="2612" w14:font="MS Gothic"/>
-            <w14:uncheckedState w14:val="2610" w14:font="MS Gothic"/>
-          </w14:checkbox>
-        </w:sdtPr>
-        <w:sdtEndPr/>
-        <w:sdtContent>
-          <w:r>
-            <w:rPr>
-              <w:rFonts w:ascii="MS Gothic" w:eastAsia="MS Gothic" w:hAnsi="MS Gothic" w:hint="eastAsia"/>
-            </w:rPr>
-            <w:t>☐</w:t>
-          </w:r>
-        </w:sdtContent>
-      </w:sdt>
-      <w:r>
-        <w:tab/>
-        <w:t>The information in this document is accurate to the best of their knowledge.</w:t>
-      </w:r>
-    </w:p>
-    <w:p>
-      <w:pPr>
-        <w:pStyle w:val="NoSpacing"/>
-      </w:pPr>
-      <w:sdt>
-        <w:sdtPr>
-          <w:id w:val="-1145197596"/>
-          <w14:checkbox>
-            <w14:checked w14:val="0"/>
-            <w14:checkedState w14:val="2612" w14:font="MS Gothic"/>
-            <w14:uncheckedState w14:val="2610" w14:font="MS Gothic"/>
-          </w14:checkbox>
-        </w:sdtPr>
-        <w:sdtEndPr/>
-        <w:sdtContent>
-          <w:r>
-            <w:rPr>
-              <w:rFonts w:ascii="MS Gothic" w:eastAsia="MS Gothic" w:hAnsi="MS Gothic" w:hint="eastAsia"/>
-            </w:rPr>
-            <w:t>☐</w:t>
-          </w:r>
-        </w:sdtContent>
-      </w:sdt>
-      <w:r>
-        <w:tab/>
-        <w:t xml:space="preserve">All eligibility and other guidelines laid out in the Student Initiative Grants Program Guidelines document have been abided by. </w:t>
+        <w:t>Note: When completing the budget form, please remove the examples.</w:t>
       </w:r>
     </w:p>
     <w:p>
@@ -1488,8 +1930,8 @@
       <w:pPr>
         <w:pStyle w:val="NoSpacing"/>
         <w:sectPr>
-          <w:headerReference w:type="default" r:id="rId9"/>
-          <w:footerReference w:type="default" r:id="rId10"/>
+          <w:headerReference w:type="default" r:id="rId27"/>
+          <w:footerReference w:type="default" r:id="rId28"/>
           <w:pgSz w:w="12240" w:h="15840"/>
           <w:pgMar w:top="851" w:right="1440" w:bottom="1440" w:left="1440" w:header="709" w:footer="709" w:gutter="0"/>
           <w:cols w:space="708"/>
@@ -1503,6 +1945,7 @@
     <w:p>
       <w:pPr>
         <w:jc w:val="center"/>
+        <w:outlineLvl w:val="0"/>
         <w:rPr>
           <w:b/>
           <w:sz w:val="30"/>
@@ -1535,20 +1978,21 @@
     <w:tbl>
       <w:tblPr>
         <w:tblStyle w:val="TableGrid"/>
-        <w:tblW w:w="0" w:type="auto"/>
+        <w:tblW w:w="13190" w:type="dxa"/>
         <w:tblLook w:val="04A0" w:firstRow="1" w:lastRow="0" w:firstColumn="1" w:lastColumn="0" w:noHBand="0" w:noVBand="1"/>
       </w:tblPr>
       <w:tblGrid>
-        <w:gridCol w:w="2590"/>
-        <w:gridCol w:w="4209"/>
-        <w:gridCol w:w="2050"/>
-        <w:gridCol w:w="2050"/>
-        <w:gridCol w:w="2051"/>
+        <w:gridCol w:w="2288"/>
+        <w:gridCol w:w="3547"/>
+        <w:gridCol w:w="1782"/>
+        <w:gridCol w:w="1849"/>
+        <w:gridCol w:w="1849"/>
+        <w:gridCol w:w="1875"/>
       </w:tblGrid>
       <w:tr>
         <w:tc>
           <w:tcPr>
-            <w:tcW w:w="2590" w:type="dxa"/>
+            <w:tcW w:w="2288" w:type="dxa"/>
           </w:tcPr>
           <w:p>
             <w:pPr>
@@ -1569,7 +2013,7 @@
         </w:tc>
         <w:tc>
           <w:tcPr>
-            <w:tcW w:w="4209" w:type="dxa"/>
+            <w:tcW w:w="3547" w:type="dxa"/>
           </w:tcPr>
           <w:p>
             <w:pPr>
@@ -1590,7 +2034,7 @@
         </w:tc>
         <w:tc>
           <w:tcPr>
-            <w:tcW w:w="2050" w:type="dxa"/>
+            <w:tcW w:w="1782" w:type="dxa"/>
           </w:tcPr>
           <w:p>
             <w:pPr>
@@ -1611,7 +2055,28 @@
         </w:tc>
         <w:tc>
           <w:tcPr>
-            <w:tcW w:w="2050" w:type="dxa"/>
+            <w:tcW w:w="1849" w:type="dxa"/>
+          </w:tcPr>
+          <w:p>
+            <w:pPr>
+              <w:jc w:val="center"/>
+              <w:rPr>
+                <w:b/>
+                <w:u w:val="single"/>
+              </w:rPr>
+            </w:pPr>
+            <w:r>
+              <w:rPr>
+                <w:b/>
+                <w:u w:val="single"/>
+              </w:rPr>
+              <w:t>Timeline</w:t>
+            </w:r>
+          </w:p>
+        </w:tc>
+        <w:tc>
+          <w:tcPr>
+            <w:tcW w:w="1849" w:type="dxa"/>
           </w:tcPr>
           <w:p>
             <w:pPr>
@@ -1648,7 +2113,7 @@
         </w:tc>
         <w:tc>
           <w:tcPr>
-            <w:tcW w:w="2051" w:type="dxa"/>
+            <w:tcW w:w="1875" w:type="dxa"/>
           </w:tcPr>
           <w:p>
             <w:pPr>
@@ -1663,14 +2128,7 @@
                 <w:b/>
                 <w:u w:val="single"/>
               </w:rPr>
-              <w:t>Remaining</w:t>
-            </w:r>
-            <w:r>
-              <w:rPr>
-                <w:b/>
-                <w:u w:val="single"/>
-              </w:rPr>
-              <w:t xml:space="preserve"> </w:t>
+              <w:t xml:space="preserve">Remaining </w:t>
             </w:r>
           </w:p>
           <w:p>
@@ -1694,31 +2152,37 @@
       <w:tr>
         <w:tc>
           <w:tcPr>
-            <w:tcW w:w="2590" w:type="dxa"/>
+            <w:tcW w:w="2288" w:type="dxa"/>
           </w:tcPr>
           <w:p/>
         </w:tc>
         <w:tc>
           <w:tcPr>
-            <w:tcW w:w="4209" w:type="dxa"/>
+            <w:tcW w:w="3547" w:type="dxa"/>
           </w:tcPr>
           <w:p/>
         </w:tc>
         <w:tc>
           <w:tcPr>
-            <w:tcW w:w="2050" w:type="dxa"/>
+            <w:tcW w:w="1782" w:type="dxa"/>
           </w:tcPr>
           <w:p/>
         </w:tc>
         <w:tc>
           <w:tcPr>
-            <w:tcW w:w="2050" w:type="dxa"/>
+            <w:tcW w:w="1849" w:type="dxa"/>
           </w:tcPr>
           <w:p/>
         </w:tc>
         <w:tc>
           <w:tcPr>
-            <w:tcW w:w="2051" w:type="dxa"/>
+            <w:tcW w:w="1849" w:type="dxa"/>
+          </w:tcPr>
+          <w:p/>
+        </w:tc>
+        <w:tc>
+          <w:tcPr>
+            <w:tcW w:w="1875" w:type="dxa"/>
           </w:tcPr>
           <w:p/>
         </w:tc>
@@ -1726,7 +2190,7 @@
       <w:tr>
         <w:tc>
           <w:tcPr>
-            <w:tcW w:w="2590" w:type="dxa"/>
+            <w:tcW w:w="2288" w:type="dxa"/>
           </w:tcPr>
           <w:p>
             <w:pPr>
@@ -1744,7 +2208,7 @@
         </w:tc>
         <w:tc>
           <w:tcPr>
-            <w:tcW w:w="4209" w:type="dxa"/>
+            <w:tcW w:w="3547" w:type="dxa"/>
           </w:tcPr>
           <w:p>
             <w:pPr>
@@ -1786,7 +2250,7 @@
         </w:tc>
         <w:tc>
           <w:tcPr>
-            <w:tcW w:w="2050" w:type="dxa"/>
+            <w:tcW w:w="1782" w:type="dxa"/>
           </w:tcPr>
           <w:p>
             <w:pPr>
@@ -1804,7 +2268,25 @@
         </w:tc>
         <w:tc>
           <w:tcPr>
-            <w:tcW w:w="2050" w:type="dxa"/>
+            <w:tcW w:w="1849" w:type="dxa"/>
+          </w:tcPr>
+          <w:p>
+            <w:pPr>
+              <w:rPr>
+                <w:i/>
+              </w:rPr>
+            </w:pPr>
+            <w:r>
+              <w:rPr>
+                <w:i/>
+              </w:rPr>
+              <w:t>April 2018, April 2019</w:t>
+            </w:r>
+          </w:p>
+        </w:tc>
+        <w:tc>
+          <w:tcPr>
+            <w:tcW w:w="1849" w:type="dxa"/>
           </w:tcPr>
           <w:p>
             <w:pPr>
@@ -1822,7 +2304,7 @@
         </w:tc>
         <w:tc>
           <w:tcPr>
-            <w:tcW w:w="2051" w:type="dxa"/>
+            <w:tcW w:w="1875" w:type="dxa"/>
           </w:tcPr>
           <w:p>
             <w:pPr>
@@ -1842,7 +2324,7 @@
       <w:tr>
         <w:tc>
           <w:tcPr>
-            <w:tcW w:w="2590" w:type="dxa"/>
+            <w:tcW w:w="2288" w:type="dxa"/>
           </w:tcPr>
           <w:p>
             <w:pPr>
@@ -1860,7 +2342,7 @@
         </w:tc>
         <w:tc>
           <w:tcPr>
-            <w:tcW w:w="4209" w:type="dxa"/>
+            <w:tcW w:w="3547" w:type="dxa"/>
           </w:tcPr>
           <w:p>
             <w:pPr>
@@ -1878,7 +2360,7 @@
         </w:tc>
         <w:tc>
           <w:tcPr>
-            <w:tcW w:w="2050" w:type="dxa"/>
+            <w:tcW w:w="1782" w:type="dxa"/>
           </w:tcPr>
           <w:p>
             <w:pPr>
@@ -1896,7 +2378,7 @@
         </w:tc>
         <w:tc>
           <w:tcPr>
-            <w:tcW w:w="2050" w:type="dxa"/>
+            <w:tcW w:w="1849" w:type="dxa"/>
           </w:tcPr>
           <w:p>
             <w:pPr>
@@ -1908,25 +2390,31 @@
               <w:rPr>
                 <w:i/>
               </w:rPr>
-              <w:t>$100.00 (from medical students</w:t>
-            </w:r>
-            <w:r>
-              <w:rPr>
-                <w:i/>
-              </w:rPr>
-              <w:t>’</w:t>
-            </w:r>
-            <w:r>
-              <w:rPr>
-                <w:i/>
-              </w:rPr>
-              <w:t xml:space="preserve"> association event funding)</w:t>
+              <w:t>August 2018</w:t>
             </w:r>
           </w:p>
         </w:tc>
         <w:tc>
           <w:tcPr>
-            <w:tcW w:w="2051" w:type="dxa"/>
+            <w:tcW w:w="1849" w:type="dxa"/>
+          </w:tcPr>
+          <w:p>
+            <w:pPr>
+              <w:rPr>
+                <w:i/>
+              </w:rPr>
+            </w:pPr>
+            <w:r>
+              <w:rPr>
+                <w:i/>
+              </w:rPr>
+              <w:t>$100.00 (from medical students’ association event funding)</w:t>
+            </w:r>
+          </w:p>
+        </w:tc>
+        <w:tc>
+          <w:tcPr>
+            <w:tcW w:w="1875" w:type="dxa"/>
           </w:tcPr>
           <w:p>
             <w:pPr>
@@ -1946,7 +2434,7 @@
       <w:tr>
         <w:tc>
           <w:tcPr>
-            <w:tcW w:w="2590" w:type="dxa"/>
+            <w:tcW w:w="2288" w:type="dxa"/>
           </w:tcPr>
           <w:p>
             <w:pPr>
@@ -1964,7 +2452,7 @@
         </w:tc>
         <w:tc>
           <w:tcPr>
-            <w:tcW w:w="4209" w:type="dxa"/>
+            <w:tcW w:w="3547" w:type="dxa"/>
           </w:tcPr>
           <w:p>
             <w:pPr>
@@ -1982,7 +2470,7 @@
         </w:tc>
         <w:tc>
           <w:tcPr>
-            <w:tcW w:w="2050" w:type="dxa"/>
+            <w:tcW w:w="1782" w:type="dxa"/>
           </w:tcPr>
           <w:p>
             <w:pPr>
@@ -2000,7 +2488,25 @@
         </w:tc>
         <w:tc>
           <w:tcPr>
-            <w:tcW w:w="2050" w:type="dxa"/>
+            <w:tcW w:w="1849" w:type="dxa"/>
+          </w:tcPr>
+          <w:p>
+            <w:pPr>
+              <w:rPr>
+                <w:i/>
+              </w:rPr>
+            </w:pPr>
+            <w:r>
+              <w:rPr>
+                <w:i/>
+              </w:rPr>
+              <w:t>n/a</w:t>
+            </w:r>
+          </w:p>
+        </w:tc>
+        <w:tc>
+          <w:tcPr>
+            <w:tcW w:w="1849" w:type="dxa"/>
           </w:tcPr>
           <w:p>
             <w:pPr>
@@ -2018,7 +2524,7 @@
         </w:tc>
         <w:tc>
           <w:tcPr>
-            <w:tcW w:w="2051" w:type="dxa"/>
+            <w:tcW w:w="1875" w:type="dxa"/>
           </w:tcPr>
           <w:p>
             <w:pPr>
@@ -2038,7 +2544,7 @@
       <w:tr>
         <w:tc>
           <w:tcPr>
-            <w:tcW w:w="2590" w:type="dxa"/>
+            <w:tcW w:w="2288" w:type="dxa"/>
           </w:tcPr>
           <w:p>
             <w:pPr>
@@ -2056,7 +2562,7 @@
         </w:tc>
         <w:tc>
           <w:tcPr>
-            <w:tcW w:w="4209" w:type="dxa"/>
+            <w:tcW w:w="3547" w:type="dxa"/>
           </w:tcPr>
           <w:p>
             <w:pPr>
@@ -2074,7 +2580,7 @@
         </w:tc>
         <w:tc>
           <w:tcPr>
-            <w:tcW w:w="2050" w:type="dxa"/>
+            <w:tcW w:w="1782" w:type="dxa"/>
           </w:tcPr>
           <w:p>
             <w:pPr>
@@ -2092,7 +2598,25 @@
         </w:tc>
         <w:tc>
           <w:tcPr>
-            <w:tcW w:w="2050" w:type="dxa"/>
+            <w:tcW w:w="1849" w:type="dxa"/>
+          </w:tcPr>
+          <w:p>
+            <w:pPr>
+              <w:rPr>
+                <w:i/>
+              </w:rPr>
+            </w:pPr>
+            <w:r>
+              <w:rPr>
+                <w:i/>
+              </w:rPr>
+              <w:t>n/a</w:t>
+            </w:r>
+          </w:p>
+        </w:tc>
+        <w:tc>
+          <w:tcPr>
+            <w:tcW w:w="1849" w:type="dxa"/>
           </w:tcPr>
           <w:p>
             <w:pPr>
@@ -2110,7 +2634,7 @@
         </w:tc>
         <w:tc>
           <w:tcPr>
-            <w:tcW w:w="2051" w:type="dxa"/>
+            <w:tcW w:w="1875" w:type="dxa"/>
           </w:tcPr>
           <w:p>
             <w:pPr>
@@ -2130,31 +2654,37 @@
       <w:tr>
         <w:tc>
           <w:tcPr>
-            <w:tcW w:w="2590" w:type="dxa"/>
+            <w:tcW w:w="2288" w:type="dxa"/>
           </w:tcPr>
           <w:p/>
         </w:tc>
         <w:tc>
           <w:tcPr>
-            <w:tcW w:w="4209" w:type="dxa"/>
+            <w:tcW w:w="3547" w:type="dxa"/>
           </w:tcPr>
           <w:p/>
         </w:tc>
         <w:tc>
           <w:tcPr>
-            <w:tcW w:w="2050" w:type="dxa"/>
+            <w:tcW w:w="1782" w:type="dxa"/>
           </w:tcPr>
           <w:p/>
         </w:tc>
         <w:tc>
           <w:tcPr>
-            <w:tcW w:w="2050" w:type="dxa"/>
+            <w:tcW w:w="1849" w:type="dxa"/>
           </w:tcPr>
           <w:p/>
         </w:tc>
         <w:tc>
           <w:tcPr>
-            <w:tcW w:w="2051" w:type="dxa"/>
+            <w:tcW w:w="1849" w:type="dxa"/>
+          </w:tcPr>
+          <w:p/>
+        </w:tc>
+        <w:tc>
+          <w:tcPr>
+            <w:tcW w:w="1875" w:type="dxa"/>
           </w:tcPr>
           <w:p/>
         </w:tc>
@@ -2162,19 +2692,19 @@
       <w:tr>
         <w:tc>
           <w:tcPr>
-            <w:tcW w:w="2590" w:type="dxa"/>
+            <w:tcW w:w="2288" w:type="dxa"/>
           </w:tcPr>
           <w:p/>
         </w:tc>
         <w:tc>
           <w:tcPr>
-            <w:tcW w:w="4209" w:type="dxa"/>
+            <w:tcW w:w="3547" w:type="dxa"/>
           </w:tcPr>
           <w:p/>
         </w:tc>
         <w:tc>
           <w:tcPr>
-            <w:tcW w:w="2050" w:type="dxa"/>
+            <w:tcW w:w="1782" w:type="dxa"/>
           </w:tcPr>
           <w:p>
             <w:r>
@@ -2189,9 +2719,6 @@
             <w:sdt>
               <w:sdtPr>
                 <w:id w:val="-1513758492"/>
-                <w:placeholder>
-                  <w:docPart w:val="DefaultPlaceholder_-1854013440"/>
-                </w:placeholder>
                 <w:showingPlcHdr/>
               </w:sdtPr>
               <w:sdtEndPr/>
@@ -2208,7 +2735,7 @@
         </w:tc>
         <w:tc>
           <w:tcPr>
-            <w:tcW w:w="2050" w:type="dxa"/>
+            <w:tcW w:w="1849" w:type="dxa"/>
           </w:tcPr>
           <w:p>
             <w:pPr>
@@ -2220,7 +2747,7 @@
         </w:tc>
         <w:tc>
           <w:tcPr>
-            <w:tcW w:w="2051" w:type="dxa"/>
+            <w:tcW w:w="1849" w:type="dxa"/>
           </w:tcPr>
           <w:p>
             <w:pPr>
@@ -2228,17 +2755,23 @@
                 <w:b/>
               </w:rPr>
             </w:pPr>
+          </w:p>
+        </w:tc>
+        <w:tc>
+          <w:tcPr>
+            <w:tcW w:w="1875" w:type="dxa"/>
+          </w:tcPr>
+          <w:p>
+            <w:pPr>
+              <w:rPr>
+                <w:b/>
+              </w:rPr>
+            </w:pPr>
             <w:r>
               <w:rPr>
                 <w:b/>
               </w:rPr>
-              <w:t xml:space="preserve">TOTAL REMAINING EXPENSE: </w:t>
-            </w:r>
-            <w:r>
-              <w:rPr>
-                <w:b/>
-              </w:rPr>
-              <w:t xml:space="preserve"> </w:t>
+              <w:t xml:space="preserve">TOTAL REMAINING EXPENSE:  </w:t>
             </w:r>
           </w:p>
           <w:p>
@@ -2248,9 +2781,6 @@
             <w:sdt>
               <w:sdtPr>
                 <w:id w:val="-29801066"/>
-                <w:placeholder>
-                  <w:docPart w:val="DefaultPlaceholder_-1854013440"/>
-                </w:placeholder>
                 <w:showingPlcHdr/>
               </w:sdtPr>
               <w:sdtEndPr/>
@@ -2343,6 +2873,103 @@
 </w:document>
 </file>
 
+<file path=word/comments.xml><?xml version="1.0" encoding="utf-8"?>
+<w:comments xmlns:wpc="http://schemas.microsoft.com/office/word/2010/wordprocessingCanvas" xmlns:mo="http://schemas.microsoft.com/office/mac/office/2008/main" xmlns:mc="http://schemas.openxmlformats.org/markup-compatibility/2006" xmlns:mv="urn:schemas-microsoft-com:mac:vml" xmlns:o="urn:schemas-microsoft-com:office:office" xmlns:r="http://schemas.openxmlformats.org/officeDocument/2006/relationships" xmlns:m="http://schemas.openxmlformats.org/officeDocument/2006/math" xmlns:v="urn:schemas-microsoft-com:vml" xmlns:wp14="http://schemas.microsoft.com/office/word/2010/wordprocessingDrawing" xmlns:wp="http://schemas.openxmlformats.org/drawingml/2006/wordprocessingDrawing" xmlns:w10="urn:schemas-microsoft-com:office:word" xmlns:w="http://schemas.openxmlformats.org/wordprocessingml/2006/main" xmlns:w14="http://schemas.microsoft.com/office/word/2010/wordml" xmlns:w15="http://schemas.microsoft.com/office/word/2012/wordml" xmlns:wpg="http://schemas.microsoft.com/office/word/2010/wordprocessingGroup" xmlns:wpi="http://schemas.microsoft.com/office/word/2010/wordprocessingInk" xmlns:wne="http://schemas.microsoft.com/office/word/2006/wordml" xmlns:wps="http://schemas.microsoft.com/office/word/2010/wordprocessingShape" mc:Ignorable="w14 w15 wp14">
+  <w:comment w:id="1" w:author="Odell Tan" w:date="2018-01-18T00:15:00Z" w:initials="OT">
+    <w:p>
+      <w:pPr>
+        <w:pStyle w:val="CommentText"/>
+      </w:pPr>
+      <w:r>
+        <w:rPr>
+          <w:rStyle w:val="CommentReference"/>
+        </w:rPr>
+        <w:annotationRef/>
+      </w:r>
+      <w:r>
+        <w:t>I agree to remove out the healthcare question – I think we’ll just get fluff answers anyway all along the lines of “we’ll be helping to make better physicians who can better care for patients”.</w:t>
+      </w:r>
+    </w:p>
+    <w:p>
+      <w:pPr>
+        <w:pStyle w:val="CommentText"/>
+      </w:pPr>
+    </w:p>
+    <w:p>
+      <w:pPr>
+        <w:pStyle w:val="CommentText"/>
+      </w:pPr>
+      <w:r>
+        <w:t xml:space="preserve">With this proposed structure or </w:t>
+      </w:r>
+      <w:r>
+        <w:t>4 questions, I propose the following grading scale:</w:t>
+      </w:r>
+    </w:p>
+    <w:p>
+      <w:pPr>
+        <w:pStyle w:val="CommentText"/>
+        <w:numPr>
+          <w:ilvl w:val="0"/>
+          <w:numId w:val="2"/>
+        </w:numPr>
+      </w:pPr>
+      <w:r>
+        <w:t xml:space="preserve"> Summary = 20%</w:t>
+      </w:r>
+    </w:p>
+    <w:p>
+      <w:pPr>
+        <w:pStyle w:val="CommentText"/>
+        <w:numPr>
+          <w:ilvl w:val="0"/>
+          <w:numId w:val="2"/>
+        </w:numPr>
+      </w:pPr>
+      <w:r>
+        <w:t xml:space="preserve"> Experience = 45%</w:t>
+      </w:r>
+    </w:p>
+    <w:p>
+      <w:pPr>
+        <w:pStyle w:val="CommentText"/>
+        <w:numPr>
+          <w:ilvl w:val="0"/>
+          <w:numId w:val="2"/>
+        </w:numPr>
+      </w:pPr>
+      <w:r>
+        <w:t xml:space="preserve"> Community = 15%</w:t>
+      </w:r>
+    </w:p>
+    <w:p>
+      <w:pPr>
+        <w:pStyle w:val="CommentText"/>
+        <w:numPr>
+          <w:ilvl w:val="0"/>
+          <w:numId w:val="2"/>
+        </w:numPr>
+      </w:pPr>
+      <w:r>
+        <w:t xml:space="preserve"> Long-term impact = 20%</w:t>
+      </w:r>
+    </w:p>
+  </w:comment>
+</w:comments>
+</file>
+
+<file path=word/commentsExtended.xml><?xml version="1.0" encoding="utf-8"?>
+<w15:commentsEx xmlns:wpc="http://schemas.microsoft.com/office/word/2010/wordprocessingCanvas" xmlns:mo="http://schemas.microsoft.com/office/mac/office/2008/main" xmlns:mc="http://schemas.openxmlformats.org/markup-compatibility/2006" xmlns:mv="urn:schemas-microsoft-com:mac:vml" xmlns:o="urn:schemas-microsoft-com:office:office" xmlns:r="http://schemas.openxmlformats.org/officeDocument/2006/relationships" xmlns:m="http://schemas.openxmlformats.org/officeDocument/2006/math" xmlns:v="urn:schemas-microsoft-com:vml" xmlns:wp14="http://schemas.microsoft.com/office/word/2010/wordprocessingDrawing" xmlns:wp="http://schemas.openxmlformats.org/drawingml/2006/wordprocessingDrawing" xmlns:w10="urn:schemas-microsoft-com:office:word" xmlns:w="http://schemas.openxmlformats.org/wordprocessingml/2006/main" xmlns:w14="http://schemas.microsoft.com/office/word/2010/wordml" xmlns:w15="http://schemas.microsoft.com/office/word/2012/wordml" xmlns:wpg="http://schemas.microsoft.com/office/word/2010/wordprocessingGroup" xmlns:wpi="http://schemas.microsoft.com/office/word/2010/wordprocessingInk" xmlns:wne="http://schemas.microsoft.com/office/word/2006/wordml" xmlns:wps="http://schemas.microsoft.com/office/word/2010/wordprocessingShape" mc:Ignorable="w14 w15 wp14">
+  <w15:commentEx w15:paraId="24DED3BA" w15:done="1"/>
+</w15:commentsEx>
+</file>
+
+<file path=word/commentsIds.xml><?xml version="1.0" encoding="utf-8"?>
+<w16cid:commentsIds xmlns:wpc="http://schemas.microsoft.com/office/word/2010/wordprocessingCanvas" xmlns:cx="http://schemas.microsoft.com/office/drawing/2014/chartex" xmlns:cx1="http://schemas.microsoft.com/office/drawing/2015/9/8/chartex" xmlns:cx2="http://schemas.microsoft.com/office/drawing/2015/10/21/chartex" xmlns:cx3="http://schemas.microsoft.com/office/drawing/2016/5/9/chartex" xmlns:cx4="http://schemas.microsoft.com/office/drawing/2016/5/10/chartex" xmlns:cx5="http://schemas.microsoft.com/office/drawing/2016/5/11/chartex" xmlns:cx6="http://schemas.microsoft.com/office/drawing/2016/5/12/chartex" xmlns:cx7="http://schemas.microsoft.com/office/drawing/2016/5/13/chartex" xmlns:cx8="http://schemas.microsoft.com/office/drawing/2016/5/14/chartex" xmlns:mc="http://schemas.openxmlformats.org/markup-compatibility/2006" xmlns:aink="http://schemas.microsoft.com/office/drawing/2016/ink" xmlns:am3d="http://schemas.microsoft.com/office/drawing/2017/model3d" xmlns:o="urn:schemas-microsoft-com:office:office" xmlns:r="http://schemas.openxmlformats.org/officeDocument/2006/relationships" xmlns:m="http://schemas.openxmlformats.org/officeDocument/2006/math" xmlns:v="urn:schemas-microsoft-com:vml" xmlns:wp14="http://schemas.microsoft.com/office/word/2010/wordprocessingDrawing" xmlns:wp="http://schemas.openxmlformats.org/drawingml/2006/wordprocessingDrawing" xmlns:w10="urn:schemas-microsoft-com:office:word" xmlns:w="http://schemas.openxmlformats.org/wordprocessingml/2006/main" xmlns:w14="http://schemas.microsoft.com/office/word/2010/wordml" xmlns:w15="http://schemas.microsoft.com/office/word/2012/wordml" xmlns:w16cid="http://schemas.microsoft.com/office/word/2016/wordml/cid" xmlns:w16se="http://schemas.microsoft.com/office/word/2015/wordml/symex" xmlns:wpg="http://schemas.microsoft.com/office/word/2010/wordprocessingGroup" xmlns:wpi="http://schemas.microsoft.com/office/word/2010/wordprocessingInk" xmlns:wne="http://schemas.microsoft.com/office/word/2006/wordml" xmlns:wps="http://schemas.microsoft.com/office/word/2010/wordprocessingShape" mc:Ignorable="w14 w15 w16se w16cid wp14">
+  <w16cid:commentId w16cid:paraId="24DED3BA" w16cid:durableId="1E0BA7A6"/>
+</w16cid:commentsIds>
+</file>
+
 <file path=word/endnotes.xml><?xml version="1.0" encoding="utf-8"?>
 <w:endnotes xmlns:wpc="http://schemas.microsoft.com/office/word/2010/wordprocessingCanvas" xmlns:mo="http://schemas.microsoft.com/office/mac/office/2008/main" xmlns:mc="http://schemas.openxmlformats.org/markup-compatibility/2006" xmlns:mv="urn:schemas-microsoft-com:mac:vml" xmlns:o="urn:schemas-microsoft-com:office:office" xmlns:r="http://schemas.openxmlformats.org/officeDocument/2006/relationships" xmlns:m="http://schemas.openxmlformats.org/officeDocument/2006/math" xmlns:v="urn:schemas-microsoft-com:vml" xmlns:wp14="http://schemas.microsoft.com/office/word/2010/wordprocessingDrawing" xmlns:wp="http://schemas.openxmlformats.org/drawingml/2006/wordprocessingDrawing" xmlns:w10="urn:schemas-microsoft-com:office:word" xmlns:w="http://schemas.openxmlformats.org/wordprocessingml/2006/main" xmlns:w14="http://schemas.microsoft.com/office/word/2010/wordml" xmlns:w15="http://schemas.microsoft.com/office/word/2012/wordml" xmlns:wpg="http://schemas.microsoft.com/office/word/2010/wordprocessingGroup" xmlns:wpi="http://schemas.microsoft.com/office/word/2010/wordprocessingInk" xmlns:wne="http://schemas.microsoft.com/office/word/2006/wordml" xmlns:wps="http://schemas.microsoft.com/office/word/2010/wordprocessingShape" mc:Ignorable="w14 w15 wp14">
   <w:endnote w:type="separator" w:id="-1">
@@ -2372,7 +2999,7 @@
 <w:ftr xmlns:wpc="http://schemas.microsoft.com/office/word/2010/wordprocessingCanvas" xmlns:mo="http://schemas.microsoft.com/office/mac/office/2008/main" xmlns:mc="http://schemas.openxmlformats.org/markup-compatibility/2006" xmlns:mv="urn:schemas-microsoft-com:mac:vml" xmlns:o="urn:schemas-microsoft-com:office:office" xmlns:r="http://schemas.openxmlformats.org/officeDocument/2006/relationships" xmlns:m="http://schemas.openxmlformats.org/officeDocument/2006/math" xmlns:v="urn:schemas-microsoft-com:vml" xmlns:wp14="http://schemas.microsoft.com/office/word/2010/wordprocessingDrawing" xmlns:wp="http://schemas.openxmlformats.org/drawingml/2006/wordprocessingDrawing" xmlns:w10="urn:schemas-microsoft-com:office:word" xmlns:w="http://schemas.openxmlformats.org/wordprocessingml/2006/main" xmlns:w14="http://schemas.microsoft.com/office/word/2010/wordml" xmlns:w15="http://schemas.microsoft.com/office/word/2012/wordml" xmlns:wpg="http://schemas.microsoft.com/office/word/2010/wordprocessingGroup" xmlns:wpi="http://schemas.microsoft.com/office/word/2010/wordprocessingInk" xmlns:wne="http://schemas.microsoft.com/office/word/2006/wordml" xmlns:wps="http://schemas.microsoft.com/office/word/2010/wordprocessingShape" mc:Ignorable="w14 w15 wp14">
   <w:sdt>
     <w:sdtPr>
-      <w:id w:val="697667291"/>
+      <w:id w:val="-1783942803"/>
       <w:docPartObj>
         <w:docPartGallery w:val="Page Numbers (Bottom of Page)"/>
         <w:docPartUnique/>
@@ -2382,7 +3009,7 @@
     <w:sdtContent>
       <w:sdt>
         <w:sdtPr>
-          <w:id w:val="1728636285"/>
+          <w:id w:val="1663349502"/>
           <w:docPartObj>
             <w:docPartGallery w:val="Page Numbers (Top of Page)"/>
             <w:docPartUnique/>
@@ -2429,7 +3056,7 @@
                 <w:bCs/>
                 <w:noProof/>
               </w:rPr>
-              <w:t>1</w:t>
+              <w:t>2</w:t>
             </w:r>
             <w:r>
               <w:rPr>
@@ -2566,7 +3193,55 @@
         <w:sz w:val="24"/>
         <w:szCs w:val="24"/>
       </w:rPr>
-      <w:t>Supporting medical student initiatives</w:t>
+      <w:t xml:space="preserve">Supporting </w:t>
+    </w:r>
+    <w:r>
+      <w:rPr>
+        <w:i/>
+        <w:sz w:val="24"/>
+        <w:szCs w:val="24"/>
+      </w:rPr>
+      <w:t>M</w:t>
+    </w:r>
+    <w:r>
+      <w:rPr>
+        <w:i/>
+        <w:sz w:val="24"/>
+        <w:szCs w:val="24"/>
+      </w:rPr>
+      <w:t xml:space="preserve">edical </w:t>
+    </w:r>
+    <w:r>
+      <w:rPr>
+        <w:i/>
+        <w:sz w:val="24"/>
+        <w:szCs w:val="24"/>
+      </w:rPr>
+      <w:t>S</w:t>
+    </w:r>
+    <w:r>
+      <w:rPr>
+        <w:i/>
+        <w:sz w:val="24"/>
+        <w:szCs w:val="24"/>
+      </w:rPr>
+      <w:t xml:space="preserve">tudent </w:t>
+    </w:r>
+    <w:r>
+      <w:rPr>
+        <w:i/>
+        <w:sz w:val="24"/>
+        <w:szCs w:val="24"/>
+      </w:rPr>
+      <w:t>I</w:t>
+    </w:r>
+    <w:r>
+      <w:rPr>
+        <w:i/>
+        <w:sz w:val="24"/>
+        <w:szCs w:val="24"/>
+      </w:rPr>
+      <w:t>nitiatives</w:t>
     </w:r>
   </w:p>
   <w:p>
@@ -2692,10 +3367,110 @@
       </w:rPr>
     </w:lvl>
   </w:abstractNum>
+  <w:abstractNum w:abstractNumId="1">
+    <w:nsid w:val="631E3B2B"/>
+    <w:multiLevelType w:val="hybridMultilevel"/>
+    <w:tmpl w:val="C344AD26"/>
+    <w:lvl w:ilvl="0" w:tplc="0409000F">
+      <w:start w:val="1"/>
+      <w:numFmt w:val="decimal"/>
+      <w:lvlText w:val="%1."/>
+      <w:lvlJc w:val="left"/>
+      <w:pPr>
+        <w:ind w:left="720" w:hanging="360"/>
+      </w:pPr>
+      <w:rPr>
+        <w:rFonts w:hint="default"/>
+      </w:rPr>
+    </w:lvl>
+    <w:lvl w:ilvl="1" w:tplc="04090019" w:tentative="1">
+      <w:start w:val="1"/>
+      <w:numFmt w:val="lowerLetter"/>
+      <w:lvlText w:val="%2."/>
+      <w:lvlJc w:val="left"/>
+      <w:pPr>
+        <w:ind w:left="1440" w:hanging="360"/>
+      </w:pPr>
+    </w:lvl>
+    <w:lvl w:ilvl="2" w:tplc="0409001B" w:tentative="1">
+      <w:start w:val="1"/>
+      <w:numFmt w:val="lowerRoman"/>
+      <w:lvlText w:val="%3."/>
+      <w:lvlJc w:val="right"/>
+      <w:pPr>
+        <w:ind w:left="2160" w:hanging="180"/>
+      </w:pPr>
+    </w:lvl>
+    <w:lvl w:ilvl="3" w:tplc="0409000F" w:tentative="1">
+      <w:start w:val="1"/>
+      <w:numFmt w:val="decimal"/>
+      <w:lvlText w:val="%4."/>
+      <w:lvlJc w:val="left"/>
+      <w:pPr>
+        <w:ind w:left="2880" w:hanging="360"/>
+      </w:pPr>
+    </w:lvl>
+    <w:lvl w:ilvl="4" w:tplc="04090019" w:tentative="1">
+      <w:start w:val="1"/>
+      <w:numFmt w:val="lowerLetter"/>
+      <w:lvlText w:val="%5."/>
+      <w:lvlJc w:val="left"/>
+      <w:pPr>
+        <w:ind w:left="3600" w:hanging="360"/>
+      </w:pPr>
+    </w:lvl>
+    <w:lvl w:ilvl="5" w:tplc="0409001B" w:tentative="1">
+      <w:start w:val="1"/>
+      <w:numFmt w:val="lowerRoman"/>
+      <w:lvlText w:val="%6."/>
+      <w:lvlJc w:val="right"/>
+      <w:pPr>
+        <w:ind w:left="4320" w:hanging="180"/>
+      </w:pPr>
+    </w:lvl>
+    <w:lvl w:ilvl="6" w:tplc="0409000F" w:tentative="1">
+      <w:start w:val="1"/>
+      <w:numFmt w:val="decimal"/>
+      <w:lvlText w:val="%7."/>
+      <w:lvlJc w:val="left"/>
+      <w:pPr>
+        <w:ind w:left="5040" w:hanging="360"/>
+      </w:pPr>
+    </w:lvl>
+    <w:lvl w:ilvl="7" w:tplc="04090019" w:tentative="1">
+      <w:start w:val="1"/>
+      <w:numFmt w:val="lowerLetter"/>
+      <w:lvlText w:val="%8."/>
+      <w:lvlJc w:val="left"/>
+      <w:pPr>
+        <w:ind w:left="5760" w:hanging="360"/>
+      </w:pPr>
+    </w:lvl>
+    <w:lvl w:ilvl="8" w:tplc="0409001B" w:tentative="1">
+      <w:start w:val="1"/>
+      <w:numFmt w:val="lowerRoman"/>
+      <w:lvlText w:val="%9."/>
+      <w:lvlJc w:val="right"/>
+      <w:pPr>
+        <w:ind w:left="6480" w:hanging="180"/>
+      </w:pPr>
+    </w:lvl>
+  </w:abstractNum>
   <w:num w:numId="1">
     <w:abstractNumId w:val="0"/>
   </w:num>
+  <w:num w:numId="2">
+    <w:abstractNumId w:val="1"/>
+  </w:num>
 </w:numbering>
+</file>
+
+<file path=word/people.xml><?xml version="1.0" encoding="utf-8"?>
+<w15:people xmlns:wpc="http://schemas.microsoft.com/office/word/2010/wordprocessingCanvas" xmlns:mo="http://schemas.microsoft.com/office/mac/office/2008/main" xmlns:mc="http://schemas.openxmlformats.org/markup-compatibility/2006" xmlns:mv="urn:schemas-microsoft-com:mac:vml" xmlns:o="urn:schemas-microsoft-com:office:office" xmlns:r="http://schemas.openxmlformats.org/officeDocument/2006/relationships" xmlns:m="http://schemas.openxmlformats.org/officeDocument/2006/math" xmlns:v="urn:schemas-microsoft-com:vml" xmlns:wp14="http://schemas.microsoft.com/office/word/2010/wordprocessingDrawing" xmlns:wp="http://schemas.openxmlformats.org/drawingml/2006/wordprocessingDrawing" xmlns:w10="urn:schemas-microsoft-com:office:word" xmlns:w="http://schemas.openxmlformats.org/wordprocessingml/2006/main" xmlns:w14="http://schemas.microsoft.com/office/word/2010/wordml" xmlns:w15="http://schemas.microsoft.com/office/word/2012/wordml" xmlns:wpg="http://schemas.microsoft.com/office/word/2010/wordprocessingGroup" xmlns:wpi="http://schemas.microsoft.com/office/word/2010/wordprocessingInk" xmlns:wne="http://schemas.microsoft.com/office/word/2006/wordml" xmlns:wps="http://schemas.microsoft.com/office/word/2010/wordprocessingShape" mc:Ignorable="w14 w15 wp14">
+  <w15:person w15:author="Odell Tan">
+    <w15:presenceInfo w15:providerId="Windows Live" w15:userId="2aad9848ed80f3bb"/>
+  </w15:person>
+</w15:people>
 </file>
 
 <file path=word/styles.xml><?xml version="1.0" encoding="utf-8"?>
@@ -2821,6 +3596,7 @@
     <w:lsdException w:name="HTML Sample" w:semiHidden="1" w:unhideWhenUsed="1"/>
     <w:lsdException w:name="HTML Typewriter" w:semiHidden="1" w:unhideWhenUsed="1"/>
     <w:lsdException w:name="HTML Variable" w:semiHidden="1" w:unhideWhenUsed="1"/>
+    <w:lsdException w:name="Normal Table" w:semiHidden="1" w:unhideWhenUsed="1"/>
     <w:lsdException w:name="annotation subject" w:semiHidden="1" w:unhideWhenUsed="1"/>
     <w:lsdException w:name="No List" w:semiHidden="1" w:unhideWhenUsed="1"/>
     <w:lsdException w:name="Outline List 1" w:semiHidden="1" w:unhideWhenUsed="1"/>
@@ -2867,8 +3643,10 @@
     <w:lsdException w:name="Table Subtle 2" w:semiHidden="1" w:unhideWhenUsed="1"/>
     <w:lsdException w:name="Table Web 1" w:semiHidden="1" w:unhideWhenUsed="1"/>
     <w:lsdException w:name="Table Web 2" w:semiHidden="1" w:unhideWhenUsed="1"/>
+    <w:lsdException w:name="Table Web 3" w:semiHidden="1" w:unhideWhenUsed="1"/>
     <w:lsdException w:name="Balloon Text" w:semiHidden="1" w:unhideWhenUsed="1"/>
     <w:lsdException w:name="Table Grid" w:uiPriority="39"/>
+    <w:lsdException w:name="Table Theme" w:semiHidden="1" w:unhideWhenUsed="1"/>
     <w:lsdException w:name="Placeholder Text" w:semiHidden="1"/>
     <w:lsdException w:name="No Spacing" w:uiPriority="1" w:qFormat="1"/>
     <w:lsdException w:name="Light Shading" w:uiPriority="60"/>
@@ -3316,6 +4094,16 @@
       <w:u w:val="single"/>
     </w:rPr>
   </w:style>
+  <w:style w:type="paragraph" w:styleId="Revision">
+    <w:name w:val="Revision"/>
+    <w:hidden/>
+    <w:uiPriority w:val="99"/>
+    <w:semiHidden/>
+    <w:rsid w:val="009814D5"/>
+    <w:pPr>
+      <w:spacing w:after="0" w:line="240" w:lineRule="auto"/>
+    </w:pPr>
+  </w:style>
 </w:styles>
 </file>
 
@@ -3580,93 +4368,6 @@
         </w:p>
       </w:docPartBody>
     </w:docPart>
-    <w:docPart>
-      <w:docPartPr>
-        <w:name w:val="FBF88D87766947BD9B64EFBF4E3129DC"/>
-        <w:category>
-          <w:name w:val="General"/>
-          <w:gallery w:val="placeholder"/>
-        </w:category>
-        <w:types>
-          <w:type w:val="bbPlcHdr"/>
-        </w:types>
-        <w:behaviors>
-          <w:behavior w:val="content"/>
-        </w:behaviors>
-        <w:guid w:val="{CDDD2528-C122-4995-8D38-8E7AC67477B1}"/>
-      </w:docPartPr>
-      <w:docPartBody>
-        <w:p>
-          <w:pPr>
-            <w:pStyle w:val="FBF88D87766947BD9B64EFBF4E3129DC"/>
-          </w:pPr>
-          <w:r>
-            <w:rPr>
-              <w:rStyle w:val="PlaceholderText"/>
-            </w:rPr>
-            <w:t>Click or tap here to enter text.</w:t>
-          </w:r>
-        </w:p>
-      </w:docPartBody>
-    </w:docPart>
-    <w:docPart>
-      <w:docPartPr>
-        <w:name w:val="F42D08B22DEE4ED28C22F859A2C5E1E1"/>
-        <w:category>
-          <w:name w:val="General"/>
-          <w:gallery w:val="placeholder"/>
-        </w:category>
-        <w:types>
-          <w:type w:val="bbPlcHdr"/>
-        </w:types>
-        <w:behaviors>
-          <w:behavior w:val="content"/>
-        </w:behaviors>
-        <w:guid w:val="{020A2C37-E3C2-48AE-A777-27CBE681682B}"/>
-      </w:docPartPr>
-      <w:docPartBody>
-        <w:p>
-          <w:pPr>
-            <w:pStyle w:val="F42D08B22DEE4ED28C22F859A2C5E1E1"/>
-          </w:pPr>
-          <w:r>
-            <w:rPr>
-              <w:rStyle w:val="PlaceholderText"/>
-            </w:rPr>
-            <w:t>Click or tap here to enter text.</w:t>
-          </w:r>
-        </w:p>
-      </w:docPartBody>
-    </w:docPart>
-    <w:docPart>
-      <w:docPartPr>
-        <w:name w:val="68F7026F070244019D0343D1C59721B6"/>
-        <w:category>
-          <w:name w:val="General"/>
-          <w:gallery w:val="placeholder"/>
-        </w:category>
-        <w:types>
-          <w:type w:val="bbPlcHdr"/>
-        </w:types>
-        <w:behaviors>
-          <w:behavior w:val="content"/>
-        </w:behaviors>
-        <w:guid w:val="{D1E298A3-D100-4956-BE2E-761330BE0DF4}"/>
-      </w:docPartPr>
-      <w:docPartBody>
-        <w:p>
-          <w:pPr>
-            <w:pStyle w:val="68F7026F070244019D0343D1C59721B6"/>
-          </w:pPr>
-          <w:r>
-            <w:rPr>
-              <w:rStyle w:val="PlaceholderText"/>
-            </w:rPr>
-            <w:t>Click or tap here to enter text.</w:t>
-          </w:r>
-        </w:p>
-      </w:docPartBody>
-    </w:docPart>
   </w:docParts>
 </w:glossaryDocument>
 </file>
@@ -3683,22 +4384,22 @@
   <w:font w:name="Calibri">
     <w:panose1 w:val="020F0502020204030204"/>
     <w:charset w:val="00"/>
-    <w:family w:val="auto"/>
+    <w:family w:val="swiss"/>
     <w:pitch w:val="variable"/>
     <w:sig w:usb0="E00002FF" w:usb1="4000ACFF" w:usb2="00000001" w:usb3="00000000" w:csb0="0000019F" w:csb1="00000000"/>
   </w:font>
   <w:font w:name="Times New Roman">
     <w:panose1 w:val="02020603050405020304"/>
     <w:charset w:val="00"/>
-    <w:family w:val="auto"/>
+    <w:family w:val="roman"/>
     <w:pitch w:val="variable"/>
     <w:sig w:usb0="E0002AEF" w:usb1="C0007841" w:usb2="00000009" w:usb3="00000000" w:csb0="000001FF" w:csb1="00000000"/>
   </w:font>
   <w:font w:name="Courier New">
     <w:panose1 w:val="02070309020205020404"/>
     <w:charset w:val="00"/>
-    <w:family w:val="auto"/>
-    <w:pitch w:val="variable"/>
+    <w:family w:val="roman"/>
+    <w:pitch w:val="fixed"/>
     <w:sig w:usb0="E0002AFF" w:usb1="C0007843" w:usb2="00000009" w:usb3="00000000" w:csb0="000001FF" w:csb1="00000000"/>
   </w:font>
   <w:font w:name="Wingdings">
@@ -3717,21 +4418,21 @@
   <w:font w:name="MS Gothic">
     <w:panose1 w:val="020B0609070205080204"/>
     <w:charset w:val="80"/>
-    <w:family w:val="auto"/>
-    <w:pitch w:val="variable"/>
+    <w:family w:val="swiss"/>
+    <w:pitch w:val="fixed"/>
     <w:sig w:usb0="E00002FF" w:usb1="6AC7FDFB" w:usb2="08000012" w:usb3="00000000" w:csb0="0002009F" w:csb1="00000000"/>
   </w:font>
   <w:font w:name="Arial">
     <w:panose1 w:val="020B0604020202020204"/>
     <w:charset w:val="00"/>
-    <w:family w:val="auto"/>
+    <w:family w:val="swiss"/>
     <w:pitch w:val="variable"/>
     <w:sig w:usb0="E0002AFF" w:usb1="C0007843" w:usb2="00000009" w:usb3="00000000" w:csb0="000001FF" w:csb1="00000000"/>
   </w:font>
   <w:font w:name="Calibri Light">
     <w:panose1 w:val="020F0302020204030204"/>
     <w:charset w:val="00"/>
-    <w:family w:val="auto"/>
+    <w:family w:val="swiss"/>
     <w:pitch w:val="variable"/>
     <w:sig w:usb0="A00002EF" w:usb1="4000207B" w:usb2="00000000" w:usb3="00000000" w:csb0="0000019F" w:csb1="00000000"/>
   </w:font>
@@ -3753,12 +4454,17 @@
   </w:compat>
   <w:rsids>
     <w:rsidRoot w:val="00AD308F"/>
+    <w:rsid w:val="00064976"/>
     <w:rsid w:val="00322205"/>
+    <w:rsid w:val="00362574"/>
     <w:rsid w:val="0042014E"/>
     <w:rsid w:val="00644EAC"/>
     <w:rsid w:val="007C1078"/>
+    <w:rsid w:val="007D2A6D"/>
+    <w:rsid w:val="00A9568E"/>
     <w:rsid w:val="00AD308F"/>
     <w:rsid w:val="00C75AE7"/>
+    <w:rsid w:val="00D16A39"/>
     <w:rsid w:val="00D81992"/>
     <w:rsid w:val="00E039E5"/>
   </w:rsids>
@@ -3906,6 +4612,7 @@
     <w:lsdException w:name="HTML Sample" w:semiHidden="1" w:unhideWhenUsed="1"/>
     <w:lsdException w:name="HTML Typewriter" w:semiHidden="1" w:unhideWhenUsed="1"/>
     <w:lsdException w:name="HTML Variable" w:semiHidden="1" w:unhideWhenUsed="1"/>
+    <w:lsdException w:name="Normal Table" w:semiHidden="1" w:unhideWhenUsed="1"/>
     <w:lsdException w:name="annotation subject" w:semiHidden="1" w:unhideWhenUsed="1"/>
     <w:lsdException w:name="No List" w:semiHidden="1" w:unhideWhenUsed="1"/>
     <w:lsdException w:name="Outline List 1" w:semiHidden="1" w:unhideWhenUsed="1"/>
@@ -3952,8 +4659,10 @@
     <w:lsdException w:name="Table Subtle 2" w:semiHidden="1" w:unhideWhenUsed="1"/>
     <w:lsdException w:name="Table Web 1" w:semiHidden="1" w:unhideWhenUsed="1"/>
     <w:lsdException w:name="Table Web 2" w:semiHidden="1" w:unhideWhenUsed="1"/>
+    <w:lsdException w:name="Table Web 3" w:semiHidden="1" w:unhideWhenUsed="1"/>
     <w:lsdException w:name="Balloon Text" w:semiHidden="1" w:unhideWhenUsed="1"/>
     <w:lsdException w:name="Table Grid" w:uiPriority="39"/>
+    <w:lsdException w:name="Table Theme" w:semiHidden="1" w:unhideWhenUsed="1"/>
     <w:lsdException w:name="Placeholder Text" w:semiHidden="1"/>
     <w:lsdException w:name="No Spacing" w:uiPriority="1" w:qFormat="1"/>
     <w:lsdException w:name="Light Shading" w:uiPriority="60"/>
@@ -4208,7 +4917,7 @@
     <w:basedOn w:val="DefaultParagraphFont"/>
     <w:uiPriority w:val="99"/>
     <w:semiHidden/>
-    <w:rsid w:val="00C75AE7"/>
+    <w:rsid w:val="00362574"/>
     <w:rPr>
       <w:color w:val="808080"/>
     </w:rPr>
@@ -4294,6 +5003,114 @@
     <w:name w:val="2C3C4386D34E4010B766372175C60F45"/>
     <w:rsid w:val="00C75AE7"/>
   </w:style>
+  <w:style w:type="paragraph" w:customStyle="1" w:styleId="81E56DF9F5AF3E479C4752215BE64C59">
+    <w:name w:val="81E56DF9F5AF3E479C4752215BE64C59"/>
+    <w:rsid w:val="00362574"/>
+    <w:pPr>
+      <w:spacing w:after="0" w:line="240" w:lineRule="auto"/>
+    </w:pPr>
+    <w:rPr>
+      <w:sz w:val="24"/>
+      <w:szCs w:val="24"/>
+      <w:lang w:val="en-US" w:eastAsia="en-US"/>
+    </w:rPr>
+  </w:style>
+  <w:style w:type="paragraph" w:customStyle="1" w:styleId="8BE4648204281944A63E7B73EDA4EAA2">
+    <w:name w:val="8BE4648204281944A63E7B73EDA4EAA2"/>
+    <w:rsid w:val="00362574"/>
+    <w:pPr>
+      <w:spacing w:after="0" w:line="240" w:lineRule="auto"/>
+    </w:pPr>
+    <w:rPr>
+      <w:sz w:val="24"/>
+      <w:szCs w:val="24"/>
+      <w:lang w:val="en-US" w:eastAsia="en-US"/>
+    </w:rPr>
+  </w:style>
+  <w:style w:type="paragraph" w:customStyle="1" w:styleId="9DAA32A244783243B20ADDE9DE13A0A4">
+    <w:name w:val="9DAA32A244783243B20ADDE9DE13A0A4"/>
+    <w:rsid w:val="00362574"/>
+    <w:pPr>
+      <w:spacing w:after="0" w:line="240" w:lineRule="auto"/>
+    </w:pPr>
+    <w:rPr>
+      <w:sz w:val="24"/>
+      <w:szCs w:val="24"/>
+      <w:lang w:val="en-US" w:eastAsia="en-US"/>
+    </w:rPr>
+  </w:style>
+  <w:style w:type="paragraph" w:customStyle="1" w:styleId="38AA696E1E95F24E8F89070FCFA78046">
+    <w:name w:val="38AA696E1E95F24E8F89070FCFA78046"/>
+    <w:rsid w:val="00362574"/>
+    <w:pPr>
+      <w:spacing w:after="0" w:line="240" w:lineRule="auto"/>
+    </w:pPr>
+    <w:rPr>
+      <w:sz w:val="24"/>
+      <w:szCs w:val="24"/>
+      <w:lang w:val="en-US" w:eastAsia="en-US"/>
+    </w:rPr>
+  </w:style>
+  <w:style w:type="paragraph" w:customStyle="1" w:styleId="AA694CE8C7BC5A45B44BFE9A2424C3DF">
+    <w:name w:val="AA694CE8C7BC5A45B44BFE9A2424C3DF"/>
+    <w:rsid w:val="00362574"/>
+    <w:pPr>
+      <w:spacing w:after="0" w:line="240" w:lineRule="auto"/>
+    </w:pPr>
+    <w:rPr>
+      <w:sz w:val="24"/>
+      <w:szCs w:val="24"/>
+      <w:lang w:val="en-US" w:eastAsia="en-US"/>
+    </w:rPr>
+  </w:style>
+  <w:style w:type="paragraph" w:customStyle="1" w:styleId="6A76529CFA473745A29525053074A86E">
+    <w:name w:val="6A76529CFA473745A29525053074A86E"/>
+    <w:rsid w:val="00362574"/>
+    <w:pPr>
+      <w:spacing w:after="0" w:line="240" w:lineRule="auto"/>
+    </w:pPr>
+    <w:rPr>
+      <w:sz w:val="24"/>
+      <w:szCs w:val="24"/>
+      <w:lang w:val="en-US" w:eastAsia="en-US"/>
+    </w:rPr>
+  </w:style>
+  <w:style w:type="paragraph" w:customStyle="1" w:styleId="D85A5DDDE538DF4A934278B687793D1D">
+    <w:name w:val="D85A5DDDE538DF4A934278B687793D1D"/>
+    <w:rsid w:val="00362574"/>
+    <w:pPr>
+      <w:spacing w:after="0" w:line="240" w:lineRule="auto"/>
+    </w:pPr>
+    <w:rPr>
+      <w:sz w:val="24"/>
+      <w:szCs w:val="24"/>
+      <w:lang w:val="en-US" w:eastAsia="en-US"/>
+    </w:rPr>
+  </w:style>
+  <w:style w:type="paragraph" w:customStyle="1" w:styleId="6EC941813824094589A867C4EDD9B2EA">
+    <w:name w:val="6EC941813824094589A867C4EDD9B2EA"/>
+    <w:rsid w:val="00362574"/>
+    <w:pPr>
+      <w:spacing w:after="0" w:line="240" w:lineRule="auto"/>
+    </w:pPr>
+    <w:rPr>
+      <w:sz w:val="24"/>
+      <w:szCs w:val="24"/>
+      <w:lang w:val="en-US" w:eastAsia="en-US"/>
+    </w:rPr>
+  </w:style>
+  <w:style w:type="paragraph" w:customStyle="1" w:styleId="71E1590F58EC144FA372E85500A568DF">
+    <w:name w:val="71E1590F58EC144FA372E85500A568DF"/>
+    <w:rsid w:val="00362574"/>
+    <w:pPr>
+      <w:spacing w:after="0" w:line="240" w:lineRule="auto"/>
+    </w:pPr>
+    <w:rPr>
+      <w:sz w:val="24"/>
+      <w:szCs w:val="24"/>
+      <w:lang w:val="en-US" w:eastAsia="en-US"/>
+    </w:rPr>
+  </w:style>
 </w:styles>
 </file>
 
@@ -4303,6 +5120,168 @@
   <w:allowPNG/>
   <w:doNotSaveAsSingleFile/>
 </w:webSettings>
+</file>
+
+<file path=word/ink/ink1.xml><?xml version="1.0" encoding="utf-8"?>
+<inkml:ink xmlns:inkml="http://www.w3.org/2003/InkML">
+  <inkml:definitions>
+    <inkml:context xml:id="ctx0">
+      <inkml:inkSource xml:id="inkSrc0">
+        <inkml:traceFormat>
+          <inkml:channel name="X" type="integer" min="-2.14748E9" max="2.14748E9" units="cm"/>
+          <inkml:channel name="Y" type="integer" min="-2.14748E9" max="2.14748E9" units="cm"/>
+          <inkml:channel name="F" type="integer" max="32767" units="dev"/>
+        </inkml:traceFormat>
+        <inkml:channelProperties>
+          <inkml:channelProperty channel="X" name="resolution" value="1000" units="1/cm"/>
+          <inkml:channelProperty channel="Y" name="resolution" value="1000" units="1/cm"/>
+          <inkml:channelProperty channel="F" name="resolution" value="0" units="1/dev"/>
+        </inkml:channelProperties>
+      </inkml:inkSource>
+      <inkml:timestamp xml:id="ts0" timeString="2018-01-17T16:44:52.669"/>
+    </inkml:context>
+    <inkml:brush xml:id="br0">
+      <inkml:brushProperty name="width" value="0.025" units="cm"/>
+      <inkml:brushProperty name="height" value="0.025" units="cm"/>
+    </inkml:brush>
+  </inkml:definitions>
+  <inkml:trace contextRef="#ctx0" brushRef="#br0">30982 5277 8064,'-25'-12'3072,"25"-1"-1664,-27 13-1728,40 0 512,-13 0-1312,14 0-544,-14 0-1408,12 0-608</inkml:trace>
+</inkml:ink>
+</file>
+
+<file path=word/ink/ink2.xml><?xml version="1.0" encoding="utf-8"?>
+<inkml:ink xmlns:inkml="http://www.w3.org/2003/InkML">
+  <inkml:definitions>
+    <inkml:context xml:id="ctx0">
+      <inkml:inkSource xml:id="inkSrc0">
+        <inkml:traceFormat>
+          <inkml:channel name="X" type="integer" min="-2.14748E9" max="2.14748E9" units="cm"/>
+          <inkml:channel name="Y" type="integer" min="-2.14748E9" max="2.14748E9" units="cm"/>
+          <inkml:channel name="F" type="integer" max="32767" units="dev"/>
+        </inkml:traceFormat>
+        <inkml:channelProperties>
+          <inkml:channelProperty channel="X" name="resolution" value="1000" units="1/cm"/>
+          <inkml:channelProperty channel="Y" name="resolution" value="1000" units="1/cm"/>
+          <inkml:channelProperty channel="F" name="resolution" value="0" units="1/dev"/>
+        </inkml:channelProperties>
+      </inkml:inkSource>
+      <inkml:timestamp xml:id="ts0" timeString="2017-12-17T04:02:27.582"/>
+    </inkml:context>
+    <inkml:brush xml:id="br0">
+      <inkml:brushProperty name="width" value="0.0265" units="cm"/>
+      <inkml:brushProperty name="height" value="0.0265" units="cm"/>
+    </inkml:brush>
+  </inkml:definitions>
+  <inkml:trace contextRef="#ctx0" brushRef="#br0">35704 4959 9984,'-25'-38'3680,"25"38"-1984,12 0-2176,-12 0 416,0 0-2048,0 0-768,0 13-576,0-13-224</inkml:trace>
+</inkml:ink>
+</file>
+
+<file path=word/ink/ink3.xml><?xml version="1.0" encoding="utf-8"?>
+<inkml:ink xmlns:inkml="http://www.w3.org/2003/InkML">
+  <inkml:definitions>
+    <inkml:context xml:id="ctx0">
+      <inkml:inkSource xml:id="inkSrc0">
+        <inkml:traceFormat>
+          <inkml:channel name="X" type="integer" min="-2.14748E9" max="2.14748E9" units="cm"/>
+          <inkml:channel name="Y" type="integer" min="-2.14748E9" max="2.14748E9" units="cm"/>
+          <inkml:channel name="F" type="integer" max="32767" units="dev"/>
+        </inkml:traceFormat>
+        <inkml:channelProperties>
+          <inkml:channelProperty channel="X" name="resolution" value="1000" units="1/cm"/>
+          <inkml:channelProperty channel="Y" name="resolution" value="1000" units="1/cm"/>
+          <inkml:channelProperty channel="F" name="resolution" value="0" units="1/dev"/>
+        </inkml:channelProperties>
+      </inkml:inkSource>
+      <inkml:timestamp xml:id="ts0" timeString="2018-01-17T16:44:52.019"/>
+    </inkml:context>
+    <inkml:brush xml:id="br0">
+      <inkml:brushProperty name="width" value="0.025" units="cm"/>
+      <inkml:brushProperty name="height" value="0.025" units="cm"/>
+    </inkml:brush>
+  </inkml:definitions>
+  <inkml:trace contextRef="#ctx0" brushRef="#br0">29673 5608 7936,'-26'-25'2976,"39"25"-1600,-13 0-2304,13 13 128,0-1-2400,0 1-864</inkml:trace>
+</inkml:ink>
+</file>
+
+<file path=word/ink/ink4.xml><?xml version="1.0" encoding="utf-8"?>
+<inkml:ink xmlns:inkml="http://www.w3.org/2003/InkML">
+  <inkml:definitions>
+    <inkml:context xml:id="ctx0">
+      <inkml:inkSource xml:id="inkSrc0">
+        <inkml:traceFormat>
+          <inkml:channel name="X" type="integer" min="-2.14748E9" max="2.14748E9" units="cm"/>
+          <inkml:channel name="Y" type="integer" min="-2.14748E9" max="2.14748E9" units="cm"/>
+          <inkml:channel name="F" type="integer" max="32767" units="dev"/>
+        </inkml:traceFormat>
+        <inkml:channelProperties>
+          <inkml:channelProperty channel="X" name="resolution" value="1000" units="1/cm"/>
+          <inkml:channelProperty channel="Y" name="resolution" value="1000" units="1/cm"/>
+          <inkml:channelProperty channel="F" name="resolution" value="0" units="1/dev"/>
+        </inkml:channelProperties>
+      </inkml:inkSource>
+      <inkml:timestamp xml:id="ts0" timeString="2018-01-17T16:44:44.406"/>
+    </inkml:context>
+    <inkml:brush xml:id="br0">
+      <inkml:brushProperty name="width" value="0.025" units="cm"/>
+      <inkml:brushProperty name="height" value="0.025" units="cm"/>
+    </inkml:brush>
+  </inkml:definitions>
+  <inkml:trace contextRef="#ctx0" brushRef="#br0">34753 9471 4736,'0'0'1760,"0"0"-960,0 0-736,0 0 384,0 0-288,0 0-32,0 0 0,13 0 0,0-14-64,1 14 224,-1-13 128,0 0-64,0 0-32,-13-14-64,13 14 64,0-13 32,-13 12 32,13-12-64,-13 13-32,0 0-32,14-1 0,-14-12-128,0 13-32,0-1-32,13-12-64,-13 13 32,0 0-32,13-14 0,0 1 64,-13 13-32,13-14 64,-13 1 64,0-1-224,13 1-96,-13 13 288,0-14 128,0 14-96,0 1-96,0-15-128,0 14 32,0 0 32,0 0 64,0-14-32,0 14 64,0-13-64,0 12 64,0 1-64,0-13-32,0 12 32,0 1-32,0 0 0,0 0 0,0 0 0,0-1 0,0 1 0,0 0-96,0 0 64,0-1 96,0 1 32,0 0-32,0 0-64,0 13 96,0-13 64,0 13-64,0-14-64,0 14 0,-13-13 32,13 13-96,0 0 0,0-13 96,0 0 32,0 0 32,0-1 0,0 1 0,-13 0 0,13 13 0,0-13 0,0 13-64,0 0 32,0-14-128,0 14-64,0 0 64,0 0 0,0 0 32,0 0 0,0-13-96,0 13 64,-13 0-192,13 0 0,0 0-256,0 0-96,-13 0-192,13 0-64,0 0-256,-13 0-64,13 0-992,-14 0-1216,1-13 1056</inkml:trace>
+</inkml:ink>
+</file>
+
+<file path=word/ink/ink5.xml><?xml version="1.0" encoding="utf-8"?>
+<inkml:ink xmlns:inkml="http://www.w3.org/2003/InkML">
+  <inkml:definitions>
+    <inkml:context xml:id="ctx0">
+      <inkml:inkSource xml:id="inkSrc0">
+        <inkml:traceFormat>
+          <inkml:channel name="X" type="integer" min="-2.14748E9" max="2.14748E9" units="cm"/>
+          <inkml:channel name="Y" type="integer" min="-2.14748E9" max="2.14748E9" units="cm"/>
+          <inkml:channel name="F" type="integer" max="32767" units="dev"/>
+        </inkml:traceFormat>
+        <inkml:channelProperties>
+          <inkml:channelProperty channel="X" name="resolution" value="1000" units="1/cm"/>
+          <inkml:channelProperty channel="Y" name="resolution" value="1000" units="1/cm"/>
+          <inkml:channelProperty channel="F" name="resolution" value="0" units="1/dev"/>
+        </inkml:channelProperties>
+      </inkml:inkSource>
+      <inkml:timestamp xml:id="ts0" timeString="2017-12-17T04:02:28.203"/>
+    </inkml:context>
+    <inkml:brush xml:id="br0">
+      <inkml:brushProperty name="width" value="0.025" units="cm"/>
+      <inkml:brushProperty name="height" value="0.025" units="cm"/>
+    </inkml:brush>
+  </inkml:definitions>
+  <inkml:trace contextRef="#ctx0" brushRef="#br0">26061 9920 9344,'-13'-25'3520,"13"11"-1920,13 14-2656,-1 0 256,2-12-2944,11-1-1184</inkml:trace>
+</inkml:ink>
+</file>
+
+<file path=word/ink/ink6.xml><?xml version="1.0" encoding="utf-8"?>
+<inkml:ink xmlns:inkml="http://www.w3.org/2003/InkML">
+  <inkml:definitions>
+    <inkml:context xml:id="ctx0">
+      <inkml:inkSource xml:id="inkSrc0">
+        <inkml:traceFormat>
+          <inkml:channel name="X" type="integer" min="-2.14748E9" max="2.14748E9" units="cm"/>
+          <inkml:channel name="Y" type="integer" min="-2.14748E9" max="2.14748E9" units="cm"/>
+          <inkml:channel name="F" type="integer" max="32767" units="dev"/>
+        </inkml:traceFormat>
+        <inkml:channelProperties>
+          <inkml:channelProperty channel="X" name="resolution" value="1000" units="1/cm"/>
+          <inkml:channelProperty channel="Y" name="resolution" value="1000" units="1/cm"/>
+          <inkml:channelProperty channel="F" name="resolution" value="0" units="1/dev"/>
+        </inkml:channelProperties>
+      </inkml:inkSource>
+      <inkml:timestamp xml:id="ts0" timeString="2018-01-17T16:44:41.271"/>
+    </inkml:context>
+    <inkml:brush xml:id="br0">
+      <inkml:brushProperty name="width" value="0.025" units="cm"/>
+      <inkml:brushProperty name="height" value="0.025" units="cm"/>
+    </inkml:brush>
+  </inkml:definitions>
+  <inkml:trace contextRef="#ctx0" brushRef="#br0">32531 13412 2816,'0'-13'1056,"0"13"-576,13-14-352,-13 14 256,0 0-32,0-13 32,13 0-64,-13 0 32,0 0-128,13-14 32,-13 14-96,0 0 64,0-14-128,12 14 0,-12 0 96,0 0-32,13-1 64,-13 1-64,0 0 0,0-13-192,0 13 32,0 0 64,0 0 96,0 0-64,0-1 0,14 1 96,-14-13 96,13-1-64,-13 1-64,0 13-160,0-1-64,0-12 32,0 13 64,0-1 0,0 1-32,0 0 32,0 0 32,-13 0-32,13-1 64,0 1-64,0 0 64,0 13-64,0-27-32,0 14-64,0 0 32,0 13 32,-14-26 64,14 12 32,0 1-128,0 0 32,0 13 0,0-13 0,0-1 0,0 14 0,0-12-96,0 12 64,0-13 32,0 13 0,0 0 0,0-13 0,0 13 0,0 0 0,0-13 0,0 13 64,0-14-96,0 14-64,0 0 128,0 0 32,0-13 0,0 13-64,0 0 32,0-13-32,0 13-96,0 0 64,0 0 96,0-13 32,0 13-128,-13 0 32,13-14 0,0 14 0,0-13-96,0 0 64,0 13 32,0 0 64,0-13-32,0 0 64,0 13-128,0 0 0,0 0 32,0 0 64,0-14-96,0 14 0,0 0 96,0-13 32,0 13-128,0 0-32,0-13-64,0 0 96,0 13 0,0-14 96,0 14 32,0 0-128,0 0-32,0-13 32,0 13 0,0 0-64,0 0 0,0 0-800,0 0-288</inkml:trace>
+</inkml:ink>
 </file>
 
 <file path=word/theme/theme1.xml><?xml version="1.0" encoding="utf-8"?>
@@ -4598,4 +5577,16 @@
     </a:ext>
   </a:extLst>
 </a:theme>
+</file>
+
+<file path=customXml/item1.xml><?xml version="1.0" encoding="utf-8"?>
+<b:Sources xmlns:b="http://schemas.openxmlformats.org/officeDocument/2006/bibliography" xmlns="http://schemas.openxmlformats.org/officeDocument/2006/bibliography" SelectedStyle="\APASixthEditionOfficeOnline.xsl" StyleName="APA" Version="6"/>
+</file>
+
+<file path=customXml/itemProps1.xml><?xml version="1.0" encoding="utf-8"?>
+<ds:datastoreItem xmlns:ds="http://schemas.openxmlformats.org/officeDocument/2006/customXml" ds:itemID="{62EEE1B2-4893-9943-B069-89C3B3788A3A}">
+  <ds:schemaRefs>
+    <ds:schemaRef ds:uri="http://schemas.openxmlformats.org/officeDocument/2006/bibliography"/>
+  </ds:schemaRefs>
+</ds:datastoreItem>
 </file>
</xml_diff>

<commit_message>
Deploy website to GitHub: a2adf2094de3a18032cf274640b0ca0ebb850127
</commit_message>
<xml_diff>
--- a/uploads/SIG Application Form-1.docx
+++ b/uploads/SIG Application Form-1.docx
@@ -1,6 +1,6 @@
 
 <file path=word/document.xml><?xml version="1.0" encoding="utf-8"?>
-<w:document xmlns:wpc="http://schemas.microsoft.com/office/word/2010/wordprocessingCanvas" xmlns:mo="http://schemas.microsoft.com/office/mac/office/2008/main" xmlns:mc="http://schemas.openxmlformats.org/markup-compatibility/2006" xmlns:mv="urn:schemas-microsoft-com:mac:vml" xmlns:o="urn:schemas-microsoft-com:office:office" xmlns:r="http://schemas.openxmlformats.org/officeDocument/2006/relationships" xmlns:m="http://schemas.openxmlformats.org/officeDocument/2006/math" xmlns:v="urn:schemas-microsoft-com:vml" xmlns:wp14="http://schemas.microsoft.com/office/word/2010/wordprocessingDrawing" xmlns:wp="http://schemas.openxmlformats.org/drawingml/2006/wordprocessingDrawing" xmlns:w10="urn:schemas-microsoft-com:office:word" xmlns:w="http://schemas.openxmlformats.org/wordprocessingml/2006/main" xmlns:w14="http://schemas.microsoft.com/office/word/2010/wordml" xmlns:w15="http://schemas.microsoft.com/office/word/2012/wordml" xmlns:wpg="http://schemas.microsoft.com/office/word/2010/wordprocessingGroup" xmlns:wpi="http://schemas.microsoft.com/office/word/2010/wordprocessingInk" xmlns:wne="http://schemas.microsoft.com/office/word/2006/wordml" xmlns:wps="http://schemas.microsoft.com/office/word/2010/wordprocessingShape" mc:Ignorable="w14 w15 wp14">
+<w:document xmlns:wpc="http://schemas.microsoft.com/office/word/2010/wordprocessingCanvas" xmlns:cx="http://schemas.microsoft.com/office/drawing/2014/chartex" xmlns:cx1="http://schemas.microsoft.com/office/drawing/2015/9/8/chartex" xmlns:cx2="http://schemas.microsoft.com/office/drawing/2015/10/21/chartex" xmlns:cx3="http://schemas.microsoft.com/office/drawing/2016/5/9/chartex" xmlns:cx4="http://schemas.microsoft.com/office/drawing/2016/5/10/chartex" xmlns:cx5="http://schemas.microsoft.com/office/drawing/2016/5/11/chartex" xmlns:cx6="http://schemas.microsoft.com/office/drawing/2016/5/12/chartex" xmlns:cx7="http://schemas.microsoft.com/office/drawing/2016/5/13/chartex" xmlns:cx8="http://schemas.microsoft.com/office/drawing/2016/5/14/chartex" xmlns:mc="http://schemas.openxmlformats.org/markup-compatibility/2006" xmlns:aink="http://schemas.microsoft.com/office/drawing/2016/ink" xmlns:am3d="http://schemas.microsoft.com/office/drawing/2017/model3d" xmlns:o="urn:schemas-microsoft-com:office:office" xmlns:r="http://schemas.openxmlformats.org/officeDocument/2006/relationships" xmlns:m="http://schemas.openxmlformats.org/officeDocument/2006/math" xmlns:v="urn:schemas-microsoft-com:vml" xmlns:wp14="http://schemas.microsoft.com/office/word/2010/wordprocessingDrawing" xmlns:wp="http://schemas.openxmlformats.org/drawingml/2006/wordprocessingDrawing" xmlns:w10="urn:schemas-microsoft-com:office:word" xmlns:w="http://schemas.openxmlformats.org/wordprocessingml/2006/main" xmlns:w14="http://schemas.microsoft.com/office/word/2010/wordml" xmlns:w15="http://schemas.microsoft.com/office/word/2012/wordml" xmlns:w16cid="http://schemas.microsoft.com/office/word/2016/wordml/cid" xmlns:w16se="http://schemas.microsoft.com/office/word/2015/wordml/symex" xmlns:wpg="http://schemas.microsoft.com/office/word/2010/wordprocessingGroup" xmlns:wpi="http://schemas.microsoft.com/office/word/2010/wordprocessingInk" xmlns:wne="http://schemas.microsoft.com/office/word/2006/wordml" xmlns:wps="http://schemas.microsoft.com/office/word/2010/wordprocessingShape" mc:Ignorable="w14 w15 w16se w16cid wp14">
   <w:body>
     <w:p>
       <w:pPr>
@@ -12,6 +12,8 @@
           <w:u w:val="single"/>
         </w:rPr>
       </w:pPr>
+      <w:bookmarkStart w:id="0" w:name="_GoBack"/>
+      <w:bookmarkEnd w:id="0"/>
     </w:p>
     <w:p>
       <w:pPr>
@@ -64,7 +66,7 @@
               </wp:anchor>
             </w:drawing>
           </mc:Choice>
-          <mc:Fallback xmlns:w16se="http://schemas.microsoft.com/office/word/2015/wordml/symex" xmlns:w16cid="http://schemas.microsoft.com/office/word/2016/wordml/cid" xmlns:am3d="http://schemas.microsoft.com/office/drawing/2017/model3d" xmlns:aink="http://schemas.microsoft.com/office/drawing/2016/ink" xmlns:cx8="http://schemas.microsoft.com/office/drawing/2016/5/14/chartex" xmlns:cx7="http://schemas.microsoft.com/office/drawing/2016/5/13/chartex" xmlns:cx6="http://schemas.microsoft.com/office/drawing/2016/5/12/chartex" xmlns:cx5="http://schemas.microsoft.com/office/drawing/2016/5/11/chartex" xmlns:cx4="http://schemas.microsoft.com/office/drawing/2016/5/10/chartex" xmlns:cx3="http://schemas.microsoft.com/office/drawing/2016/5/9/chartex" xmlns:cx2="http://schemas.microsoft.com/office/drawing/2015/10/21/chartex" xmlns:cx1="http://schemas.microsoft.com/office/drawing/2015/9/8/chartex" xmlns:cx="http://schemas.microsoft.com/office/drawing/2014/chartex">
+          <mc:Fallback xmlns:mo="http://schemas.microsoft.com/office/mac/office/2008/main" xmlns:mv="urn:schemas-microsoft-com:mac:vml">
             <w:pict>
               <v:shapetype w14:anchorId="38D01144" id="_x0000_t75" coordsize="21600,21600" o:spt="75" o:preferrelative="t" path="m@4@5l@4@11@9@11@9@5xe" filled="f" stroked="f">
                 <v:stroke joinstyle="miter"/>
@@ -131,7 +133,7 @@
               </wp:anchor>
             </w:drawing>
           </mc:Choice>
-          <mc:Fallback xmlns:w16se="http://schemas.microsoft.com/office/word/2015/wordml/symex" xmlns:w16cid="http://schemas.microsoft.com/office/word/2016/wordml/cid" xmlns:am3d="http://schemas.microsoft.com/office/drawing/2017/model3d" xmlns:aink="http://schemas.microsoft.com/office/drawing/2016/ink" xmlns:cx8="http://schemas.microsoft.com/office/drawing/2016/5/14/chartex" xmlns:cx7="http://schemas.microsoft.com/office/drawing/2016/5/13/chartex" xmlns:cx6="http://schemas.microsoft.com/office/drawing/2016/5/12/chartex" xmlns:cx5="http://schemas.microsoft.com/office/drawing/2016/5/11/chartex" xmlns:cx4="http://schemas.microsoft.com/office/drawing/2016/5/10/chartex" xmlns:cx3="http://schemas.microsoft.com/office/drawing/2016/5/9/chartex" xmlns:cx2="http://schemas.microsoft.com/office/drawing/2015/10/21/chartex" xmlns:cx1="http://schemas.microsoft.com/office/drawing/2015/9/8/chartex" xmlns:cx="http://schemas.microsoft.com/office/drawing/2014/chartex">
+          <mc:Fallback xmlns:mo="http://schemas.microsoft.com/office/mac/office/2008/main" xmlns:mv="urn:schemas-microsoft-com:mac:vml">
             <w:pict>
               <v:shapetype w14:anchorId="5B2075FD" id="_x0000_t75" coordsize="21600,21600" o:spt="75" o:preferrelative="t" path="m@4@5l@4@11@9@11@9@5xe" filled="f" stroked="f">
                 <v:stroke joinstyle="miter"/>
@@ -293,7 +295,7 @@
               </wp:anchor>
             </w:drawing>
           </mc:Choice>
-          <mc:Fallback xmlns:w16se="http://schemas.microsoft.com/office/word/2015/wordml/symex" xmlns:w16cid="http://schemas.microsoft.com/office/word/2016/wordml/cid" xmlns:am3d="http://schemas.microsoft.com/office/drawing/2017/model3d" xmlns:aink="http://schemas.microsoft.com/office/drawing/2016/ink" xmlns:cx8="http://schemas.microsoft.com/office/drawing/2016/5/14/chartex" xmlns:cx7="http://schemas.microsoft.com/office/drawing/2016/5/13/chartex" xmlns:cx6="http://schemas.microsoft.com/office/drawing/2016/5/12/chartex" xmlns:cx5="http://schemas.microsoft.com/office/drawing/2016/5/11/chartex" xmlns:cx4="http://schemas.microsoft.com/office/drawing/2016/5/10/chartex" xmlns:cx3="http://schemas.microsoft.com/office/drawing/2016/5/9/chartex" xmlns:cx2="http://schemas.microsoft.com/office/drawing/2015/10/21/chartex" xmlns:cx1="http://schemas.microsoft.com/office/drawing/2015/9/8/chartex" xmlns:cx="http://schemas.microsoft.com/office/drawing/2014/chartex">
+          <mc:Fallback xmlns:mo="http://schemas.microsoft.com/office/mac/office/2008/main" xmlns:mv="urn:schemas-microsoft-com:mac:vml">
             <w:pict>
               <v:shape w14:anchorId="11D0DC92" id="Ink 6" o:spid="_x0000_s1026" type="#_x0000_t75" style="position:absolute;margin-left:687.4pt;margin-top:14.5pt;width:2.2pt;height:1.85pt;z-index:251664384;visibility:visible;mso-wrap-style:square;mso-wrap-distance-left:9pt;mso-wrap-distance-top:0;mso-wrap-distance-right:9pt;mso-wrap-distance-bottom:0;mso-position-horizontal:absolute;mso-position-horizontal-relative:text;mso-position-vertical:absolute;mso-position-vertical-relative:text" o:gfxdata="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">
                 <v:imagedata r:id="rId17" o:title=""/>
@@ -319,8 +321,6 @@
       <w:pPr>
         <w:pStyle w:val="NoSpacing"/>
       </w:pPr>
-      <w:bookmarkStart w:id="0" w:name="_GoBack"/>
-      <w:bookmarkEnd w:id="0"/>
     </w:p>
     <w:p>
       <w:pPr>
@@ -416,7 +416,7 @@
               </wp:anchor>
             </w:drawing>
           </mc:Choice>
-          <mc:Fallback xmlns:w16se="http://schemas.microsoft.com/office/word/2015/wordml/symex" xmlns:w16cid="http://schemas.microsoft.com/office/word/2016/wordml/cid" xmlns:am3d="http://schemas.microsoft.com/office/drawing/2017/model3d" xmlns:aink="http://schemas.microsoft.com/office/drawing/2016/ink" xmlns:cx8="http://schemas.microsoft.com/office/drawing/2016/5/14/chartex" xmlns:cx7="http://schemas.microsoft.com/office/drawing/2016/5/13/chartex" xmlns:cx6="http://schemas.microsoft.com/office/drawing/2016/5/12/chartex" xmlns:cx5="http://schemas.microsoft.com/office/drawing/2016/5/11/chartex" xmlns:cx4="http://schemas.microsoft.com/office/drawing/2016/5/10/chartex" xmlns:cx3="http://schemas.microsoft.com/office/drawing/2016/5/9/chartex" xmlns:cx2="http://schemas.microsoft.com/office/drawing/2015/10/21/chartex" xmlns:cx1="http://schemas.microsoft.com/office/drawing/2015/9/8/chartex" xmlns:cx="http://schemas.microsoft.com/office/drawing/2014/chartex">
+          <mc:Fallback xmlns:mo="http://schemas.microsoft.com/office/mac/office/2008/main" xmlns:mv="urn:schemas-microsoft-com:mac:vml">
             <w:pict>
               <v:shape w14:anchorId="100900C0" id="Ink 5" o:spid="_x0000_s1026" type="#_x0000_t75" style="position:absolute;margin-left:832.15pt;margin-top:13.75pt;width:6.35pt;height:31.1pt;z-index:251663360;visibility:visible;mso-wrap-style:square;mso-wrap-distance-left:9pt;mso-wrap-distance-top:0;mso-wrap-distance-right:9pt;mso-wrap-distance-bottom:0;mso-position-horizontal:absolute;mso-position-horizontal-relative:text;mso-position-vertical:absolute;mso-position-vertical-relative:text" o:gfxdata="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">
                 <v:imagedata r:id="rId20" o:title=""/>
@@ -492,7 +492,7 @@
               </wp:anchor>
             </w:drawing>
           </mc:Choice>
-          <mc:Fallback xmlns:w16se="http://schemas.microsoft.com/office/word/2015/wordml/symex" xmlns:w16cid="http://schemas.microsoft.com/office/word/2016/wordml/cid" xmlns:am3d="http://schemas.microsoft.com/office/drawing/2017/model3d" xmlns:aink="http://schemas.microsoft.com/office/drawing/2016/ink" xmlns:cx8="http://schemas.microsoft.com/office/drawing/2016/5/14/chartex" xmlns:cx7="http://schemas.microsoft.com/office/drawing/2016/5/13/chartex" xmlns:cx6="http://schemas.microsoft.com/office/drawing/2016/5/12/chartex" xmlns:cx5="http://schemas.microsoft.com/office/drawing/2016/5/11/chartex" xmlns:cx4="http://schemas.microsoft.com/office/drawing/2016/5/10/chartex" xmlns:cx3="http://schemas.microsoft.com/office/drawing/2016/5/9/chartex" xmlns:cx2="http://schemas.microsoft.com/office/drawing/2015/10/21/chartex" xmlns:cx1="http://schemas.microsoft.com/office/drawing/2015/9/8/chartex" xmlns:cx="http://schemas.microsoft.com/office/drawing/2014/chartex">
+          <mc:Fallback xmlns:mo="http://schemas.microsoft.com/office/mac/office/2008/main" xmlns:mv="urn:schemas-microsoft-com:mac:vml">
             <w:pict>
               <v:shape w14:anchorId="0082EE8B" id="Ink 3" o:spid="_x0000_s1026" type="#_x0000_t75" style="position:absolute;margin-left:465.4pt;margin-top:1.3pt;width:2.6pt;height:2.6pt;z-index:251661312;visibility:visible;mso-wrap-style:square;mso-wrap-distance-left:9pt;mso-wrap-distance-top:0;mso-wrap-distance-right:9pt;mso-wrap-distance-bottom:0;mso-position-horizontal:absolute;mso-position-horizontal-relative:text;mso-position-vertical:absolute;mso-position-vertical-relative:text" o:gfxdata="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">
                 <v:imagedata r:id="rId22" o:title=""/>
@@ -662,7 +662,7 @@
               </wp:anchor>
             </w:drawing>
           </mc:Choice>
-          <mc:Fallback xmlns:w16se="http://schemas.microsoft.com/office/word/2015/wordml/symex" xmlns:w16cid="http://schemas.microsoft.com/office/word/2016/wordml/cid" xmlns:am3d="http://schemas.microsoft.com/office/drawing/2017/model3d" xmlns:aink="http://schemas.microsoft.com/office/drawing/2016/ink" xmlns:cx8="http://schemas.microsoft.com/office/drawing/2016/5/14/chartex" xmlns:cx7="http://schemas.microsoft.com/office/drawing/2016/5/13/chartex" xmlns:cx6="http://schemas.microsoft.com/office/drawing/2016/5/12/chartex" xmlns:cx5="http://schemas.microsoft.com/office/drawing/2016/5/11/chartex" xmlns:cx4="http://schemas.microsoft.com/office/drawing/2016/5/10/chartex" xmlns:cx3="http://schemas.microsoft.com/office/drawing/2016/5/9/chartex" xmlns:cx2="http://schemas.microsoft.com/office/drawing/2015/10/21/chartex" xmlns:cx1="http://schemas.microsoft.com/office/drawing/2015/9/8/chartex" xmlns:cx="http://schemas.microsoft.com/office/drawing/2014/chartex">
+          <mc:Fallback xmlns:mo="http://schemas.microsoft.com/office/mac/office/2008/main" xmlns:mv="urn:schemas-microsoft-com:mac:vml">
             <w:pict>
               <v:shape w14:anchorId="4E8517F5" id="Ink 4" o:spid="_x0000_s1026" type="#_x0000_t75" style="position:absolute;margin-left:769.15pt;margin-top:6.9pt;width:3.35pt;height:28.85pt;z-index:251662336;visibility:visible;mso-wrap-style:square;mso-wrap-distance-left:9pt;mso-wrap-distance-top:0;mso-wrap-distance-right:9pt;mso-wrap-distance-bottom:0;mso-position-horizontal:absolute;mso-position-horizontal-relative:text;mso-position-vertical:absolute;mso-position-vertical-relative:text" o:gfxdata="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">
                 <v:imagedata r:id="rId24" o:title=""/>
@@ -1080,7 +1080,6 @@
           <w:u w:val="single"/>
         </w:rPr>
       </w:pPr>
-      <w:commentRangeStart w:id="1"/>
       <w:r>
         <w:rPr>
           <w:u w:val="single"/>
@@ -1088,13 +1087,6 @@
         <w:lastRenderedPageBreak/>
         <w:t>INITIATIVE DETAILS</w:t>
       </w:r>
-      <w:commentRangeEnd w:id="1"/>
-      <w:r>
-        <w:rPr>
-          <w:rStyle w:val="CommentReference"/>
-        </w:rPr>
-        <w:commentReference w:id="1"/>
-      </w:r>
     </w:p>
     <w:p>
       <w:pPr>
@@ -1133,21 +1125,7 @@
         <w:rPr>
           <w:b/>
         </w:rPr>
-        <w:t>ve(</w:t>
-      </w:r>
-      <w:proofErr w:type="spellStart"/>
-      <w:r>
-        <w:rPr>
-          <w:b/>
-        </w:rPr>
-        <w:t>s</w:t>
-      </w:r>
-      <w:proofErr w:type="spellEnd"/>
-      <w:r>
-        <w:rPr>
-          <w:b/>
-        </w:rPr>
-        <w:t>), the specific activities that will be undertaken, and any other information that you feel is imp</w:t>
+        <w:t>ve(s), the specific activities that will be undertaken, and any other information that you feel is imp</w:t>
       </w:r>
       <w:r>
         <w:rPr>
@@ -1197,9 +1175,6 @@
     <w:sdt>
       <w:sdtPr>
         <w:id w:val="-1795980741"/>
-        <w:placeholder>
-          <w:docPart w:val="DefaultPlaceholder_-1854013440"/>
-        </w:placeholder>
         <w:showingPlcHdr/>
       </w:sdtPr>
       <w:sdtEndPr/>
@@ -1283,9 +1258,6 @@
     <w:sdt>
       <w:sdtPr>
         <w:id w:val="-1979454194"/>
-        <w:placeholder>
-          <w:docPart w:val="DefaultPlaceholder_-1854013440"/>
-        </w:placeholder>
         <w:showingPlcHdr/>
       </w:sdtPr>
       <w:sdtEndPr/>
@@ -1375,9 +1347,6 @@
     <w:sdt>
       <w:sdtPr>
         <w:id w:val="1608772366"/>
-        <w:placeholder>
-          <w:docPart w:val="F42D08B22DEE4ED28C22F859A2C5E1E1"/>
-        </w:placeholder>
         <w:showingPlcHdr/>
       </w:sdtPr>
       <w:sdtEndPr/>
@@ -1461,9 +1430,6 @@
     <w:sdt>
       <w:sdtPr>
         <w:id w:val="244839204"/>
-        <w:placeholder>
-          <w:docPart w:val="68F7026F070244019D0343D1C59721B6"/>
-        </w:placeholder>
         <w:showingPlcHdr/>
       </w:sdtPr>
       <w:sdtEndPr/>
@@ -1551,18 +1517,12 @@
     <w:sdt>
       <w:sdtPr>
         <w:id w:val="2006700550"/>
-        <w:placeholder>
-          <w:docPart w:val="DefaultPlaceholder_-1854013440"/>
-        </w:placeholder>
       </w:sdtPr>
       <w:sdtEndPr/>
       <w:sdtContent>
         <w:sdt>
           <w:sdtPr>
             <w:id w:val="344832055"/>
-            <w:placeholder>
-              <w:docPart w:val="DefaultPlaceholder_-1854013440"/>
-            </w:placeholder>
             <w:showingPlcHdr/>
           </w:sdtPr>
           <w:sdtEndPr/>
@@ -1659,9 +1619,6 @@
     <w:sdt>
       <w:sdtPr>
         <w:id w:val="-926573745"/>
-        <w:placeholder>
-          <w:docPart w:val="DefaultPlaceholder_-1854013440"/>
-        </w:placeholder>
         <w:showingPlcHdr/>
       </w:sdtPr>
       <w:sdtEndPr/>
@@ -1753,9 +1710,6 @@
           <w:tag w:val="Please insert the total amount of funding requested."/>
           <w:id w:val="767345786"/>
           <w:lock w:val="sdtLocked"/>
-          <w:placeholder>
-            <w:docPart w:val="DefaultPlaceholder_-1854013440"/>
-          </w:placeholder>
           <w:showingPlcHdr/>
         </w:sdtPr>
         <w:sdtEndPr/>
@@ -1930,8 +1884,8 @@
       <w:pPr>
         <w:pStyle w:val="NoSpacing"/>
         <w:sectPr>
-          <w:headerReference w:type="default" r:id="rId27"/>
-          <w:footerReference w:type="default" r:id="rId28"/>
+          <w:headerReference w:type="default" r:id="rId25"/>
+          <w:footerReference w:type="default" r:id="rId26"/>
           <w:pgSz w:w="12240" w:h="15840"/>
           <w:pgMar w:top="851" w:right="1440" w:bottom="1440" w:left="1440" w:header="709" w:footer="709" w:gutter="0"/>
           <w:cols w:space="708"/>
@@ -2833,9 +2787,6 @@
       <w:sdt>
         <w:sdtPr>
           <w:id w:val="-364842270"/>
-          <w:placeholder>
-            <w:docPart w:val="DefaultPlaceholder_-1854013440"/>
-          </w:placeholder>
           <w:showingPlcHdr/>
         </w:sdtPr>
         <w:sdtEndPr/>
@@ -2873,105 +2824,8 @@
 </w:document>
 </file>
 
-<file path=word/comments.xml><?xml version="1.0" encoding="utf-8"?>
-<w:comments xmlns:wpc="http://schemas.microsoft.com/office/word/2010/wordprocessingCanvas" xmlns:mo="http://schemas.microsoft.com/office/mac/office/2008/main" xmlns:mc="http://schemas.openxmlformats.org/markup-compatibility/2006" xmlns:mv="urn:schemas-microsoft-com:mac:vml" xmlns:o="urn:schemas-microsoft-com:office:office" xmlns:r="http://schemas.openxmlformats.org/officeDocument/2006/relationships" xmlns:m="http://schemas.openxmlformats.org/officeDocument/2006/math" xmlns:v="urn:schemas-microsoft-com:vml" xmlns:wp14="http://schemas.microsoft.com/office/word/2010/wordprocessingDrawing" xmlns:wp="http://schemas.openxmlformats.org/drawingml/2006/wordprocessingDrawing" xmlns:w10="urn:schemas-microsoft-com:office:word" xmlns:w="http://schemas.openxmlformats.org/wordprocessingml/2006/main" xmlns:w14="http://schemas.microsoft.com/office/word/2010/wordml" xmlns:w15="http://schemas.microsoft.com/office/word/2012/wordml" xmlns:wpg="http://schemas.microsoft.com/office/word/2010/wordprocessingGroup" xmlns:wpi="http://schemas.microsoft.com/office/word/2010/wordprocessingInk" xmlns:wne="http://schemas.microsoft.com/office/word/2006/wordml" xmlns:wps="http://schemas.microsoft.com/office/word/2010/wordprocessingShape" mc:Ignorable="w14 w15 wp14">
-  <w:comment w:id="1" w:author="Odell Tan" w:date="2018-01-18T00:15:00Z" w:initials="OT">
-    <w:p>
-      <w:pPr>
-        <w:pStyle w:val="CommentText"/>
-      </w:pPr>
-      <w:r>
-        <w:rPr>
-          <w:rStyle w:val="CommentReference"/>
-        </w:rPr>
-        <w:annotationRef/>
-      </w:r>
-      <w:r>
-        <w:t>I agree to remove out the healthcare question – I think we’ll just get fluff answers anyway all along the lines of “we’ll be helping to make better physicians who can better care for patients”.</w:t>
-      </w:r>
-    </w:p>
-    <w:p>
-      <w:pPr>
-        <w:pStyle w:val="CommentText"/>
-      </w:pPr>
-    </w:p>
-    <w:p>
-      <w:pPr>
-        <w:pStyle w:val="CommentText"/>
-      </w:pPr>
-      <w:r>
-        <w:t xml:space="preserve">With this proposed structure or </w:t>
-      </w:r>
-      <w:r>
-        <w:t>4 questions, I propose the following grading scale:</w:t>
-      </w:r>
-    </w:p>
-    <w:p>
-      <w:pPr>
-        <w:pStyle w:val="CommentText"/>
-        <w:numPr>
-          <w:ilvl w:val="0"/>
-          <w:numId w:val="2"/>
-        </w:numPr>
-      </w:pPr>
-      <w:r>
-        <w:t xml:space="preserve"> Summary = 20%</w:t>
-      </w:r>
-    </w:p>
-    <w:p>
-      <w:pPr>
-        <w:pStyle w:val="CommentText"/>
-        <w:numPr>
-          <w:ilvl w:val="0"/>
-          <w:numId w:val="2"/>
-        </w:numPr>
-      </w:pPr>
-      <w:r>
-        <w:t xml:space="preserve"> Experience = 45%</w:t>
-      </w:r>
-    </w:p>
-    <w:p>
-      <w:pPr>
-        <w:pStyle w:val="CommentText"/>
-        <w:numPr>
-          <w:ilvl w:val="0"/>
-          <w:numId w:val="2"/>
-        </w:numPr>
-      </w:pPr>
-      <w:r>
-        <w:t xml:space="preserve"> Community = 15%</w:t>
-      </w:r>
-    </w:p>
-    <w:p>
-      <w:pPr>
-        <w:pStyle w:val="CommentText"/>
-        <w:numPr>
-          <w:ilvl w:val="0"/>
-          <w:numId w:val="2"/>
-        </w:numPr>
-      </w:pPr>
-      <w:r>
-        <w:t xml:space="preserve"> Long-term impact = 20%</w:t>
-      </w:r>
-    </w:p>
-  </w:comment>
-</w:comments>
-</file>
-
-<file path=word/commentsExtended.xml><?xml version="1.0" encoding="utf-8"?>
-<w15:commentsEx xmlns:wpc="http://schemas.microsoft.com/office/word/2010/wordprocessingCanvas" xmlns:mo="http://schemas.microsoft.com/office/mac/office/2008/main" xmlns:mc="http://schemas.openxmlformats.org/markup-compatibility/2006" xmlns:mv="urn:schemas-microsoft-com:mac:vml" xmlns:o="urn:schemas-microsoft-com:office:office" xmlns:r="http://schemas.openxmlformats.org/officeDocument/2006/relationships" xmlns:m="http://schemas.openxmlformats.org/officeDocument/2006/math" xmlns:v="urn:schemas-microsoft-com:vml" xmlns:wp14="http://schemas.microsoft.com/office/word/2010/wordprocessingDrawing" xmlns:wp="http://schemas.openxmlformats.org/drawingml/2006/wordprocessingDrawing" xmlns:w10="urn:schemas-microsoft-com:office:word" xmlns:w="http://schemas.openxmlformats.org/wordprocessingml/2006/main" xmlns:w14="http://schemas.microsoft.com/office/word/2010/wordml" xmlns:w15="http://schemas.microsoft.com/office/word/2012/wordml" xmlns:wpg="http://schemas.microsoft.com/office/word/2010/wordprocessingGroup" xmlns:wpi="http://schemas.microsoft.com/office/word/2010/wordprocessingInk" xmlns:wne="http://schemas.microsoft.com/office/word/2006/wordml" xmlns:wps="http://schemas.microsoft.com/office/word/2010/wordprocessingShape" mc:Ignorable="w14 w15 wp14">
-  <w15:commentEx w15:paraId="24DED3BA" w15:done="1"/>
-</w15:commentsEx>
-</file>
-
-<file path=word/commentsIds.xml><?xml version="1.0" encoding="utf-8"?>
-<w16cid:commentsIds xmlns:wpc="http://schemas.microsoft.com/office/word/2010/wordprocessingCanvas" xmlns:cx="http://schemas.microsoft.com/office/drawing/2014/chartex" xmlns:cx1="http://schemas.microsoft.com/office/drawing/2015/9/8/chartex" xmlns:cx2="http://schemas.microsoft.com/office/drawing/2015/10/21/chartex" xmlns:cx3="http://schemas.microsoft.com/office/drawing/2016/5/9/chartex" xmlns:cx4="http://schemas.microsoft.com/office/drawing/2016/5/10/chartex" xmlns:cx5="http://schemas.microsoft.com/office/drawing/2016/5/11/chartex" xmlns:cx6="http://schemas.microsoft.com/office/drawing/2016/5/12/chartex" xmlns:cx7="http://schemas.microsoft.com/office/drawing/2016/5/13/chartex" xmlns:cx8="http://schemas.microsoft.com/office/drawing/2016/5/14/chartex" xmlns:mc="http://schemas.openxmlformats.org/markup-compatibility/2006" xmlns:aink="http://schemas.microsoft.com/office/drawing/2016/ink" xmlns:am3d="http://schemas.microsoft.com/office/drawing/2017/model3d" xmlns:o="urn:schemas-microsoft-com:office:office" xmlns:r="http://schemas.openxmlformats.org/officeDocument/2006/relationships" xmlns:m="http://schemas.openxmlformats.org/officeDocument/2006/math" xmlns:v="urn:schemas-microsoft-com:vml" xmlns:wp14="http://schemas.microsoft.com/office/word/2010/wordprocessingDrawing" xmlns:wp="http://schemas.openxmlformats.org/drawingml/2006/wordprocessingDrawing" xmlns:w10="urn:schemas-microsoft-com:office:word" xmlns:w="http://schemas.openxmlformats.org/wordprocessingml/2006/main" xmlns:w14="http://schemas.microsoft.com/office/word/2010/wordml" xmlns:w15="http://schemas.microsoft.com/office/word/2012/wordml" xmlns:w16cid="http://schemas.microsoft.com/office/word/2016/wordml/cid" xmlns:w16se="http://schemas.microsoft.com/office/word/2015/wordml/symex" xmlns:wpg="http://schemas.microsoft.com/office/word/2010/wordprocessingGroup" xmlns:wpi="http://schemas.microsoft.com/office/word/2010/wordprocessingInk" xmlns:wne="http://schemas.microsoft.com/office/word/2006/wordml" xmlns:wps="http://schemas.microsoft.com/office/word/2010/wordprocessingShape" mc:Ignorable="w14 w15 w16se w16cid wp14">
-  <w16cid:commentId w16cid:paraId="24DED3BA" w16cid:durableId="1E0BA7A6"/>
-</w16cid:commentsIds>
-</file>
-
 <file path=word/endnotes.xml><?xml version="1.0" encoding="utf-8"?>
-<w:endnotes xmlns:wpc="http://schemas.microsoft.com/office/word/2010/wordprocessingCanvas" xmlns:mo="http://schemas.microsoft.com/office/mac/office/2008/main" xmlns:mc="http://schemas.openxmlformats.org/markup-compatibility/2006" xmlns:mv="urn:schemas-microsoft-com:mac:vml" xmlns:o="urn:schemas-microsoft-com:office:office" xmlns:r="http://schemas.openxmlformats.org/officeDocument/2006/relationships" xmlns:m="http://schemas.openxmlformats.org/officeDocument/2006/math" xmlns:v="urn:schemas-microsoft-com:vml" xmlns:wp14="http://schemas.microsoft.com/office/word/2010/wordprocessingDrawing" xmlns:wp="http://schemas.openxmlformats.org/drawingml/2006/wordprocessingDrawing" xmlns:w10="urn:schemas-microsoft-com:office:word" xmlns:w="http://schemas.openxmlformats.org/wordprocessingml/2006/main" xmlns:w14="http://schemas.microsoft.com/office/word/2010/wordml" xmlns:w15="http://schemas.microsoft.com/office/word/2012/wordml" xmlns:wpg="http://schemas.microsoft.com/office/word/2010/wordprocessingGroup" xmlns:wpi="http://schemas.microsoft.com/office/word/2010/wordprocessingInk" xmlns:wne="http://schemas.microsoft.com/office/word/2006/wordml" xmlns:wps="http://schemas.microsoft.com/office/word/2010/wordprocessingShape" mc:Ignorable="w14 w15 wp14">
+<w:endnotes xmlns:wpc="http://schemas.microsoft.com/office/word/2010/wordprocessingCanvas" xmlns:cx="http://schemas.microsoft.com/office/drawing/2014/chartex" xmlns:cx1="http://schemas.microsoft.com/office/drawing/2015/9/8/chartex" xmlns:cx2="http://schemas.microsoft.com/office/drawing/2015/10/21/chartex" xmlns:cx3="http://schemas.microsoft.com/office/drawing/2016/5/9/chartex" xmlns:cx4="http://schemas.microsoft.com/office/drawing/2016/5/10/chartex" xmlns:cx5="http://schemas.microsoft.com/office/drawing/2016/5/11/chartex" xmlns:cx6="http://schemas.microsoft.com/office/drawing/2016/5/12/chartex" xmlns:cx7="http://schemas.microsoft.com/office/drawing/2016/5/13/chartex" xmlns:cx8="http://schemas.microsoft.com/office/drawing/2016/5/14/chartex" xmlns:mc="http://schemas.openxmlformats.org/markup-compatibility/2006" xmlns:aink="http://schemas.microsoft.com/office/drawing/2016/ink" xmlns:am3d="http://schemas.microsoft.com/office/drawing/2017/model3d" xmlns:o="urn:schemas-microsoft-com:office:office" xmlns:r="http://schemas.openxmlformats.org/officeDocument/2006/relationships" xmlns:m="http://schemas.openxmlformats.org/officeDocument/2006/math" xmlns:v="urn:schemas-microsoft-com:vml" xmlns:wp14="http://schemas.microsoft.com/office/word/2010/wordprocessingDrawing" xmlns:wp="http://schemas.openxmlformats.org/drawingml/2006/wordprocessingDrawing" xmlns:w10="urn:schemas-microsoft-com:office:word" xmlns:w="http://schemas.openxmlformats.org/wordprocessingml/2006/main" xmlns:w14="http://schemas.microsoft.com/office/word/2010/wordml" xmlns:w15="http://schemas.microsoft.com/office/word/2012/wordml" xmlns:w16cid="http://schemas.microsoft.com/office/word/2016/wordml/cid" xmlns:w16se="http://schemas.microsoft.com/office/word/2015/wordml/symex" xmlns:wpg="http://schemas.microsoft.com/office/word/2010/wordprocessingGroup" xmlns:wpi="http://schemas.microsoft.com/office/word/2010/wordprocessingInk" xmlns:wne="http://schemas.microsoft.com/office/word/2006/wordml" xmlns:wps="http://schemas.microsoft.com/office/word/2010/wordprocessingShape" mc:Ignorable="w14 w15 w16se w16cid wp14">
   <w:endnote w:type="separator" w:id="-1">
     <w:p>
       <w:pPr>
@@ -2996,7 +2850,7 @@
 </file>
 
 <file path=word/footer1.xml><?xml version="1.0" encoding="utf-8"?>
-<w:ftr xmlns:wpc="http://schemas.microsoft.com/office/word/2010/wordprocessingCanvas" xmlns:mo="http://schemas.microsoft.com/office/mac/office/2008/main" xmlns:mc="http://schemas.openxmlformats.org/markup-compatibility/2006" xmlns:mv="urn:schemas-microsoft-com:mac:vml" xmlns:o="urn:schemas-microsoft-com:office:office" xmlns:r="http://schemas.openxmlformats.org/officeDocument/2006/relationships" xmlns:m="http://schemas.openxmlformats.org/officeDocument/2006/math" xmlns:v="urn:schemas-microsoft-com:vml" xmlns:wp14="http://schemas.microsoft.com/office/word/2010/wordprocessingDrawing" xmlns:wp="http://schemas.openxmlformats.org/drawingml/2006/wordprocessingDrawing" xmlns:w10="urn:schemas-microsoft-com:office:word" xmlns:w="http://schemas.openxmlformats.org/wordprocessingml/2006/main" xmlns:w14="http://schemas.microsoft.com/office/word/2010/wordml" xmlns:w15="http://schemas.microsoft.com/office/word/2012/wordml" xmlns:wpg="http://schemas.microsoft.com/office/word/2010/wordprocessingGroup" xmlns:wpi="http://schemas.microsoft.com/office/word/2010/wordprocessingInk" xmlns:wne="http://schemas.microsoft.com/office/word/2006/wordml" xmlns:wps="http://schemas.microsoft.com/office/word/2010/wordprocessingShape" mc:Ignorable="w14 w15 wp14">
+<w:ftr xmlns:wpc="http://schemas.microsoft.com/office/word/2010/wordprocessingCanvas" xmlns:cx="http://schemas.microsoft.com/office/drawing/2014/chartex" xmlns:cx1="http://schemas.microsoft.com/office/drawing/2015/9/8/chartex" xmlns:cx2="http://schemas.microsoft.com/office/drawing/2015/10/21/chartex" xmlns:cx3="http://schemas.microsoft.com/office/drawing/2016/5/9/chartex" xmlns:cx4="http://schemas.microsoft.com/office/drawing/2016/5/10/chartex" xmlns:cx5="http://schemas.microsoft.com/office/drawing/2016/5/11/chartex" xmlns:cx6="http://schemas.microsoft.com/office/drawing/2016/5/12/chartex" xmlns:cx7="http://schemas.microsoft.com/office/drawing/2016/5/13/chartex" xmlns:cx8="http://schemas.microsoft.com/office/drawing/2016/5/14/chartex" xmlns:mc="http://schemas.openxmlformats.org/markup-compatibility/2006" xmlns:aink="http://schemas.microsoft.com/office/drawing/2016/ink" xmlns:am3d="http://schemas.microsoft.com/office/drawing/2017/model3d" xmlns:o="urn:schemas-microsoft-com:office:office" xmlns:r="http://schemas.openxmlformats.org/officeDocument/2006/relationships" xmlns:m="http://schemas.openxmlformats.org/officeDocument/2006/math" xmlns:v="urn:schemas-microsoft-com:vml" xmlns:wp14="http://schemas.microsoft.com/office/word/2010/wordprocessingDrawing" xmlns:wp="http://schemas.openxmlformats.org/drawingml/2006/wordprocessingDrawing" xmlns:w10="urn:schemas-microsoft-com:office:word" xmlns:w="http://schemas.openxmlformats.org/wordprocessingml/2006/main" xmlns:w14="http://schemas.microsoft.com/office/word/2010/wordml" xmlns:w15="http://schemas.microsoft.com/office/word/2012/wordml" xmlns:w16cid="http://schemas.microsoft.com/office/word/2016/wordml/cid" xmlns:w16se="http://schemas.microsoft.com/office/word/2015/wordml/symex" xmlns:wpg="http://schemas.microsoft.com/office/word/2010/wordprocessingGroup" xmlns:wpi="http://schemas.microsoft.com/office/word/2010/wordprocessingInk" xmlns:wne="http://schemas.microsoft.com/office/word/2006/wordml" xmlns:wps="http://schemas.microsoft.com/office/word/2010/wordprocessingShape" mc:Ignorable="w14 w15 w16se w16cid wp14">
   <w:sdt>
     <w:sdtPr>
       <w:id w:val="-1783942803"/>
@@ -3126,7 +2980,7 @@
 </file>
 
 <file path=word/footnotes.xml><?xml version="1.0" encoding="utf-8"?>
-<w:footnotes xmlns:wpc="http://schemas.microsoft.com/office/word/2010/wordprocessingCanvas" xmlns:mo="http://schemas.microsoft.com/office/mac/office/2008/main" xmlns:mc="http://schemas.openxmlformats.org/markup-compatibility/2006" xmlns:mv="urn:schemas-microsoft-com:mac:vml" xmlns:o="urn:schemas-microsoft-com:office:office" xmlns:r="http://schemas.openxmlformats.org/officeDocument/2006/relationships" xmlns:m="http://schemas.openxmlformats.org/officeDocument/2006/math" xmlns:v="urn:schemas-microsoft-com:vml" xmlns:wp14="http://schemas.microsoft.com/office/word/2010/wordprocessingDrawing" xmlns:wp="http://schemas.openxmlformats.org/drawingml/2006/wordprocessingDrawing" xmlns:w10="urn:schemas-microsoft-com:office:word" xmlns:w="http://schemas.openxmlformats.org/wordprocessingml/2006/main" xmlns:w14="http://schemas.microsoft.com/office/word/2010/wordml" xmlns:w15="http://schemas.microsoft.com/office/word/2012/wordml" xmlns:wpg="http://schemas.microsoft.com/office/word/2010/wordprocessingGroup" xmlns:wpi="http://schemas.microsoft.com/office/word/2010/wordprocessingInk" xmlns:wne="http://schemas.microsoft.com/office/word/2006/wordml" xmlns:wps="http://schemas.microsoft.com/office/word/2010/wordprocessingShape" mc:Ignorable="w14 w15 wp14">
+<w:footnotes xmlns:wpc="http://schemas.microsoft.com/office/word/2010/wordprocessingCanvas" xmlns:cx="http://schemas.microsoft.com/office/drawing/2014/chartex" xmlns:cx1="http://schemas.microsoft.com/office/drawing/2015/9/8/chartex" xmlns:cx2="http://schemas.microsoft.com/office/drawing/2015/10/21/chartex" xmlns:cx3="http://schemas.microsoft.com/office/drawing/2016/5/9/chartex" xmlns:cx4="http://schemas.microsoft.com/office/drawing/2016/5/10/chartex" xmlns:cx5="http://schemas.microsoft.com/office/drawing/2016/5/11/chartex" xmlns:cx6="http://schemas.microsoft.com/office/drawing/2016/5/12/chartex" xmlns:cx7="http://schemas.microsoft.com/office/drawing/2016/5/13/chartex" xmlns:cx8="http://schemas.microsoft.com/office/drawing/2016/5/14/chartex" xmlns:mc="http://schemas.openxmlformats.org/markup-compatibility/2006" xmlns:aink="http://schemas.microsoft.com/office/drawing/2016/ink" xmlns:am3d="http://schemas.microsoft.com/office/drawing/2017/model3d" xmlns:o="urn:schemas-microsoft-com:office:office" xmlns:r="http://schemas.openxmlformats.org/officeDocument/2006/relationships" xmlns:m="http://schemas.openxmlformats.org/officeDocument/2006/math" xmlns:v="urn:schemas-microsoft-com:vml" xmlns:wp14="http://schemas.microsoft.com/office/word/2010/wordprocessingDrawing" xmlns:wp="http://schemas.openxmlformats.org/drawingml/2006/wordprocessingDrawing" xmlns:w10="urn:schemas-microsoft-com:office:word" xmlns:w="http://schemas.openxmlformats.org/wordprocessingml/2006/main" xmlns:w14="http://schemas.microsoft.com/office/word/2010/wordml" xmlns:w15="http://schemas.microsoft.com/office/word/2012/wordml" xmlns:w16cid="http://schemas.microsoft.com/office/word/2016/wordml/cid" xmlns:w16se="http://schemas.microsoft.com/office/word/2015/wordml/symex" xmlns:wpg="http://schemas.microsoft.com/office/word/2010/wordprocessingGroup" xmlns:wpi="http://schemas.microsoft.com/office/word/2010/wordprocessingInk" xmlns:wne="http://schemas.microsoft.com/office/word/2006/wordml" xmlns:wps="http://schemas.microsoft.com/office/word/2010/wordprocessingShape" mc:Ignorable="w14 w15 w16se w16cid wp14">
   <w:footnote w:type="separator" w:id="-1">
     <w:p>
       <w:pPr>
@@ -3151,7 +3005,7 @@
 </file>
 
 <file path=word/header1.xml><?xml version="1.0" encoding="utf-8"?>
-<w:hdr xmlns:wpc="http://schemas.microsoft.com/office/word/2010/wordprocessingCanvas" xmlns:mo="http://schemas.microsoft.com/office/mac/office/2008/main" xmlns:mc="http://schemas.openxmlformats.org/markup-compatibility/2006" xmlns:mv="urn:schemas-microsoft-com:mac:vml" xmlns:o="urn:schemas-microsoft-com:office:office" xmlns:r="http://schemas.openxmlformats.org/officeDocument/2006/relationships" xmlns:m="http://schemas.openxmlformats.org/officeDocument/2006/math" xmlns:v="urn:schemas-microsoft-com:vml" xmlns:wp14="http://schemas.microsoft.com/office/word/2010/wordprocessingDrawing" xmlns:wp="http://schemas.openxmlformats.org/drawingml/2006/wordprocessingDrawing" xmlns:w10="urn:schemas-microsoft-com:office:word" xmlns:w="http://schemas.openxmlformats.org/wordprocessingml/2006/main" xmlns:w14="http://schemas.microsoft.com/office/word/2010/wordml" xmlns:w15="http://schemas.microsoft.com/office/word/2012/wordml" xmlns:wpg="http://schemas.microsoft.com/office/word/2010/wordprocessingGroup" xmlns:wpi="http://schemas.microsoft.com/office/word/2010/wordprocessingInk" xmlns:wne="http://schemas.microsoft.com/office/word/2006/wordml" xmlns:wps="http://schemas.microsoft.com/office/word/2010/wordprocessingShape" mc:Ignorable="w14 w15 wp14">
+<w:hdr xmlns:wpc="http://schemas.microsoft.com/office/word/2010/wordprocessingCanvas" xmlns:cx="http://schemas.microsoft.com/office/drawing/2014/chartex" xmlns:cx1="http://schemas.microsoft.com/office/drawing/2015/9/8/chartex" xmlns:cx2="http://schemas.microsoft.com/office/drawing/2015/10/21/chartex" xmlns:cx3="http://schemas.microsoft.com/office/drawing/2016/5/9/chartex" xmlns:cx4="http://schemas.microsoft.com/office/drawing/2016/5/10/chartex" xmlns:cx5="http://schemas.microsoft.com/office/drawing/2016/5/11/chartex" xmlns:cx6="http://schemas.microsoft.com/office/drawing/2016/5/12/chartex" xmlns:cx7="http://schemas.microsoft.com/office/drawing/2016/5/13/chartex" xmlns:cx8="http://schemas.microsoft.com/office/drawing/2016/5/14/chartex" xmlns:mc="http://schemas.openxmlformats.org/markup-compatibility/2006" xmlns:aink="http://schemas.microsoft.com/office/drawing/2016/ink" xmlns:am3d="http://schemas.microsoft.com/office/drawing/2017/model3d" xmlns:o="urn:schemas-microsoft-com:office:office" xmlns:r="http://schemas.openxmlformats.org/officeDocument/2006/relationships" xmlns:m="http://schemas.openxmlformats.org/officeDocument/2006/math" xmlns:v="urn:schemas-microsoft-com:vml" xmlns:wp14="http://schemas.microsoft.com/office/word/2010/wordprocessingDrawing" xmlns:wp="http://schemas.openxmlformats.org/drawingml/2006/wordprocessingDrawing" xmlns:w10="urn:schemas-microsoft-com:office:word" xmlns:w="http://schemas.openxmlformats.org/wordprocessingml/2006/main" xmlns:w14="http://schemas.microsoft.com/office/word/2010/wordml" xmlns:w15="http://schemas.microsoft.com/office/word/2012/wordml" xmlns:w16cid="http://schemas.microsoft.com/office/word/2016/wordml/cid" xmlns:w16se="http://schemas.microsoft.com/office/word/2015/wordml/symex" xmlns:wpg="http://schemas.microsoft.com/office/word/2010/wordprocessingGroup" xmlns:wpi="http://schemas.microsoft.com/office/word/2010/wordprocessingInk" xmlns:wne="http://schemas.microsoft.com/office/word/2006/wordml" xmlns:wps="http://schemas.microsoft.com/office/word/2010/wordprocessingShape" mc:Ignorable="w14 w15 w16se w16cid wp14">
   <w:p>
     <w:pPr>
       <w:pStyle w:val="NoSpacing"/>
@@ -3253,8 +3107,8 @@
 </file>
 
 <file path=word/numbering.xml><?xml version="1.0" encoding="utf-8"?>
-<w:numbering xmlns:wpc="http://schemas.microsoft.com/office/word/2010/wordprocessingCanvas" xmlns:mo="http://schemas.microsoft.com/office/mac/office/2008/main" xmlns:mc="http://schemas.openxmlformats.org/markup-compatibility/2006" xmlns:mv="urn:schemas-microsoft-com:mac:vml" xmlns:o="urn:schemas-microsoft-com:office:office" xmlns:r="http://schemas.openxmlformats.org/officeDocument/2006/relationships" xmlns:m="http://schemas.openxmlformats.org/officeDocument/2006/math" xmlns:v="urn:schemas-microsoft-com:vml" xmlns:wp14="http://schemas.microsoft.com/office/word/2010/wordprocessingDrawing" xmlns:wp="http://schemas.openxmlformats.org/drawingml/2006/wordprocessingDrawing" xmlns:w10="urn:schemas-microsoft-com:office:word" xmlns:w="http://schemas.openxmlformats.org/wordprocessingml/2006/main" xmlns:w14="http://schemas.microsoft.com/office/word/2010/wordml" xmlns:w15="http://schemas.microsoft.com/office/word/2012/wordml" xmlns:wpg="http://schemas.microsoft.com/office/word/2010/wordprocessingGroup" xmlns:wpi="http://schemas.microsoft.com/office/word/2010/wordprocessingInk" xmlns:wne="http://schemas.microsoft.com/office/word/2006/wordml" xmlns:wps="http://schemas.microsoft.com/office/word/2010/wordprocessingShape" mc:Ignorable="w14 w15 wp14">
-  <w:abstractNum w:abstractNumId="0">
+<w:numbering xmlns:wpc="http://schemas.microsoft.com/office/word/2010/wordprocessingCanvas" xmlns:cx="http://schemas.microsoft.com/office/drawing/2014/chartex" xmlns:cx1="http://schemas.microsoft.com/office/drawing/2015/9/8/chartex" xmlns:cx2="http://schemas.microsoft.com/office/drawing/2015/10/21/chartex" xmlns:cx3="http://schemas.microsoft.com/office/drawing/2016/5/9/chartex" xmlns:cx4="http://schemas.microsoft.com/office/drawing/2016/5/10/chartex" xmlns:cx5="http://schemas.microsoft.com/office/drawing/2016/5/11/chartex" xmlns:cx6="http://schemas.microsoft.com/office/drawing/2016/5/12/chartex" xmlns:cx7="http://schemas.microsoft.com/office/drawing/2016/5/13/chartex" xmlns:cx8="http://schemas.microsoft.com/office/drawing/2016/5/14/chartex" xmlns:mc="http://schemas.openxmlformats.org/markup-compatibility/2006" xmlns:aink="http://schemas.microsoft.com/office/drawing/2016/ink" xmlns:am3d="http://schemas.microsoft.com/office/drawing/2017/model3d" xmlns:o="urn:schemas-microsoft-com:office:office" xmlns:r="http://schemas.openxmlformats.org/officeDocument/2006/relationships" xmlns:m="http://schemas.openxmlformats.org/officeDocument/2006/math" xmlns:v="urn:schemas-microsoft-com:vml" xmlns:wp14="http://schemas.microsoft.com/office/word/2010/wordprocessingDrawing" xmlns:wp="http://schemas.openxmlformats.org/drawingml/2006/wordprocessingDrawing" xmlns:w10="urn:schemas-microsoft-com:office:word" xmlns:w="http://schemas.openxmlformats.org/wordprocessingml/2006/main" xmlns:w14="http://schemas.microsoft.com/office/word/2010/wordml" xmlns:w15="http://schemas.microsoft.com/office/word/2012/wordml" xmlns:w16cid="http://schemas.microsoft.com/office/word/2016/wordml/cid" xmlns:w16se="http://schemas.microsoft.com/office/word/2015/wordml/symex" xmlns:wpg="http://schemas.microsoft.com/office/word/2010/wordprocessingGroup" xmlns:wpi="http://schemas.microsoft.com/office/word/2010/wordprocessingInk" xmlns:wne="http://schemas.microsoft.com/office/word/2006/wordml" xmlns:wps="http://schemas.microsoft.com/office/word/2010/wordprocessingShape" mc:Ignorable="w14 w15 w16se w16cid wp14">
+  <w:abstractNum w:abstractNumId="0" w15:restartNumberingAfterBreak="0">
     <w:nsid w:val="0AE11A72"/>
     <w:multiLevelType w:val="hybridMultilevel"/>
     <w:tmpl w:val="7C2C1396"/>
@@ -3367,7 +3221,7 @@
       </w:rPr>
     </w:lvl>
   </w:abstractNum>
-  <w:abstractNum w:abstractNumId="1">
+  <w:abstractNum w:abstractNumId="1" w15:restartNumberingAfterBreak="0">
     <w:nsid w:val="631E3B2B"/>
     <w:multiLevelType w:val="hybridMultilevel"/>
     <w:tmpl w:val="C344AD26"/>
@@ -3465,16 +3319,8 @@
 </w:numbering>
 </file>
 
-<file path=word/people.xml><?xml version="1.0" encoding="utf-8"?>
-<w15:people xmlns:wpc="http://schemas.microsoft.com/office/word/2010/wordprocessingCanvas" xmlns:mo="http://schemas.microsoft.com/office/mac/office/2008/main" xmlns:mc="http://schemas.openxmlformats.org/markup-compatibility/2006" xmlns:mv="urn:schemas-microsoft-com:mac:vml" xmlns:o="urn:schemas-microsoft-com:office:office" xmlns:r="http://schemas.openxmlformats.org/officeDocument/2006/relationships" xmlns:m="http://schemas.openxmlformats.org/officeDocument/2006/math" xmlns:v="urn:schemas-microsoft-com:vml" xmlns:wp14="http://schemas.microsoft.com/office/word/2010/wordprocessingDrawing" xmlns:wp="http://schemas.openxmlformats.org/drawingml/2006/wordprocessingDrawing" xmlns:w10="urn:schemas-microsoft-com:office:word" xmlns:w="http://schemas.openxmlformats.org/wordprocessingml/2006/main" xmlns:w14="http://schemas.microsoft.com/office/word/2010/wordml" xmlns:w15="http://schemas.microsoft.com/office/word/2012/wordml" xmlns:wpg="http://schemas.microsoft.com/office/word/2010/wordprocessingGroup" xmlns:wpi="http://schemas.microsoft.com/office/word/2010/wordprocessingInk" xmlns:wne="http://schemas.microsoft.com/office/word/2006/wordml" xmlns:wps="http://schemas.microsoft.com/office/word/2010/wordprocessingShape" mc:Ignorable="w14 w15 wp14">
-  <w15:person w15:author="Odell Tan">
-    <w15:presenceInfo w15:providerId="Windows Live" w15:userId="2aad9848ed80f3bb"/>
-  </w15:person>
-</w15:people>
-</file>
-
 <file path=word/styles.xml><?xml version="1.0" encoding="utf-8"?>
-<w:styles xmlns:mc="http://schemas.openxmlformats.org/markup-compatibility/2006" xmlns:r="http://schemas.openxmlformats.org/officeDocument/2006/relationships" xmlns:w="http://schemas.openxmlformats.org/wordprocessingml/2006/main" xmlns:w14="http://schemas.microsoft.com/office/word/2010/wordml" xmlns:w15="http://schemas.microsoft.com/office/word/2012/wordml" mc:Ignorable="w14 w15">
+<w:styles xmlns:mc="http://schemas.openxmlformats.org/markup-compatibility/2006" xmlns:r="http://schemas.openxmlformats.org/officeDocument/2006/relationships" xmlns:w="http://schemas.openxmlformats.org/wordprocessingml/2006/main" xmlns:w14="http://schemas.microsoft.com/office/word/2010/wordml" xmlns:w15="http://schemas.microsoft.com/office/word/2012/wordml" xmlns:w16cid="http://schemas.microsoft.com/office/word/2016/wordml/cid" xmlns:w16se="http://schemas.microsoft.com/office/word/2015/wordml/symex" mc:Ignorable="w14 w15 w16se w16cid">
   <w:docDefaults>
     <w:rPrDefault>
       <w:rPr>
@@ -3490,7 +3336,7 @@
       </w:pPr>
     </w:pPrDefault>
   </w:docDefaults>
-  <w:latentStyles w:defLockedState="0" w:defUIPriority="99" w:defSemiHidden="0" w:defUnhideWhenUsed="0" w:defQFormat="0" w:count="382">
+  <w:latentStyles w:defLockedState="0" w:defUIPriority="99" w:defSemiHidden="0" w:defUnhideWhenUsed="0" w:defQFormat="0" w:count="375">
     <w:lsdException w:name="Normal" w:uiPriority="0" w:qFormat="1"/>
     <w:lsdException w:name="heading 1" w:uiPriority="9" w:qFormat="1"/>
     <w:lsdException w:name="heading 2" w:semiHidden="1" w:uiPriority="9" w:unhideWhenUsed="1" w:qFormat="1"/>
@@ -3968,7 +3814,6 @@
       <w:spacing w:after="0" w:line="240" w:lineRule="auto"/>
     </w:pPr>
     <w:tblPr>
-      <w:tblInd w:w="0" w:type="dxa"/>
       <w:tblBorders>
         <w:top w:val="single" w:sz="4" w:space="0" w:color="auto"/>
         <w:left w:val="single" w:sz="4" w:space="0" w:color="auto"/>
@@ -3977,12 +3822,6 @@
         <w:insideH w:val="single" w:sz="4" w:space="0" w:color="auto"/>
         <w:insideV w:val="single" w:sz="4" w:space="0" w:color="auto"/>
       </w:tblBorders>
-      <w:tblCellMar>
-        <w:top w:w="0" w:type="dxa"/>
-        <w:left w:w="108" w:type="dxa"/>
-        <w:bottom w:w="0" w:type="dxa"/>
-        <w:right w:w="108" w:type="dxa"/>
-      </w:tblCellMar>
     </w:tblPr>
   </w:style>
   <w:style w:type="character" w:styleId="CommentReference">
@@ -4108,34 +3947,8 @@
 </file>
 
 <file path=word/glossary/document.xml><?xml version="1.0" encoding="utf-8"?>
-<w:glossaryDocument xmlns:wpc="http://schemas.microsoft.com/office/word/2010/wordprocessingCanvas" xmlns:mo="http://schemas.microsoft.com/office/mac/office/2008/main" xmlns:mc="http://schemas.openxmlformats.org/markup-compatibility/2006" xmlns:mv="urn:schemas-microsoft-com:mac:vml" xmlns:o="urn:schemas-microsoft-com:office:office" xmlns:r="http://schemas.openxmlformats.org/officeDocument/2006/relationships" xmlns:m="http://schemas.openxmlformats.org/officeDocument/2006/math" xmlns:v="urn:schemas-microsoft-com:vml" xmlns:wp14="http://schemas.microsoft.com/office/word/2010/wordprocessingDrawing" xmlns:wp="http://schemas.openxmlformats.org/drawingml/2006/wordprocessingDrawing" xmlns:w10="urn:schemas-microsoft-com:office:word" xmlns:w="http://schemas.openxmlformats.org/wordprocessingml/2006/main" xmlns:w14="http://schemas.microsoft.com/office/word/2010/wordml" xmlns:w15="http://schemas.microsoft.com/office/word/2012/wordml" xmlns:wpg="http://schemas.microsoft.com/office/word/2010/wordprocessingGroup" xmlns:wpi="http://schemas.microsoft.com/office/word/2010/wordprocessingInk" xmlns:wne="http://schemas.microsoft.com/office/word/2006/wordml" xmlns:wps="http://schemas.microsoft.com/office/word/2010/wordprocessingShape" mc:Ignorable="w14 w15 wp14">
+<w:glossaryDocument xmlns:wpc="http://schemas.microsoft.com/office/word/2010/wordprocessingCanvas" xmlns:cx="http://schemas.microsoft.com/office/drawing/2014/chartex" xmlns:cx1="http://schemas.microsoft.com/office/drawing/2015/9/8/chartex" xmlns:cx2="http://schemas.microsoft.com/office/drawing/2015/10/21/chartex" xmlns:cx3="http://schemas.microsoft.com/office/drawing/2016/5/9/chartex" xmlns:cx4="http://schemas.microsoft.com/office/drawing/2016/5/10/chartex" xmlns:cx5="http://schemas.microsoft.com/office/drawing/2016/5/11/chartex" xmlns:cx6="http://schemas.microsoft.com/office/drawing/2016/5/12/chartex" xmlns:cx7="http://schemas.microsoft.com/office/drawing/2016/5/13/chartex" xmlns:cx8="http://schemas.microsoft.com/office/drawing/2016/5/14/chartex" xmlns:mc="http://schemas.openxmlformats.org/markup-compatibility/2006" xmlns:aink="http://schemas.microsoft.com/office/drawing/2016/ink" xmlns:am3d="http://schemas.microsoft.com/office/drawing/2017/model3d" xmlns:o="urn:schemas-microsoft-com:office:office" xmlns:r="http://schemas.openxmlformats.org/officeDocument/2006/relationships" xmlns:m="http://schemas.openxmlformats.org/officeDocument/2006/math" xmlns:v="urn:schemas-microsoft-com:vml" xmlns:wp14="http://schemas.microsoft.com/office/word/2010/wordprocessingDrawing" xmlns:wp="http://schemas.openxmlformats.org/drawingml/2006/wordprocessingDrawing" xmlns:w10="urn:schemas-microsoft-com:office:word" xmlns:w="http://schemas.openxmlformats.org/wordprocessingml/2006/main" xmlns:w14="http://schemas.microsoft.com/office/word/2010/wordml" xmlns:w15="http://schemas.microsoft.com/office/word/2012/wordml" xmlns:w16cid="http://schemas.microsoft.com/office/word/2016/wordml/cid" xmlns:w16se="http://schemas.microsoft.com/office/word/2015/wordml/symex" xmlns:wpg="http://schemas.microsoft.com/office/word/2010/wordprocessingGroup" xmlns:wpi="http://schemas.microsoft.com/office/word/2010/wordprocessingInk" xmlns:wne="http://schemas.microsoft.com/office/word/2006/wordml" xmlns:wps="http://schemas.microsoft.com/office/word/2010/wordprocessingShape" mc:Ignorable="w14 w15 w16se w16cid wp14">
   <w:docParts>
-    <w:docPart>
-      <w:docPartPr>
-        <w:name w:val="DefaultPlaceholder_-1854013440"/>
-        <w:category>
-          <w:name w:val="General"/>
-          <w:gallery w:val="placeholder"/>
-        </w:category>
-        <w:types>
-          <w:type w:val="bbPlcHdr"/>
-        </w:types>
-        <w:behaviors>
-          <w:behavior w:val="content"/>
-        </w:behaviors>
-        <w:guid w:val="{631AA6D8-6392-4749-B393-0B593E6E2985}"/>
-      </w:docPartPr>
-      <w:docPartBody>
-        <w:p>
-          <w:r>
-            <w:rPr>
-              <w:rStyle w:val="PlaceholderText"/>
-            </w:rPr>
-            <w:t>Click or tap here to enter text.</w:t>
-          </w:r>
-        </w:p>
-      </w:docPartBody>
-    </w:docPart>
     <w:docPart>
       <w:docPartPr>
         <w:name w:val="C7B8AD5598014E18B46607109C9DED33"/>
@@ -4373,11 +4186,11 @@
 </file>
 
 <file path=word/glossary/fontTable.xml><?xml version="1.0" encoding="utf-8"?>
-<w:fonts xmlns:mc="http://schemas.openxmlformats.org/markup-compatibility/2006" xmlns:r="http://schemas.openxmlformats.org/officeDocument/2006/relationships" xmlns:w="http://schemas.openxmlformats.org/wordprocessingml/2006/main" xmlns:w14="http://schemas.microsoft.com/office/word/2010/wordml" xmlns:w15="http://schemas.microsoft.com/office/word/2012/wordml" mc:Ignorable="w14 w15">
+<w:fonts xmlns:mc="http://schemas.openxmlformats.org/markup-compatibility/2006" xmlns:r="http://schemas.openxmlformats.org/officeDocument/2006/relationships" xmlns:w="http://schemas.openxmlformats.org/wordprocessingml/2006/main" xmlns:w14="http://schemas.microsoft.com/office/word/2010/wordml" xmlns:w15="http://schemas.microsoft.com/office/word/2012/wordml" xmlns:w16cid="http://schemas.microsoft.com/office/word/2016/wordml/cid" xmlns:w16se="http://schemas.microsoft.com/office/word/2015/wordml/symex" mc:Ignorable="w14 w15 w16se w16cid">
   <w:font w:name="Symbol">
     <w:panose1 w:val="05050102010706020507"/>
     <w:charset w:val="02"/>
-    <w:family w:val="auto"/>
+    <w:family w:val="decorative"/>
     <w:pitch w:val="variable"/>
     <w:sig w:usb0="00000000" w:usb1="10000000" w:usb2="00000000" w:usb3="00000000" w:csb0="80000000" w:csb1="00000000"/>
   </w:font>
@@ -4386,7 +4199,7 @@
     <w:charset w:val="00"/>
     <w:family w:val="swiss"/>
     <w:pitch w:val="variable"/>
-    <w:sig w:usb0="E00002FF" w:usb1="4000ACFF" w:usb2="00000001" w:usb3="00000000" w:csb0="0000019F" w:csb1="00000000"/>
+    <w:sig w:usb0="E0002AFF" w:usb1="C000247B" w:usb2="00000009" w:usb3="00000000" w:csb0="000001FF" w:csb1="00000000"/>
   </w:font>
   <w:font w:name="Times New Roman">
     <w:panose1 w:val="02020603050405020304"/>
@@ -4398,49 +4211,45 @@
   <w:font w:name="Courier New">
     <w:panose1 w:val="02070309020205020404"/>
     <w:charset w:val="00"/>
-    <w:family w:val="roman"/>
+    <w:family w:val="modern"/>
     <w:pitch w:val="fixed"/>
-    <w:sig w:usb0="E0002AFF" w:usb1="C0007843" w:usb2="00000009" w:usb3="00000000" w:csb0="000001FF" w:csb1="00000000"/>
+    <w:sig w:usb0="E0002EFF" w:usb1="C0007843" w:usb2="00000009" w:usb3="00000000" w:csb0="000001FF" w:csb1="00000000"/>
   </w:font>
   <w:font w:name="Wingdings">
     <w:panose1 w:val="05000000000000000000"/>
     <w:charset w:val="02"/>
-    <w:family w:val="auto"/>
+    <w:family w:val="decorative"/>
     <w:pitch w:val="variable"/>
     <w:sig w:usb0="00000000" w:usb1="10000000" w:usb2="00000000" w:usb3="00000000" w:csb0="80000000" w:csb1="00000000"/>
   </w:font>
   <w:font w:name="Segoe UI">
+    <w:altName w:val="Arial"/>
+    <w:panose1 w:val="020B0604020202020204"/>
     <w:charset w:val="00"/>
     <w:family w:val="swiss"/>
     <w:pitch w:val="variable"/>
     <w:sig w:usb0="E4002EFF" w:usb1="C000E47F" w:usb2="00000009" w:usb3="00000000" w:csb0="000001FF" w:csb1="00000000"/>
   </w:font>
   <w:font w:name="MS Gothic">
+    <w:altName w:val="ＭＳ ゴシック"/>
     <w:panose1 w:val="020B0609070205080204"/>
     <w:charset w:val="80"/>
-    <w:family w:val="swiss"/>
+    <w:family w:val="modern"/>
     <w:pitch w:val="fixed"/>
     <w:sig w:usb0="E00002FF" w:usb1="6AC7FDFB" w:usb2="08000012" w:usb3="00000000" w:csb0="0002009F" w:csb1="00000000"/>
-  </w:font>
-  <w:font w:name="Arial">
-    <w:panose1 w:val="020B0604020202020204"/>
-    <w:charset w:val="00"/>
-    <w:family w:val="swiss"/>
-    <w:pitch w:val="variable"/>
-    <w:sig w:usb0="E0002AFF" w:usb1="C0007843" w:usb2="00000009" w:usb3="00000000" w:csb0="000001FF" w:csb1="00000000"/>
   </w:font>
   <w:font w:name="Calibri Light">
     <w:panose1 w:val="020F0302020204030204"/>
     <w:charset w:val="00"/>
     <w:family w:val="swiss"/>
     <w:pitch w:val="variable"/>
-    <w:sig w:usb0="A00002EF" w:usb1="4000207B" w:usb2="00000000" w:usb3="00000000" w:csb0="0000019F" w:csb1="00000000"/>
+    <w:sig w:usb0="E0002AFF" w:usb1="C000247B" w:usb2="00000009" w:usb3="00000000" w:csb0="000001FF" w:csb1="00000000"/>
   </w:font>
 </w:fonts>
 </file>
 
 <file path=word/glossary/settings.xml><?xml version="1.0" encoding="utf-8"?>
-<w:settings xmlns:mc="http://schemas.openxmlformats.org/markup-compatibility/2006" xmlns:o="urn:schemas-microsoft-com:office:office" xmlns:r="http://schemas.openxmlformats.org/officeDocument/2006/relationships" xmlns:m="http://schemas.openxmlformats.org/officeDocument/2006/math" xmlns:v="urn:schemas-microsoft-com:vml" xmlns:w10="urn:schemas-microsoft-com:office:word" xmlns:w="http://schemas.openxmlformats.org/wordprocessingml/2006/main" xmlns:w14="http://schemas.microsoft.com/office/word/2010/wordml" xmlns:w15="http://schemas.microsoft.com/office/word/2012/wordml" xmlns:sl="http://schemas.openxmlformats.org/schemaLibrary/2006/main" mc:Ignorable="w14 w15">
+<w:settings xmlns:mc="http://schemas.openxmlformats.org/markup-compatibility/2006" xmlns:o="urn:schemas-microsoft-com:office:office" xmlns:r="http://schemas.openxmlformats.org/officeDocument/2006/relationships" xmlns:m="http://schemas.openxmlformats.org/officeDocument/2006/math" xmlns:v="urn:schemas-microsoft-com:vml" xmlns:w10="urn:schemas-microsoft-com:office:word" xmlns:w="http://schemas.openxmlformats.org/wordprocessingml/2006/main" xmlns:w14="http://schemas.microsoft.com/office/word/2010/wordml" xmlns:w15="http://schemas.microsoft.com/office/word/2012/wordml" xmlns:w16cid="http://schemas.microsoft.com/office/word/2016/wordml/cid" xmlns:w16se="http://schemas.microsoft.com/office/word/2015/wordml/symex" xmlns:sl="http://schemas.openxmlformats.org/schemaLibrary/2006/main" mc:Ignorable="w14 w15 w16se w16cid">
   <w:view w:val="normal"/>
   <w:defaultTabStop w:val="720"/>
   <w:characterSpacingControl w:val="doNotCompress"/>
@@ -4451,13 +4260,16 @@
     <w:compatSetting w:name="enableOpenTypeFeatures" w:uri="http://schemas.microsoft.com/office/word" w:val="1"/>
     <w:compatSetting w:name="doNotFlipMirrorIndents" w:uri="http://schemas.microsoft.com/office/word" w:val="1"/>
     <w:compatSetting w:name="differentiateMultirowTableHeaders" w:uri="http://schemas.microsoft.com/office/word" w:val="1"/>
+    <w:compatSetting w:name="useWord2013TrackBottomHyphenation" w:uri="http://schemas.microsoft.com/office/word" w:val="1"/>
   </w:compat>
   <w:rsids>
     <w:rsidRoot w:val="00AD308F"/>
     <w:rsid w:val="00064976"/>
+    <w:rsid w:val="000D494A"/>
     <w:rsid w:val="00322205"/>
     <w:rsid w:val="00362574"/>
     <w:rsid w:val="0042014E"/>
+    <w:rsid w:val="005C011B"/>
     <w:rsid w:val="00644EAC"/>
     <w:rsid w:val="007C1078"/>
     <w:rsid w:val="007D2A6D"/>
@@ -4490,7 +4302,7 @@
 </file>
 
 <file path=word/glossary/styles.xml><?xml version="1.0" encoding="utf-8"?>
-<w:styles xmlns:mc="http://schemas.openxmlformats.org/markup-compatibility/2006" xmlns:r="http://schemas.openxmlformats.org/officeDocument/2006/relationships" xmlns:w="http://schemas.openxmlformats.org/wordprocessingml/2006/main" xmlns:w14="http://schemas.microsoft.com/office/word/2010/wordml" xmlns:w15="http://schemas.microsoft.com/office/word/2012/wordml" mc:Ignorable="w14 w15">
+<w:styles xmlns:mc="http://schemas.openxmlformats.org/markup-compatibility/2006" xmlns:r="http://schemas.openxmlformats.org/officeDocument/2006/relationships" xmlns:w="http://schemas.openxmlformats.org/wordprocessingml/2006/main" xmlns:w14="http://schemas.microsoft.com/office/word/2010/wordml" xmlns:w15="http://schemas.microsoft.com/office/word/2012/wordml" xmlns:w16cid="http://schemas.microsoft.com/office/word/2016/wordml/cid" xmlns:w16se="http://schemas.microsoft.com/office/word/2015/wordml/symex" mc:Ignorable="w14 w15 w16se w16cid">
   <w:docDefaults>
     <w:rPrDefault>
       <w:rPr>
@@ -4506,7 +4318,7 @@
       </w:pPr>
     </w:pPrDefault>
   </w:docDefaults>
-  <w:latentStyles w:defLockedState="0" w:defUIPriority="99" w:defSemiHidden="0" w:defUnhideWhenUsed="0" w:defQFormat="0" w:count="382">
+  <w:latentStyles w:defLockedState="0" w:defUIPriority="99" w:defSemiHidden="0" w:defUnhideWhenUsed="0" w:defQFormat="0" w:count="375">
     <w:lsdException w:name="Normal" w:uiPriority="0" w:qFormat="1"/>
     <w:lsdException w:name="heading 1" w:uiPriority="9" w:qFormat="1"/>
     <w:lsdException w:name="heading 2" w:semiHidden="1" w:uiPriority="9" w:unhideWhenUsed="1" w:qFormat="1"/>
@@ -5115,10 +4927,9 @@
 </file>
 
 <file path=word/glossary/webSettings.xml><?xml version="1.0" encoding="utf-8"?>
-<w:webSettings xmlns:mc="http://schemas.openxmlformats.org/markup-compatibility/2006" xmlns:r="http://schemas.openxmlformats.org/officeDocument/2006/relationships" xmlns:w="http://schemas.openxmlformats.org/wordprocessingml/2006/main" xmlns:w14="http://schemas.microsoft.com/office/word/2010/wordml" xmlns:w15="http://schemas.microsoft.com/office/word/2012/wordml" mc:Ignorable="w14 w15">
+<w:webSettings xmlns:mc="http://schemas.openxmlformats.org/markup-compatibility/2006" xmlns:r="http://schemas.openxmlformats.org/officeDocument/2006/relationships" xmlns:w="http://schemas.openxmlformats.org/wordprocessingml/2006/main" xmlns:w14="http://schemas.microsoft.com/office/word/2010/wordml" xmlns:w15="http://schemas.microsoft.com/office/word/2012/wordml" xmlns:w16cid="http://schemas.microsoft.com/office/word/2016/wordml/cid" xmlns:w16se="http://schemas.microsoft.com/office/word/2015/wordml/symex" mc:Ignorable="w14 w15 w16se w16cid">
   <w:optimizeForBrowser/>
   <w:allowPNG/>
-  <w:doNotSaveAsSingleFile/>
 </w:webSettings>
 </file>
 
@@ -5584,7 +5395,7 @@
 </file>
 
 <file path=customXml/itemProps1.xml><?xml version="1.0" encoding="utf-8"?>
-<ds:datastoreItem xmlns:ds="http://schemas.openxmlformats.org/officeDocument/2006/customXml" ds:itemID="{62EEE1B2-4893-9943-B069-89C3B3788A3A}">
+<ds:datastoreItem xmlns:ds="http://schemas.openxmlformats.org/officeDocument/2006/customXml" ds:itemID="{91B7328E-C7C3-8543-AB9C-CB31E5EF3BB3}">
   <ds:schemaRefs>
     <ds:schemaRef ds:uri="http://schemas.openxmlformats.org/officeDocument/2006/bibliography"/>
   </ds:schemaRefs>

</xml_diff>

<commit_message>
Deploy website to GitHub: 80241917e698629d038989619258efa893f49e55
</commit_message>
<xml_diff>
--- a/uploads/SIG Application Form-1.docx
+++ b/uploads/SIG Application Form-1.docx
@@ -316,6 +316,26 @@
         </w:rPr>
         <w:t xml:space="preserve">DUE DATE: </w:t>
       </w:r>
+      <w:r>
+        <w:rPr>
+          <w:b/>
+        </w:rPr>
+        <w:t xml:space="preserve">Feb </w:t>
+      </w:r>
+      <w:proofErr w:type="gramStart"/>
+      <w:r>
+        <w:rPr>
+          <w:b/>
+        </w:rPr>
+        <w:t>28</w:t>
+      </w:r>
+      <w:proofErr w:type="gramEnd"/>
+      <w:r>
+        <w:rPr>
+          <w:b/>
+        </w:rPr>
+        <w:t xml:space="preserve"> 2018</w:t>
+      </w:r>
     </w:p>
     <w:p>
       <w:pPr>
@@ -2910,7 +2930,7 @@
                 <w:bCs/>
                 <w:noProof/>
               </w:rPr>
-              <w:t>2</w:t>
+              <w:t>1</w:t>
             </w:r>
             <w:r>
               <w:rPr>
@@ -4199,21 +4219,21 @@
     <w:charset w:val="00"/>
     <w:family w:val="swiss"/>
     <w:pitch w:val="variable"/>
-    <w:sig w:usb0="E0002AFF" w:usb1="C000247B" w:usb2="00000009" w:usb3="00000000" w:csb0="000001FF" w:csb1="00000000"/>
+    <w:sig w:usb0="A00002EF" w:usb1="4000207B" w:usb2="00000000" w:usb3="00000000" w:csb0="0000009F" w:csb1="00000000"/>
   </w:font>
   <w:font w:name="Times New Roman">
     <w:panose1 w:val="02020603050405020304"/>
     <w:charset w:val="00"/>
     <w:family w:val="roman"/>
     <w:pitch w:val="variable"/>
-    <w:sig w:usb0="E0002AEF" w:usb1="C0007841" w:usb2="00000009" w:usb3="00000000" w:csb0="000001FF" w:csb1="00000000"/>
+    <w:sig w:usb0="20002A87" w:usb1="80000000" w:usb2="00000008" w:usb3="00000000" w:csb0="000001FF" w:csb1="00000000"/>
   </w:font>
   <w:font w:name="Courier New">
     <w:panose1 w:val="02070309020205020404"/>
     <w:charset w:val="00"/>
     <w:family w:val="modern"/>
     <w:pitch w:val="fixed"/>
-    <w:sig w:usb0="E0002EFF" w:usb1="C0007843" w:usb2="00000009" w:usb3="00000000" w:csb0="000001FF" w:csb1="00000000"/>
+    <w:sig w:usb0="E0002AFF" w:usb1="C0007843" w:usb2="00000009" w:usb3="00000000" w:csb0="000001FF" w:csb1="00000000"/>
   </w:font>
   <w:font w:name="Wingdings">
     <w:panose1 w:val="05000000000000000000"/>
@@ -4268,6 +4288,7 @@
     <w:rsid w:val="000D494A"/>
     <w:rsid w:val="00322205"/>
     <w:rsid w:val="00362574"/>
+    <w:rsid w:val="00374455"/>
     <w:rsid w:val="0042014E"/>
     <w:rsid w:val="005C011B"/>
     <w:rsid w:val="00644EAC"/>
@@ -5395,7 +5416,7 @@
 </file>
 
 <file path=customXml/itemProps1.xml><?xml version="1.0" encoding="utf-8"?>
-<ds:datastoreItem xmlns:ds="http://schemas.openxmlformats.org/officeDocument/2006/customXml" ds:itemID="{91B7328E-C7C3-8543-AB9C-CB31E5EF3BB3}">
+<ds:datastoreItem xmlns:ds="http://schemas.openxmlformats.org/officeDocument/2006/customXml" ds:itemID="{03066B59-7B08-5740-B145-16B592164E55}">
   <ds:schemaRefs>
     <ds:schemaRef ds:uri="http://schemas.openxmlformats.org/officeDocument/2006/bibliography"/>
   </ds:schemaRefs>

</xml_diff>